<commit_message>
mod : add sample test flow on the Manual -Korea version
-
</commit_message>
<xml_diff>
--- a/Easy Patcher - Manual(Korean).docx
+++ b/Easy Patcher - Manual(Korean).docx
@@ -530,7 +530,16 @@
           <w:sz w:val="24"/>
           <w:szCs w:val="24"/>
         </w:rPr>
-        <w:t>I. Summary</w:t>
+        <w:t xml:space="preserve">I. </w:t>
+      </w:r>
+      <w:r>
+        <w:rPr>
+          <w:rFonts w:asciiTheme="majorHAnsi" w:eastAsiaTheme="majorHAnsi" w:hAnsiTheme="majorHAnsi" w:hint="eastAsia"/>
+          <w:b/>
+          <w:sz w:val="24"/>
+          <w:szCs w:val="24"/>
+        </w:rPr>
+        <w:t>개요</w:t>
       </w:r>
     </w:p>
     <w:p>
@@ -555,7 +564,7 @@
           <w:sz w:val="24"/>
           <w:szCs w:val="24"/>
         </w:rPr>
-        <w:t>History</w:t>
+        <w:t>메뉴얼 변경 사항 리스트</w:t>
       </w:r>
     </w:p>
     <w:p>
@@ -1040,49 +1049,13 @@
     </w:p>
     <w:p>
       <w:pPr>
-        <w:rPr>
-          <w:rFonts w:asciiTheme="majorHAnsi" w:eastAsiaTheme="majorHAnsi" w:hAnsiTheme="majorHAnsi"/>
-          <w:b/>
-          <w:sz w:val="24"/>
-          <w:szCs w:val="24"/>
-        </w:rPr>
-      </w:pPr>
-      <w:r>
-        <w:rPr>
-          <w:rFonts w:asciiTheme="majorHAnsi" w:eastAsiaTheme="majorHAnsi" w:hAnsiTheme="majorHAnsi" w:hint="eastAsia"/>
-          <w:b/>
-          <w:sz w:val="24"/>
-          <w:szCs w:val="24"/>
-        </w:rPr>
-        <w:t>I</w:t>
-      </w:r>
-      <w:r>
-        <w:rPr>
-          <w:rFonts w:asciiTheme="majorHAnsi" w:eastAsiaTheme="majorHAnsi" w:hAnsiTheme="majorHAnsi" w:hint="eastAsia"/>
-          <w:b/>
-          <w:sz w:val="24"/>
-          <w:szCs w:val="24"/>
-        </w:rPr>
-        <w:t>V</w:t>
-      </w:r>
-      <w:r>
-        <w:rPr>
-          <w:rFonts w:asciiTheme="majorHAnsi" w:eastAsiaTheme="majorHAnsi" w:hAnsiTheme="majorHAnsi" w:hint="eastAsia"/>
-          <w:b/>
-          <w:sz w:val="24"/>
-          <w:szCs w:val="24"/>
-        </w:rPr>
-        <w:t>. 도움말</w:t>
-      </w:r>
-    </w:p>
-    <w:p>
-      <w:pPr>
         <w:pStyle w:val="a5"/>
         <w:numPr>
           <w:ilvl w:val="0"/>
           <w:numId w:val="1"/>
         </w:numPr>
         <w:ind w:leftChars="0"/>
+        <w:jc w:val="left"/>
         <w:rPr>
           <w:rFonts w:asciiTheme="majorHAnsi" w:eastAsiaTheme="majorHAnsi" w:hAnsiTheme="majorHAnsi"/>
           <w:b/>
@@ -1095,7 +1068,175 @@
           <w:b/>
           <w:sz w:val="22"/>
         </w:rPr>
-        <w:t>도움말</w:t>
+        <w:t>패치 테스트 해보기</w:t>
+      </w:r>
+    </w:p>
+    <w:p>
+      <w:pPr>
+        <w:pStyle w:val="a5"/>
+        <w:numPr>
+          <w:ilvl w:val="1"/>
+          <w:numId w:val="1"/>
+        </w:numPr>
+        <w:ind w:leftChars="0"/>
+        <w:jc w:val="left"/>
+        <w:rPr>
+          <w:rFonts w:asciiTheme="majorHAnsi" w:eastAsiaTheme="majorHAnsi" w:hAnsiTheme="majorHAnsi"/>
+          <w:b/>
+          <w:sz w:val="22"/>
+        </w:rPr>
+      </w:pPr>
+      <w:r>
+        <w:rPr>
+          <w:rFonts w:asciiTheme="majorHAnsi" w:eastAsiaTheme="majorHAnsi" w:hAnsiTheme="majorHAnsi" w:hint="eastAsia"/>
+          <w:b/>
+          <w:szCs w:val="20"/>
+        </w:rPr>
+        <w:t>로컬에 가상 원격 저장소</w:t>
+      </w:r>
+      <w:r>
+        <w:rPr>
+          <w:rFonts w:asciiTheme="majorHAnsi" w:eastAsiaTheme="majorHAnsi" w:hAnsiTheme="majorHAnsi" w:hint="eastAsia"/>
+          <w:b/>
+          <w:szCs w:val="20"/>
+        </w:rPr>
+        <w:t xml:space="preserve"> 설정하기</w:t>
+      </w:r>
+    </w:p>
+    <w:p>
+      <w:pPr>
+        <w:pStyle w:val="a5"/>
+        <w:numPr>
+          <w:ilvl w:val="1"/>
+          <w:numId w:val="1"/>
+        </w:numPr>
+        <w:ind w:leftChars="0"/>
+        <w:jc w:val="left"/>
+        <w:rPr>
+          <w:rFonts w:asciiTheme="majorHAnsi" w:eastAsiaTheme="majorHAnsi" w:hAnsiTheme="majorHAnsi"/>
+          <w:b/>
+          <w:sz w:val="22"/>
+        </w:rPr>
+      </w:pPr>
+      <w:r>
+        <w:rPr>
+          <w:rFonts w:asciiTheme="majorHAnsi" w:eastAsiaTheme="majorHAnsi" w:hAnsiTheme="majorHAnsi" w:hint="eastAsia"/>
+          <w:b/>
+          <w:szCs w:val="20"/>
+        </w:rPr>
+        <w:t>"Easy Patcher" 설치하기</w:t>
+      </w:r>
+    </w:p>
+    <w:p>
+      <w:pPr>
+        <w:pStyle w:val="a5"/>
+        <w:numPr>
+          <w:ilvl w:val="1"/>
+          <w:numId w:val="1"/>
+        </w:numPr>
+        <w:ind w:leftChars="0"/>
+        <w:jc w:val="left"/>
+        <w:rPr>
+          <w:rFonts w:asciiTheme="majorHAnsi" w:eastAsiaTheme="majorHAnsi" w:hAnsiTheme="majorHAnsi"/>
+          <w:b/>
+          <w:sz w:val="22"/>
+        </w:rPr>
+      </w:pPr>
+      <w:r>
+        <w:rPr>
+          <w:rFonts w:asciiTheme="majorHAnsi" w:eastAsiaTheme="majorHAnsi" w:hAnsiTheme="majorHAnsi" w:hint="eastAsia"/>
+          <w:b/>
+          <w:szCs w:val="20"/>
+        </w:rPr>
+        <w:t>데모 씬에 "Easy Patcher" 적용</w:t>
+      </w:r>
+    </w:p>
+    <w:p>
+      <w:pPr>
+        <w:pStyle w:val="a5"/>
+        <w:numPr>
+          <w:ilvl w:val="1"/>
+          <w:numId w:val="1"/>
+        </w:numPr>
+        <w:ind w:leftChars="0"/>
+        <w:jc w:val="left"/>
+        <w:rPr>
+          <w:rFonts w:asciiTheme="majorHAnsi" w:eastAsiaTheme="majorHAnsi" w:hAnsiTheme="majorHAnsi"/>
+          <w:b/>
+          <w:sz w:val="22"/>
+        </w:rPr>
+      </w:pPr>
+      <w:r>
+        <w:rPr>
+          <w:rFonts w:asciiTheme="majorHAnsi" w:eastAsiaTheme="majorHAnsi" w:hAnsiTheme="majorHAnsi" w:hint="eastAsia"/>
+          <w:b/>
+          <w:szCs w:val="20"/>
+        </w:rPr>
+        <w:t>첫 빌드</w:t>
+      </w:r>
+    </w:p>
+    <w:p>
+      <w:pPr>
+        <w:pStyle w:val="a5"/>
+        <w:numPr>
+          <w:ilvl w:val="1"/>
+          <w:numId w:val="1"/>
+        </w:numPr>
+        <w:ind w:leftChars="0"/>
+        <w:jc w:val="left"/>
+        <w:rPr>
+          <w:rFonts w:asciiTheme="majorHAnsi" w:eastAsiaTheme="majorHAnsi" w:hAnsiTheme="majorHAnsi"/>
+          <w:b/>
+          <w:sz w:val="22"/>
+        </w:rPr>
+      </w:pPr>
+      <w:r>
+        <w:rPr>
+          <w:rFonts w:asciiTheme="majorHAnsi" w:eastAsiaTheme="majorHAnsi" w:hAnsiTheme="majorHAnsi" w:hint="eastAsia"/>
+          <w:b/>
+          <w:sz w:val="22"/>
+        </w:rPr>
+        <w:t xml:space="preserve">모바일 </w:t>
+      </w:r>
+      <w:r>
+        <w:rPr>
+          <w:rFonts w:asciiTheme="majorHAnsi" w:eastAsiaTheme="majorHAnsi" w:hAnsiTheme="majorHAnsi" w:hint="eastAsia"/>
+          <w:b/>
+          <w:sz w:val="22"/>
+        </w:rPr>
+        <w:t>기기에서</w:t>
+      </w:r>
+      <w:r>
+        <w:rPr>
+          <w:rFonts w:asciiTheme="majorHAnsi" w:eastAsiaTheme="majorHAnsi" w:hAnsiTheme="majorHAnsi" w:hint="eastAsia"/>
+          <w:b/>
+          <w:sz w:val="22"/>
+        </w:rPr>
+        <w:t xml:space="preserve"> 테스트</w:t>
+      </w:r>
+    </w:p>
+    <w:p>
+      <w:pPr>
+        <w:pStyle w:val="a5"/>
+        <w:numPr>
+          <w:ilvl w:val="1"/>
+          <w:numId w:val="1"/>
+        </w:numPr>
+        <w:ind w:leftChars="0"/>
+        <w:jc w:val="left"/>
+        <w:rPr>
+          <w:rFonts w:asciiTheme="majorHAnsi" w:eastAsiaTheme="majorHAnsi" w:hAnsiTheme="majorHAnsi"/>
+          <w:b/>
+          <w:sz w:val="22"/>
+        </w:rPr>
+      </w:pPr>
+      <w:r>
+        <w:rPr>
+          <w:rFonts w:asciiTheme="majorHAnsi" w:eastAsiaTheme="majorHAnsi" w:hAnsiTheme="majorHAnsi" w:hint="eastAsia"/>
+          <w:b/>
+          <w:szCs w:val="20"/>
+        </w:rPr>
+        <w:t>첫 패치 제작 및 테스트</w:t>
       </w:r>
     </w:p>
     <w:p>
@@ -1107,41 +1248,15 @@
           <w:szCs w:val="24"/>
         </w:rPr>
       </w:pPr>
-    </w:p>
-    <w:p>
-      <w:pPr>
-        <w:rPr>
-          <w:rFonts w:asciiTheme="majorHAnsi" w:eastAsiaTheme="majorHAnsi" w:hAnsiTheme="majorHAnsi"/>
-        </w:rPr>
-      </w:pPr>
-    </w:p>
-    <w:p>
-      <w:pPr>
-        <w:widowControl/>
-        <w:wordWrap/>
-        <w:autoSpaceDE/>
-        <w:autoSpaceDN/>
-        <w:jc w:val="left"/>
-        <w:rPr>
-          <w:rFonts w:asciiTheme="majorHAnsi" w:eastAsiaTheme="majorHAnsi" w:hAnsiTheme="majorHAnsi"/>
-        </w:rPr>
-      </w:pPr>
-      <w:r>
-        <w:rPr>
-          <w:rFonts w:asciiTheme="majorHAnsi" w:eastAsiaTheme="majorHAnsi" w:hAnsiTheme="majorHAnsi"/>
-        </w:rPr>
-        <w:br w:type="page"/>
-      </w:r>
-    </w:p>
-    <w:p>
-      <w:pPr>
-        <w:rPr>
-          <w:rFonts w:asciiTheme="majorHAnsi" w:eastAsiaTheme="majorHAnsi" w:hAnsiTheme="majorHAnsi"/>
+      <w:r>
+        <w:rPr>
+          <w:rFonts w:asciiTheme="majorHAnsi" w:eastAsiaTheme="majorHAnsi" w:hAnsiTheme="majorHAnsi" w:hint="eastAsia"/>
           <w:b/>
           <w:sz w:val="24"/>
           <w:szCs w:val="24"/>
         </w:rPr>
-      </w:pPr>
+        <w:t>I</w:t>
+      </w:r>
       <w:r>
         <w:rPr>
           <w:rFonts w:asciiTheme="majorHAnsi" w:eastAsiaTheme="majorHAnsi" w:hAnsiTheme="majorHAnsi" w:hint="eastAsia"/>
@@ -1149,6 +1264,82 @@
           <w:sz w:val="24"/>
           <w:szCs w:val="24"/>
         </w:rPr>
+        <w:t>V</w:t>
+      </w:r>
+      <w:r>
+        <w:rPr>
+          <w:rFonts w:asciiTheme="majorHAnsi" w:eastAsiaTheme="majorHAnsi" w:hAnsiTheme="majorHAnsi" w:hint="eastAsia"/>
+          <w:b/>
+          <w:sz w:val="24"/>
+          <w:szCs w:val="24"/>
+        </w:rPr>
+        <w:t>. 도움말</w:t>
+      </w:r>
+    </w:p>
+    <w:p>
+      <w:pPr>
+        <w:pStyle w:val="a5"/>
+        <w:numPr>
+          <w:ilvl w:val="0"/>
+          <w:numId w:val="1"/>
+        </w:numPr>
+        <w:ind w:leftChars="0"/>
+        <w:rPr>
+          <w:rFonts w:asciiTheme="majorHAnsi" w:eastAsiaTheme="majorHAnsi" w:hAnsiTheme="majorHAnsi"/>
+          <w:b/>
+          <w:sz w:val="22"/>
+        </w:rPr>
+      </w:pPr>
+      <w:r>
+        <w:rPr>
+          <w:rFonts w:asciiTheme="majorHAnsi" w:eastAsiaTheme="majorHAnsi" w:hAnsiTheme="majorHAnsi" w:hint="eastAsia"/>
+          <w:b/>
+          <w:sz w:val="22"/>
+        </w:rPr>
+        <w:t>도움말</w:t>
+      </w:r>
+    </w:p>
+    <w:p>
+      <w:pPr>
+        <w:rPr>
+          <w:rFonts w:asciiTheme="majorHAnsi" w:eastAsiaTheme="majorHAnsi" w:hAnsiTheme="majorHAnsi"/>
+        </w:rPr>
+      </w:pPr>
+    </w:p>
+    <w:p>
+      <w:pPr>
+        <w:widowControl/>
+        <w:wordWrap/>
+        <w:autoSpaceDE/>
+        <w:autoSpaceDN/>
+        <w:jc w:val="left"/>
+        <w:rPr>
+          <w:rFonts w:asciiTheme="majorHAnsi" w:eastAsiaTheme="majorHAnsi" w:hAnsiTheme="majorHAnsi"/>
+        </w:rPr>
+      </w:pPr>
+      <w:r>
+        <w:rPr>
+          <w:rFonts w:asciiTheme="majorHAnsi" w:eastAsiaTheme="majorHAnsi" w:hAnsiTheme="majorHAnsi"/>
+        </w:rPr>
+        <w:br w:type="page"/>
+      </w:r>
+    </w:p>
+    <w:p>
+      <w:pPr>
+        <w:rPr>
+          <w:rFonts w:asciiTheme="majorHAnsi" w:eastAsiaTheme="majorHAnsi" w:hAnsiTheme="majorHAnsi"/>
+          <w:b/>
+          <w:sz w:val="24"/>
+          <w:szCs w:val="24"/>
+        </w:rPr>
+      </w:pPr>
+      <w:r>
+        <w:rPr>
+          <w:rFonts w:asciiTheme="majorHAnsi" w:eastAsiaTheme="majorHAnsi" w:hAnsiTheme="majorHAnsi" w:hint="eastAsia"/>
+          <w:b/>
+          <w:sz w:val="24"/>
+          <w:szCs w:val="24"/>
+        </w:rPr>
         <w:lastRenderedPageBreak/>
         <w:t>Chapter 1</w:t>
       </w:r>
@@ -1207,17 +1398,23 @@
           <w:sz w:val="24"/>
           <w:szCs w:val="24"/>
         </w:rPr>
-        <w:t>2015. 0</w:t>
-      </w:r>
-      <w:r>
-        <w:rPr>
-          <w:rFonts w:asciiTheme="majorHAnsi" w:eastAsiaTheme="majorHAnsi" w:hAnsiTheme="majorHAnsi" w:hint="eastAsia"/>
+        <w:t>2015. 04. 21</w:t>
+      </w:r>
+    </w:p>
+    <w:p>
+      <w:pPr>
+        <w:widowControl/>
+        <w:wordWrap/>
+        <w:autoSpaceDE/>
+        <w:autoSpaceDN/>
+        <w:jc w:val="left"/>
+        <w:rPr>
+          <w:rFonts w:asciiTheme="majorHAnsi" w:eastAsiaTheme="majorHAnsi" w:hAnsiTheme="majorHAnsi"/>
           <w:b/>
           <w:sz w:val="24"/>
           <w:szCs w:val="24"/>
         </w:rPr>
-        <w:t>4</w:t>
-      </w:r>
+      </w:pPr>
       <w:r>
         <w:rPr>
           <w:rFonts w:asciiTheme="majorHAnsi" w:eastAsiaTheme="majorHAnsi" w:hAnsiTheme="majorHAnsi" w:hint="eastAsia"/>
@@ -1225,7 +1422,7 @@
           <w:sz w:val="24"/>
           <w:szCs w:val="24"/>
         </w:rPr>
-        <w:t>. 0</w:t>
+        <w:tab/>
       </w:r>
       <w:r>
         <w:rPr>
@@ -1234,23 +1431,25 @@
           <w:sz w:val="24"/>
           <w:szCs w:val="24"/>
         </w:rPr>
-        <w:t>7</w:t>
-      </w:r>
-    </w:p>
-    <w:p>
-      <w:pPr>
-        <w:widowControl/>
-        <w:wordWrap/>
-        <w:autoSpaceDE/>
-        <w:autoSpaceDN/>
-        <w:jc w:val="left"/>
-        <w:rPr>
-          <w:rFonts w:asciiTheme="majorHAnsi" w:eastAsiaTheme="majorHAnsi" w:hAnsiTheme="majorHAnsi"/>
+        <w:t xml:space="preserve">Chapter </w:t>
+      </w:r>
+      <w:r>
+        <w:rPr>
+          <w:rFonts w:asciiTheme="majorHAnsi" w:eastAsiaTheme="majorHAnsi" w:hAnsiTheme="majorHAnsi" w:hint="eastAsia"/>
           <w:b/>
           <w:sz w:val="24"/>
           <w:szCs w:val="24"/>
         </w:rPr>
-      </w:pPr>
+        <w:t xml:space="preserve">10. </w:t>
+      </w:r>
+      <w:r>
+        <w:rPr>
+          <w:rFonts w:asciiTheme="majorHAnsi" w:eastAsiaTheme="majorHAnsi" w:hAnsiTheme="majorHAnsi" w:hint="eastAsia"/>
+          <w:b/>
+          <w:sz w:val="22"/>
+        </w:rPr>
+        <w:t>패치 테스트 해보기 추가</w:t>
+      </w:r>
       <w:r>
         <w:rPr>
           <w:rFonts w:asciiTheme="majorHAnsi" w:eastAsiaTheme="majorHAnsi" w:hAnsiTheme="majorHAnsi" w:hint="eastAsia"/>
@@ -1258,6 +1457,96 @@
           <w:sz w:val="24"/>
           <w:szCs w:val="24"/>
         </w:rPr>
+        <w:t xml:space="preserve"> </w:t>
+      </w:r>
+    </w:p>
+    <w:p>
+      <w:pPr>
+        <w:widowControl/>
+        <w:wordWrap/>
+        <w:autoSpaceDE/>
+        <w:autoSpaceDN/>
+        <w:jc w:val="left"/>
+        <w:rPr>
+          <w:rFonts w:asciiTheme="majorHAnsi" w:eastAsiaTheme="majorHAnsi" w:hAnsiTheme="majorHAnsi"/>
+          <w:b/>
+          <w:sz w:val="24"/>
+          <w:szCs w:val="24"/>
+        </w:rPr>
+      </w:pPr>
+    </w:p>
+    <w:p>
+      <w:pPr>
+        <w:widowControl/>
+        <w:wordWrap/>
+        <w:autoSpaceDE/>
+        <w:autoSpaceDN/>
+        <w:jc w:val="left"/>
+        <w:rPr>
+          <w:rFonts w:asciiTheme="majorHAnsi" w:eastAsiaTheme="majorHAnsi" w:hAnsiTheme="majorHAnsi"/>
+          <w:b/>
+          <w:sz w:val="24"/>
+          <w:szCs w:val="24"/>
+        </w:rPr>
+      </w:pPr>
+      <w:r>
+        <w:rPr>
+          <w:rFonts w:asciiTheme="majorHAnsi" w:eastAsiaTheme="majorHAnsi" w:hAnsiTheme="majorHAnsi" w:hint="eastAsia"/>
+          <w:b/>
+          <w:sz w:val="24"/>
+          <w:szCs w:val="24"/>
+        </w:rPr>
+        <w:t>2015. 0</w:t>
+      </w:r>
+      <w:r>
+        <w:rPr>
+          <w:rFonts w:asciiTheme="majorHAnsi" w:eastAsiaTheme="majorHAnsi" w:hAnsiTheme="majorHAnsi" w:hint="eastAsia"/>
+          <w:b/>
+          <w:sz w:val="24"/>
+          <w:szCs w:val="24"/>
+        </w:rPr>
+        <w:t>4</w:t>
+      </w:r>
+      <w:r>
+        <w:rPr>
+          <w:rFonts w:asciiTheme="majorHAnsi" w:eastAsiaTheme="majorHAnsi" w:hAnsiTheme="majorHAnsi" w:hint="eastAsia"/>
+          <w:b/>
+          <w:sz w:val="24"/>
+          <w:szCs w:val="24"/>
+        </w:rPr>
+        <w:t>. 0</w:t>
+      </w:r>
+      <w:r>
+        <w:rPr>
+          <w:rFonts w:asciiTheme="majorHAnsi" w:eastAsiaTheme="majorHAnsi" w:hAnsiTheme="majorHAnsi" w:hint="eastAsia"/>
+          <w:b/>
+          <w:sz w:val="24"/>
+          <w:szCs w:val="24"/>
+        </w:rPr>
+        <w:t>7</w:t>
+      </w:r>
+    </w:p>
+    <w:p>
+      <w:pPr>
+        <w:widowControl/>
+        <w:wordWrap/>
+        <w:autoSpaceDE/>
+        <w:autoSpaceDN/>
+        <w:jc w:val="left"/>
+        <w:rPr>
+          <w:rFonts w:asciiTheme="majorHAnsi" w:eastAsiaTheme="majorHAnsi" w:hAnsiTheme="majorHAnsi"/>
+          <w:b/>
+          <w:sz w:val="24"/>
+          <w:szCs w:val="24"/>
+        </w:rPr>
+      </w:pPr>
+      <w:r>
+        <w:rPr>
+          <w:rFonts w:asciiTheme="majorHAnsi" w:eastAsiaTheme="majorHAnsi" w:hAnsiTheme="majorHAnsi" w:hint="eastAsia"/>
+          <w:b/>
+          <w:sz w:val="24"/>
+          <w:szCs w:val="24"/>
+        </w:rPr>
         <w:tab/>
         <w:t>메뉴얼이 릴리즈 되었습니다.</w:t>
       </w:r>
@@ -2098,6 +2387,7 @@
       <w:r>
         <w:rPr>
           <w:rFonts w:asciiTheme="majorHAnsi" w:eastAsiaTheme="majorHAnsi" w:hAnsiTheme="majorHAnsi" w:hint="eastAsia"/>
+          <w:b/>
           <w:szCs w:val="20"/>
         </w:rPr>
         <w:t xml:space="preserve">Easy </w:t>
@@ -2105,9 +2395,17 @@
       <w:r>
         <w:rPr>
           <w:rFonts w:asciiTheme="majorHAnsi" w:eastAsiaTheme="majorHAnsi" w:hAnsiTheme="majorHAnsi" w:hint="eastAsia"/>
-          <w:szCs w:val="20"/>
-        </w:rPr>
-        <w:t>Patcher를 다운받으실 수 있습니다.</w:t>
+          <w:b/>
+          <w:szCs w:val="20"/>
+        </w:rPr>
+        <w:t>Patcher</w:t>
+      </w:r>
+      <w:r>
+        <w:rPr>
+          <w:rFonts w:asciiTheme="majorHAnsi" w:eastAsiaTheme="majorHAnsi" w:hAnsiTheme="majorHAnsi" w:hint="eastAsia"/>
+          <w:szCs w:val="20"/>
+        </w:rPr>
+        <w:t>를 다운받으실 수 있습니다.</w:t>
       </w:r>
     </w:p>
     <w:p>
@@ -2303,14 +2601,22 @@
           <w:rFonts w:asciiTheme="majorHAnsi" w:eastAsiaTheme="majorHAnsi" w:hAnsiTheme="majorHAnsi" w:hint="eastAsia"/>
           <w:szCs w:val="20"/>
         </w:rPr>
-        <w:t xml:space="preserve"> "Easy</w:t>
-      </w:r>
-      <w:r>
-        <w:rPr>
-          <w:rFonts w:asciiTheme="majorHAnsi" w:eastAsiaTheme="majorHAnsi" w:hAnsiTheme="majorHAnsi" w:hint="eastAsia"/>
-          <w:szCs w:val="20"/>
-        </w:rPr>
-        <w:t xml:space="preserve"> Patcher"가 추가된 것을 확인할 수 있다.</w:t>
+        <w:t xml:space="preserve"> </w:t>
+      </w:r>
+      <w:r>
+        <w:rPr>
+          <w:rFonts w:asciiTheme="majorHAnsi" w:eastAsiaTheme="majorHAnsi" w:hAnsiTheme="majorHAnsi" w:hint="eastAsia"/>
+          <w:b/>
+          <w:szCs w:val="20"/>
+        </w:rPr>
+        <w:t>EasyPatcher</w:t>
+      </w:r>
+      <w:r>
+        <w:rPr>
+          <w:rFonts w:asciiTheme="majorHAnsi" w:eastAsiaTheme="majorHAnsi" w:hAnsiTheme="majorHAnsi" w:hint="eastAsia"/>
+          <w:szCs w:val="20"/>
+        </w:rPr>
+        <w:t>가 추가된 것을 확인할 수 있다.</w:t>
       </w:r>
     </w:p>
     <w:p>
@@ -12061,21 +12367,28 @@
           <w:rFonts w:asciiTheme="majorHAnsi" w:eastAsiaTheme="majorHAnsi" w:hAnsiTheme="majorHAnsi" w:hint="eastAsia"/>
           <w:szCs w:val="20"/>
         </w:rPr>
-        <w:t>에셋번들을 다운받은 클라이언트에서 관리되는 에셋</w:t>
-      </w:r>
-      <w:r>
-        <w:rPr>
-          <w:rFonts w:asciiTheme="majorHAnsi" w:eastAsiaTheme="majorHAnsi" w:hAnsiTheme="majorHAnsi" w:hint="eastAsia"/>
-          <w:szCs w:val="20"/>
-        </w:rPr>
-        <w:t>번들</w:t>
-      </w:r>
-      <w:r>
-        <w:rPr>
-          <w:rFonts w:asciiTheme="majorHAnsi" w:eastAsiaTheme="majorHAnsi" w:hAnsiTheme="majorHAnsi" w:hint="eastAsia"/>
-          <w:szCs w:val="20"/>
-        </w:rPr>
-        <w:t xml:space="preserve"> 별 버전를 관리하는 파일입니다.</w:t>
+        <w:t>AssetBundle</w:t>
+      </w:r>
+      <w:r>
+        <w:rPr>
+          <w:rFonts w:asciiTheme="majorHAnsi" w:eastAsiaTheme="majorHAnsi" w:hAnsiTheme="majorHAnsi" w:hint="eastAsia"/>
+          <w:szCs w:val="20"/>
+        </w:rPr>
+        <w:t xml:space="preserve">을 다운받은 클라이언트에서 관리되는 </w:t>
+      </w:r>
+      <w:r>
+        <w:rPr>
+          <w:rFonts w:asciiTheme="majorHAnsi" w:eastAsiaTheme="majorHAnsi" w:hAnsiTheme="majorHAnsi" w:hint="eastAsia"/>
+          <w:szCs w:val="20"/>
+        </w:rPr>
+        <w:t>AssetBundle</w:t>
+      </w:r>
+      <w:r>
+        <w:rPr>
+          <w:rFonts w:asciiTheme="majorHAnsi" w:eastAsiaTheme="majorHAnsi" w:hAnsiTheme="majorHAnsi" w:hint="eastAsia"/>
+          <w:szCs w:val="20"/>
+        </w:rPr>
+        <w:t>별 버전를 관리하는 파일입니다.</w:t>
       </w:r>
     </w:p>
     <w:p>
@@ -12766,7 +13079,21 @@
           <w:rFonts w:asciiTheme="majorHAnsi" w:eastAsiaTheme="majorHAnsi" w:hAnsiTheme="majorHAnsi" w:hint="eastAsia"/>
           <w:szCs w:val="20"/>
         </w:rPr>
-        <w:t>(4) 당신이 지정한 에셋번들들을 빌드합니다. 이 작업은 단순히 빌드를 진행할 뿐, 로컬 저장소에 어떤 영향을 미치지 않습니다.</w:t>
+        <w:t xml:space="preserve">(4) 당신이 지정한 </w:t>
+      </w:r>
+      <w:r>
+        <w:rPr>
+          <w:rFonts w:asciiTheme="majorHAnsi" w:eastAsiaTheme="majorHAnsi" w:hAnsiTheme="majorHAnsi" w:hint="eastAsia"/>
+          <w:szCs w:val="20"/>
+        </w:rPr>
+        <w:t>AssetBundle</w:t>
+      </w:r>
+      <w:r>
+        <w:rPr>
+          <w:rFonts w:asciiTheme="majorHAnsi" w:eastAsiaTheme="majorHAnsi" w:hAnsiTheme="majorHAnsi" w:hint="eastAsia"/>
+          <w:szCs w:val="20"/>
+        </w:rPr>
+        <w:t>들을 빌드합니다. 이 작업은 단순히 빌드를 진행할 뿐, 로컬 저장소에 어떤 영향을 미치지 않습니다.</w:t>
       </w:r>
     </w:p>
     <w:p>
@@ -12862,7 +13189,21 @@
           <w:rFonts w:asciiTheme="majorHAnsi" w:eastAsiaTheme="majorHAnsi" w:hAnsiTheme="majorHAnsi" w:hint="eastAsia"/>
           <w:szCs w:val="20"/>
         </w:rPr>
-        <w:t xml:space="preserve"> 이 작업은 해당 폴더의 리소스 중 에셋번들로 지정되지 않은 리소스가 어떤 것들이 있는지를 (8)번 영역에 출력해주고 해당 리소스의 "GO"버튼을 누르면 Inspector 창에 </w:t>
+        <w:t xml:space="preserve"> 이 작업은 해당 폴더의 리소스 중 </w:t>
+      </w:r>
+      <w:r>
+        <w:rPr>
+          <w:rFonts w:asciiTheme="majorHAnsi" w:eastAsiaTheme="majorHAnsi" w:hAnsiTheme="majorHAnsi" w:hint="eastAsia"/>
+          <w:szCs w:val="20"/>
+        </w:rPr>
+        <w:t>AssetBundle</w:t>
+      </w:r>
+      <w:r>
+        <w:rPr>
+          <w:rFonts w:asciiTheme="majorHAnsi" w:eastAsiaTheme="majorHAnsi" w:hAnsiTheme="majorHAnsi" w:hint="eastAsia"/>
+          <w:szCs w:val="20"/>
+        </w:rPr>
+        <w:t xml:space="preserve">로 지정되지 않은 리소스가 어떤 것들이 있는지를 (8)번 영역에 출력해주고 해당 리소스의 "GO"버튼을 누르면 Inspector 창에 </w:t>
       </w:r>
       <w:r>
         <w:rPr>
@@ -12965,7 +13306,49 @@
           <w:rFonts w:asciiTheme="majorHAnsi" w:eastAsiaTheme="majorHAnsi" w:hAnsiTheme="majorHAnsi" w:hint="eastAsia"/>
           <w:szCs w:val="20"/>
         </w:rPr>
-        <w:t xml:space="preserve"> 이 작업은 해당 폴더의 리소스들이 어떤 에셋번들의 이름으로 포함되어 있는지 리스팅 해주며, (8)에 보이는 것처럼 상단에 에셋번들 이름 리스트를 선택할 수 있게 하여 특정 에셋번들에 포함된 리소스만 볼 수 있도록 지원해 줍니다.</w:t>
+        <w:t xml:space="preserve"> 이 작업은 해당 폴더의 리소스들이 어떤 </w:t>
+      </w:r>
+      <w:r>
+        <w:rPr>
+          <w:rFonts w:asciiTheme="majorHAnsi" w:eastAsiaTheme="majorHAnsi" w:hAnsiTheme="majorHAnsi" w:hint="eastAsia"/>
+          <w:szCs w:val="20"/>
+        </w:rPr>
+        <w:t>AssetBundle</w:t>
+      </w:r>
+      <w:r>
+        <w:rPr>
+          <w:rFonts w:asciiTheme="majorHAnsi" w:eastAsiaTheme="majorHAnsi" w:hAnsiTheme="majorHAnsi" w:hint="eastAsia"/>
+          <w:szCs w:val="20"/>
+        </w:rPr>
+        <w:t xml:space="preserve">의 이름으로 포함되어 있는지 리스팅 해주며, (8)에 보이는 것처럼 상단에 </w:t>
+      </w:r>
+      <w:r>
+        <w:rPr>
+          <w:rFonts w:asciiTheme="majorHAnsi" w:eastAsiaTheme="majorHAnsi" w:hAnsiTheme="majorHAnsi" w:hint="eastAsia"/>
+          <w:szCs w:val="20"/>
+        </w:rPr>
+        <w:t>AssetBundle</w:t>
+      </w:r>
+      <w:r>
+        <w:rPr>
+          <w:rFonts w:asciiTheme="majorHAnsi" w:eastAsiaTheme="majorHAnsi" w:hAnsiTheme="majorHAnsi" w:hint="eastAsia"/>
+          <w:szCs w:val="20"/>
+        </w:rPr>
+        <w:t xml:space="preserve"> 이름 리스트를 선택할 수 있게 하여 특정 </w:t>
+      </w:r>
+      <w:r>
+        <w:rPr>
+          <w:rFonts w:asciiTheme="majorHAnsi" w:eastAsiaTheme="majorHAnsi" w:hAnsiTheme="majorHAnsi" w:hint="eastAsia"/>
+          <w:szCs w:val="20"/>
+        </w:rPr>
+        <w:t>AssetBundle</w:t>
+      </w:r>
+      <w:r>
+        <w:rPr>
+          <w:rFonts w:asciiTheme="majorHAnsi" w:eastAsiaTheme="majorHAnsi" w:hAnsiTheme="majorHAnsi" w:hint="eastAsia"/>
+          <w:szCs w:val="20"/>
+        </w:rPr>
+        <w:t>에 포함된 리소스만 볼 수 있도록 지원해 줍니다.</w:t>
       </w:r>
     </w:p>
     <w:p>
@@ -13061,7 +13444,7 @@
         <w:autoSpaceDN/>
         <w:jc w:val="left"/>
         <w:rPr>
-          <w:rFonts w:asciiTheme="majorHAnsi" w:eastAsiaTheme="majorHAnsi" w:hAnsiTheme="majorHAnsi" w:hint="eastAsia"/>
+          <w:rFonts w:asciiTheme="majorHAnsi" w:eastAsiaTheme="majorHAnsi" w:hAnsiTheme="majorHAnsi"/>
           <w:b/>
           <w:sz w:val="22"/>
         </w:rPr>
@@ -13673,10 +14056,19 @@
         <w:rPr>
           <w:rFonts w:asciiTheme="majorHAnsi" w:eastAsiaTheme="majorHAnsi" w:hAnsiTheme="majorHAnsi"/>
           <w:b/>
+          <w:sz w:val="22"/>
+        </w:rPr>
+      </w:pPr>
+      <w:r>
+        <w:rPr>
+          <w:rFonts w:asciiTheme="majorHAnsi" w:eastAsiaTheme="majorHAnsi" w:hAnsiTheme="majorHAnsi" w:hint="eastAsia"/>
+          <w:b/>
           <w:sz w:val="24"/>
           <w:szCs w:val="24"/>
         </w:rPr>
-      </w:pPr>
+        <w:lastRenderedPageBreak/>
+        <w:t xml:space="preserve">Chapter </w:t>
+      </w:r>
       <w:r>
         <w:rPr>
           <w:rFonts w:asciiTheme="majorHAnsi" w:eastAsiaTheme="majorHAnsi" w:hAnsiTheme="majorHAnsi" w:hint="eastAsia"/>
@@ -13684,6 +14076,3664 @@
           <w:sz w:val="24"/>
           <w:szCs w:val="24"/>
         </w:rPr>
+        <w:t>10</w:t>
+      </w:r>
+      <w:r>
+        <w:rPr>
+          <w:rFonts w:asciiTheme="majorHAnsi" w:eastAsiaTheme="majorHAnsi" w:hAnsiTheme="majorHAnsi" w:hint="eastAsia"/>
+          <w:b/>
+          <w:sz w:val="24"/>
+          <w:szCs w:val="24"/>
+        </w:rPr>
+        <w:t xml:space="preserve">. </w:t>
+      </w:r>
+      <w:r>
+        <w:rPr>
+          <w:rFonts w:asciiTheme="majorHAnsi" w:eastAsiaTheme="majorHAnsi" w:hAnsiTheme="majorHAnsi" w:hint="eastAsia"/>
+          <w:b/>
+          <w:sz w:val="22"/>
+        </w:rPr>
+        <w:t>패치 테스트 해보기</w:t>
+      </w:r>
+    </w:p>
+    <w:p>
+      <w:pPr>
+        <w:widowControl/>
+        <w:wordWrap/>
+        <w:autoSpaceDE/>
+        <w:autoSpaceDN/>
+        <w:jc w:val="left"/>
+        <w:rPr>
+          <w:rFonts w:asciiTheme="majorHAnsi" w:eastAsiaTheme="majorHAnsi" w:hAnsiTheme="majorHAnsi"/>
+          <w:szCs w:val="20"/>
+        </w:rPr>
+      </w:pPr>
+    </w:p>
+    <w:p>
+      <w:pPr>
+        <w:widowControl/>
+        <w:wordWrap/>
+        <w:autoSpaceDE/>
+        <w:autoSpaceDN/>
+        <w:jc w:val="left"/>
+        <w:rPr>
+          <w:rFonts w:asciiTheme="majorHAnsi" w:eastAsiaTheme="majorHAnsi" w:hAnsiTheme="majorHAnsi"/>
+          <w:b/>
+          <w:szCs w:val="20"/>
+        </w:rPr>
+      </w:pPr>
+      <w:r>
+        <w:rPr>
+          <w:rFonts w:asciiTheme="majorHAnsi" w:eastAsiaTheme="majorHAnsi" w:hAnsiTheme="majorHAnsi" w:hint="eastAsia"/>
+          <w:b/>
+          <w:szCs w:val="20"/>
+        </w:rPr>
+        <w:t xml:space="preserve">10.1 </w:t>
+      </w:r>
+      <w:r>
+        <w:rPr>
+          <w:rFonts w:asciiTheme="majorHAnsi" w:eastAsiaTheme="majorHAnsi" w:hAnsiTheme="majorHAnsi" w:hint="eastAsia"/>
+          <w:b/>
+          <w:szCs w:val="20"/>
+        </w:rPr>
+        <w:t>로컬에 가상 원격 저장소</w:t>
+      </w:r>
+      <w:r>
+        <w:rPr>
+          <w:rFonts w:asciiTheme="majorHAnsi" w:eastAsiaTheme="majorHAnsi" w:hAnsiTheme="majorHAnsi" w:hint="eastAsia"/>
+          <w:b/>
+          <w:szCs w:val="20"/>
+        </w:rPr>
+        <w:t xml:space="preserve"> 설정하기</w:t>
+      </w:r>
+    </w:p>
+    <w:p>
+      <w:pPr>
+        <w:widowControl/>
+        <w:wordWrap/>
+        <w:autoSpaceDE/>
+        <w:autoSpaceDN/>
+        <w:jc w:val="left"/>
+        <w:rPr>
+          <w:rFonts w:asciiTheme="majorHAnsi" w:eastAsiaTheme="majorHAnsi" w:hAnsiTheme="majorHAnsi"/>
+          <w:szCs w:val="20"/>
+        </w:rPr>
+      </w:pPr>
+    </w:p>
+    <w:p>
+      <w:pPr>
+        <w:widowControl/>
+        <w:wordWrap/>
+        <w:autoSpaceDE/>
+        <w:autoSpaceDN/>
+        <w:ind w:leftChars="100" w:left="200"/>
+        <w:jc w:val="left"/>
+        <w:rPr>
+          <w:rFonts w:asciiTheme="majorHAnsi" w:eastAsiaTheme="majorHAnsi" w:hAnsiTheme="majorHAnsi"/>
+          <w:szCs w:val="20"/>
+        </w:rPr>
+      </w:pPr>
+      <w:r>
+        <w:rPr>
+          <w:rFonts w:asciiTheme="majorHAnsi" w:eastAsiaTheme="majorHAnsi" w:hAnsiTheme="majorHAnsi" w:hint="eastAsia"/>
+          <w:szCs w:val="20"/>
+        </w:rPr>
+        <w:t xml:space="preserve">패치 테스트를 위해 사용할 가상의 원격 저장소를 설치해 보겠습니다. 만약 테스트로 사용할 원격 저장소를 별도로 구성되어 있다면, </w:t>
+      </w:r>
+      <w:r>
+        <w:rPr>
+          <w:rFonts w:asciiTheme="majorHAnsi" w:eastAsiaTheme="majorHAnsi" w:hAnsiTheme="majorHAnsi" w:hint="eastAsia"/>
+          <w:szCs w:val="20"/>
+        </w:rPr>
+        <w:t>10.2로 넘어가세요.</w:t>
+      </w:r>
+      <w:r>
+        <w:rPr>
+          <w:rFonts w:asciiTheme="majorHAnsi" w:eastAsiaTheme="majorHAnsi" w:hAnsiTheme="majorHAnsi" w:hint="eastAsia"/>
+          <w:szCs w:val="20"/>
+        </w:rPr>
+        <w:t xml:space="preserve"> 아래는 자신의 PC로 Access Point를 만들어 자신의 핸드폰을 구성한 AP로 접속 후 모바일 기기에서 패치를 테스트 할 수 있도록 하기 위한 과정입니다.</w:t>
+      </w:r>
+    </w:p>
+    <w:p>
+      <w:pPr>
+        <w:widowControl/>
+        <w:wordWrap/>
+        <w:autoSpaceDE/>
+        <w:autoSpaceDN/>
+        <w:jc w:val="left"/>
+        <w:rPr>
+          <w:rFonts w:asciiTheme="majorHAnsi" w:eastAsiaTheme="majorHAnsi" w:hAnsiTheme="majorHAnsi"/>
+          <w:szCs w:val="20"/>
+        </w:rPr>
+      </w:pPr>
+    </w:p>
+    <w:p>
+      <w:pPr>
+        <w:widowControl/>
+        <w:wordWrap/>
+        <w:autoSpaceDE/>
+        <w:autoSpaceDN/>
+        <w:ind w:leftChars="100" w:left="200"/>
+        <w:jc w:val="left"/>
+        <w:rPr>
+          <w:rFonts w:asciiTheme="majorHAnsi" w:eastAsiaTheme="majorHAnsi" w:hAnsiTheme="majorHAnsi"/>
+          <w:szCs w:val="20"/>
+        </w:rPr>
+      </w:pPr>
+      <w:r>
+        <w:rPr>
+          <w:rFonts w:asciiTheme="majorHAnsi" w:eastAsiaTheme="majorHAnsi" w:hAnsiTheme="majorHAnsi" w:hint="eastAsia"/>
+          <w:szCs w:val="20"/>
+        </w:rPr>
+        <w:t xml:space="preserve">테스트를 위해 </w:t>
+      </w:r>
+      <w:r>
+        <w:rPr>
+          <w:rFonts w:asciiTheme="majorHAnsi" w:eastAsiaTheme="majorHAnsi" w:hAnsiTheme="majorHAnsi" w:hint="eastAsia"/>
+          <w:szCs w:val="20"/>
+        </w:rPr>
+        <w:t>쉽게 구할 수 있는 (AP로 활용 가능한) 무선 공유기</w:t>
+      </w:r>
+      <w:r>
+        <w:rPr>
+          <w:rFonts w:asciiTheme="majorHAnsi" w:eastAsiaTheme="majorHAnsi" w:hAnsiTheme="majorHAnsi" w:hint="eastAsia"/>
+          <w:szCs w:val="20"/>
+        </w:rPr>
+        <w:t xml:space="preserve">를 준비하세요. </w:t>
+      </w:r>
+      <w:r>
+        <w:rPr>
+          <w:rFonts w:asciiTheme="majorHAnsi" w:eastAsiaTheme="majorHAnsi" w:hAnsiTheme="majorHAnsi" w:hint="eastAsia"/>
+          <w:szCs w:val="20"/>
+        </w:rPr>
+        <w:t>저는 ipTime N300UA 제품을 사용해서 테스트 했습니다. AP모드 지원하고 가격은 2015년 4월 현재 17,000원 정도에 구매 가능합니다.</w:t>
+      </w:r>
+      <w:r>
+        <w:rPr>
+          <w:rFonts w:asciiTheme="majorHAnsi" w:eastAsiaTheme="majorHAnsi" w:hAnsiTheme="majorHAnsi" w:hint="eastAsia"/>
+          <w:szCs w:val="20"/>
+        </w:rPr>
+        <w:t xml:space="preserve"> AP모드 지원한다면 어떤 제품이든 큰 문제 없습니다.</w:t>
+      </w:r>
+    </w:p>
+    <w:p>
+      <w:pPr>
+        <w:widowControl/>
+        <w:wordWrap/>
+        <w:autoSpaceDE/>
+        <w:autoSpaceDN/>
+        <w:ind w:leftChars="100" w:left="200"/>
+        <w:jc w:val="left"/>
+        <w:rPr>
+          <w:rFonts w:asciiTheme="majorHAnsi" w:eastAsiaTheme="majorHAnsi" w:hAnsiTheme="majorHAnsi"/>
+          <w:szCs w:val="20"/>
+        </w:rPr>
+      </w:pPr>
+    </w:p>
+    <w:p>
+      <w:pPr>
+        <w:widowControl/>
+        <w:wordWrap/>
+        <w:autoSpaceDE/>
+        <w:autoSpaceDN/>
+        <w:ind w:leftChars="100" w:left="200"/>
+        <w:jc w:val="left"/>
+        <w:rPr>
+          <w:rFonts w:asciiTheme="majorHAnsi" w:eastAsiaTheme="majorHAnsi" w:hAnsiTheme="majorHAnsi"/>
+          <w:szCs w:val="20"/>
+        </w:rPr>
+      </w:pPr>
+      <w:r>
+        <w:rPr>
+          <w:rFonts w:asciiTheme="majorHAnsi" w:eastAsiaTheme="majorHAnsi" w:hAnsiTheme="majorHAnsi" w:hint="eastAsia"/>
+          <w:szCs w:val="20"/>
+        </w:rPr>
+        <w:t xml:space="preserve">제품을 자신의 PC에 연결 후 AP모드로 전환합니다. ipTime </w:t>
+      </w:r>
+      <w:r>
+        <w:rPr>
+          <w:rFonts w:asciiTheme="majorHAnsi" w:eastAsiaTheme="majorHAnsi" w:hAnsiTheme="majorHAnsi" w:hint="eastAsia"/>
+          <w:szCs w:val="20"/>
+        </w:rPr>
+        <w:t>유틸리티</w:t>
+      </w:r>
+      <w:r>
+        <w:rPr>
+          <w:rFonts w:asciiTheme="majorHAnsi" w:eastAsiaTheme="majorHAnsi" w:hAnsiTheme="majorHAnsi" w:hint="eastAsia"/>
+          <w:szCs w:val="20"/>
+        </w:rPr>
+        <w:t>에는 아래와 같은 위치에 AP 설정 버튼이 존재합니다.</w:t>
+      </w:r>
+    </w:p>
+    <w:p>
+      <w:pPr>
+        <w:widowControl/>
+        <w:wordWrap/>
+        <w:autoSpaceDE/>
+        <w:autoSpaceDN/>
+        <w:ind w:leftChars="100" w:left="200"/>
+        <w:jc w:val="left"/>
+        <w:rPr>
+          <w:rFonts w:asciiTheme="majorHAnsi" w:eastAsiaTheme="majorHAnsi" w:hAnsiTheme="majorHAnsi"/>
+          <w:szCs w:val="20"/>
+        </w:rPr>
+      </w:pPr>
+    </w:p>
+    <w:p>
+      <w:pPr>
+        <w:widowControl/>
+        <w:wordWrap/>
+        <w:autoSpaceDE/>
+        <w:autoSpaceDN/>
+        <w:ind w:leftChars="100" w:left="200"/>
+        <w:jc w:val="left"/>
+        <w:rPr>
+          <w:rFonts w:asciiTheme="majorHAnsi" w:eastAsiaTheme="majorHAnsi" w:hAnsiTheme="majorHAnsi"/>
+          <w:szCs w:val="20"/>
+        </w:rPr>
+      </w:pPr>
+      <w:r>
+        <w:rPr>
+          <w:rFonts w:asciiTheme="majorHAnsi" w:eastAsiaTheme="majorHAnsi" w:hAnsiTheme="majorHAnsi" w:hint="eastAsia"/>
+          <w:noProof/>
+          <w:szCs w:val="20"/>
+        </w:rPr>
+        <w:drawing>
+          <wp:inline distT="0" distB="0" distL="0" distR="0">
+            <wp:extent cx="3785235" cy="1541780"/>
+            <wp:effectExtent l="19050" t="0" r="5715" b="0"/>
+            <wp:docPr id="3" name="그림 1"/>
+            <wp:cNvGraphicFramePr>
+              <a:graphicFrameLocks xmlns:a="http://schemas.openxmlformats.org/drawingml/2006/main" noChangeAspect="1"/>
+            </wp:cNvGraphicFramePr>
+            <a:graphic xmlns:a="http://schemas.openxmlformats.org/drawingml/2006/main">
+              <a:graphicData uri="http://schemas.openxmlformats.org/drawingml/2006/picture">
+                <pic:pic xmlns:pic="http://schemas.openxmlformats.org/drawingml/2006/picture">
+                  <pic:nvPicPr>
+                    <pic:cNvPr id="0" name="Picture 1"/>
+                    <pic:cNvPicPr>
+                      <a:picLocks noChangeAspect="1" noChangeArrowheads="1"/>
+                    </pic:cNvPicPr>
+                  </pic:nvPicPr>
+                  <pic:blipFill>
+                    <a:blip r:embed="rId11"/>
+                    <a:srcRect/>
+                    <a:stretch>
+                      <a:fillRect/>
+                    </a:stretch>
+                  </pic:blipFill>
+                  <pic:spPr bwMode="auto">
+                    <a:xfrm>
+                      <a:off x="0" y="0"/>
+                      <a:ext cx="3785235" cy="1541780"/>
+                    </a:xfrm>
+                    <a:prstGeom prst="rect">
+                      <a:avLst/>
+                    </a:prstGeom>
+                    <a:noFill/>
+                    <a:ln w="9525">
+                      <a:noFill/>
+                      <a:miter lim="800000"/>
+                      <a:headEnd/>
+                      <a:tailEnd/>
+                    </a:ln>
+                  </pic:spPr>
+                </pic:pic>
+              </a:graphicData>
+            </a:graphic>
+          </wp:inline>
+        </w:drawing>
+      </w:r>
+    </w:p>
+    <w:p>
+      <w:pPr>
+        <w:widowControl/>
+        <w:wordWrap/>
+        <w:autoSpaceDE/>
+        <w:autoSpaceDN/>
+        <w:ind w:leftChars="100" w:left="200"/>
+        <w:jc w:val="left"/>
+        <w:rPr>
+          <w:rFonts w:asciiTheme="majorHAnsi" w:eastAsiaTheme="majorHAnsi" w:hAnsiTheme="majorHAnsi"/>
+          <w:szCs w:val="20"/>
+        </w:rPr>
+      </w:pPr>
+      <w:r>
+        <w:rPr>
+          <w:rFonts w:asciiTheme="majorHAnsi" w:eastAsiaTheme="majorHAnsi" w:hAnsiTheme="majorHAnsi" w:hint="eastAsia"/>
+          <w:szCs w:val="20"/>
+        </w:rPr>
+        <w:t xml:space="preserve">이 기능을 통해 AP를 설정하시고 모바일 기기에서 wifi 설정화면을 보시면, 설정한 AP로 연결할 수 있습니다. </w:t>
+      </w:r>
+    </w:p>
+    <w:p>
+      <w:pPr>
+        <w:widowControl/>
+        <w:wordWrap/>
+        <w:autoSpaceDE/>
+        <w:autoSpaceDN/>
+        <w:ind w:leftChars="100" w:left="200"/>
+        <w:jc w:val="left"/>
+        <w:rPr>
+          <w:rFonts w:asciiTheme="majorHAnsi" w:eastAsiaTheme="majorHAnsi" w:hAnsiTheme="majorHAnsi"/>
+          <w:szCs w:val="20"/>
+        </w:rPr>
+      </w:pPr>
+    </w:p>
+    <w:p>
+      <w:pPr>
+        <w:widowControl/>
+        <w:wordWrap/>
+        <w:autoSpaceDE/>
+        <w:autoSpaceDN/>
+        <w:ind w:leftChars="100" w:left="200"/>
+        <w:jc w:val="left"/>
+        <w:rPr>
+          <w:rFonts w:asciiTheme="majorHAnsi" w:eastAsiaTheme="majorHAnsi" w:hAnsiTheme="majorHAnsi"/>
+          <w:szCs w:val="20"/>
+        </w:rPr>
+      </w:pPr>
+      <w:r>
+        <w:rPr>
+          <w:rFonts w:asciiTheme="majorHAnsi" w:eastAsiaTheme="majorHAnsi" w:hAnsiTheme="majorHAnsi" w:hint="eastAsia"/>
+          <w:szCs w:val="20"/>
+        </w:rPr>
+        <w:t>이제 디바이스에서 패치 테스트를 할 수 있는 기본 환경이 갖추어졌습니다. 다음으로 툴에서 패치를 진행해 보겠습니다.</w:t>
+      </w:r>
+    </w:p>
+    <w:p>
+      <w:pPr>
+        <w:widowControl/>
+        <w:wordWrap/>
+        <w:autoSpaceDE/>
+        <w:autoSpaceDN/>
+        <w:jc w:val="left"/>
+        <w:rPr>
+          <w:rFonts w:asciiTheme="majorHAnsi" w:eastAsiaTheme="majorHAnsi" w:hAnsiTheme="majorHAnsi"/>
+          <w:szCs w:val="20"/>
+        </w:rPr>
+      </w:pPr>
+    </w:p>
+    <w:p>
+      <w:pPr>
+        <w:widowControl/>
+        <w:wordWrap/>
+        <w:autoSpaceDE/>
+        <w:autoSpaceDN/>
+        <w:jc w:val="left"/>
+        <w:rPr>
+          <w:rFonts w:asciiTheme="majorHAnsi" w:eastAsiaTheme="majorHAnsi" w:hAnsiTheme="majorHAnsi"/>
+          <w:b/>
+          <w:szCs w:val="20"/>
+        </w:rPr>
+      </w:pPr>
+      <w:r>
+        <w:rPr>
+          <w:rFonts w:asciiTheme="majorHAnsi" w:eastAsiaTheme="majorHAnsi" w:hAnsiTheme="majorHAnsi" w:hint="eastAsia"/>
+          <w:b/>
+          <w:szCs w:val="20"/>
+        </w:rPr>
+        <w:t>10.</w:t>
+      </w:r>
+      <w:r>
+        <w:rPr>
+          <w:rFonts w:asciiTheme="majorHAnsi" w:eastAsiaTheme="majorHAnsi" w:hAnsiTheme="majorHAnsi" w:hint="eastAsia"/>
+          <w:b/>
+          <w:szCs w:val="20"/>
+        </w:rPr>
+        <w:t>2</w:t>
+      </w:r>
+      <w:r>
+        <w:rPr>
+          <w:rFonts w:asciiTheme="majorHAnsi" w:eastAsiaTheme="majorHAnsi" w:hAnsiTheme="majorHAnsi" w:hint="eastAsia"/>
+          <w:b/>
+          <w:szCs w:val="20"/>
+        </w:rPr>
+        <w:t xml:space="preserve"> </w:t>
+      </w:r>
+      <w:r>
+        <w:rPr>
+          <w:rFonts w:asciiTheme="majorHAnsi" w:eastAsiaTheme="majorHAnsi" w:hAnsiTheme="majorHAnsi" w:hint="eastAsia"/>
+          <w:b/>
+          <w:szCs w:val="20"/>
+        </w:rPr>
+        <w:t>"Easy Patcher" 설치하기</w:t>
+      </w:r>
+    </w:p>
+    <w:p>
+      <w:pPr>
+        <w:widowControl/>
+        <w:wordWrap/>
+        <w:autoSpaceDE/>
+        <w:autoSpaceDN/>
+        <w:ind w:leftChars="100" w:left="200"/>
+        <w:jc w:val="left"/>
+        <w:rPr>
+          <w:rFonts w:asciiTheme="majorHAnsi" w:eastAsiaTheme="majorHAnsi" w:hAnsiTheme="majorHAnsi"/>
+          <w:szCs w:val="20"/>
+        </w:rPr>
+      </w:pPr>
+    </w:p>
+    <w:p>
+      <w:pPr>
+        <w:widowControl/>
+        <w:wordWrap/>
+        <w:autoSpaceDE/>
+        <w:autoSpaceDN/>
+        <w:ind w:leftChars="100" w:left="200"/>
+        <w:jc w:val="left"/>
+        <w:rPr>
+          <w:rFonts w:asciiTheme="majorHAnsi" w:eastAsiaTheme="majorHAnsi" w:hAnsiTheme="majorHAnsi"/>
+          <w:szCs w:val="20"/>
+        </w:rPr>
+      </w:pPr>
+      <w:r>
+        <w:rPr>
+          <w:rFonts w:asciiTheme="majorHAnsi" w:eastAsiaTheme="majorHAnsi" w:hAnsiTheme="majorHAnsi" w:hint="eastAsia"/>
+          <w:szCs w:val="20"/>
+        </w:rPr>
+        <w:t>Unity5를 기동하여 빈 프로젝트를 하나 만들어 주세요. 우선 "EasyPatcher"를 Import 해주시기 바랍니다. 아래 그림을 참고하세요.</w:t>
+      </w:r>
+    </w:p>
+    <w:p>
+      <w:pPr>
+        <w:widowControl/>
+        <w:wordWrap/>
+        <w:autoSpaceDE/>
+        <w:autoSpaceDN/>
+        <w:ind w:leftChars="100" w:left="200"/>
+        <w:jc w:val="left"/>
+        <w:rPr>
+          <w:rFonts w:asciiTheme="majorHAnsi" w:eastAsiaTheme="majorHAnsi" w:hAnsiTheme="majorHAnsi"/>
+          <w:szCs w:val="20"/>
+        </w:rPr>
+      </w:pPr>
+    </w:p>
+    <w:p>
+      <w:pPr>
+        <w:widowControl/>
+        <w:wordWrap/>
+        <w:autoSpaceDE/>
+        <w:autoSpaceDN/>
+        <w:ind w:leftChars="100" w:left="200"/>
+        <w:jc w:val="left"/>
+        <w:rPr>
+          <w:rFonts w:asciiTheme="majorHAnsi" w:eastAsiaTheme="majorHAnsi" w:hAnsiTheme="majorHAnsi"/>
+          <w:szCs w:val="20"/>
+        </w:rPr>
+      </w:pPr>
+    </w:p>
+    <w:p>
+      <w:pPr>
+        <w:widowControl/>
+        <w:wordWrap/>
+        <w:autoSpaceDE/>
+        <w:autoSpaceDN/>
+        <w:ind w:leftChars="100" w:left="200"/>
+        <w:jc w:val="left"/>
+        <w:rPr>
+          <w:rFonts w:asciiTheme="majorHAnsi" w:eastAsiaTheme="majorHAnsi" w:hAnsiTheme="majorHAnsi"/>
+          <w:szCs w:val="20"/>
+        </w:rPr>
+      </w:pPr>
+    </w:p>
+    <w:p>
+      <w:pPr>
+        <w:widowControl/>
+        <w:wordWrap/>
+        <w:autoSpaceDE/>
+        <w:autoSpaceDN/>
+        <w:ind w:leftChars="100" w:left="200"/>
+        <w:jc w:val="left"/>
+        <w:rPr>
+          <w:rFonts w:asciiTheme="majorHAnsi" w:eastAsiaTheme="majorHAnsi" w:hAnsiTheme="majorHAnsi"/>
+          <w:szCs w:val="20"/>
+        </w:rPr>
+      </w:pPr>
+    </w:p>
+    <w:p>
+      <w:pPr>
+        <w:widowControl/>
+        <w:wordWrap/>
+        <w:autoSpaceDE/>
+        <w:autoSpaceDN/>
+        <w:ind w:leftChars="100" w:left="200"/>
+        <w:jc w:val="left"/>
+        <w:rPr>
+          <w:rFonts w:asciiTheme="majorHAnsi" w:eastAsiaTheme="majorHAnsi" w:hAnsiTheme="majorHAnsi"/>
+          <w:szCs w:val="20"/>
+        </w:rPr>
+      </w:pPr>
+    </w:p>
+    <w:p>
+      <w:pPr>
+        <w:widowControl/>
+        <w:wordWrap/>
+        <w:autoSpaceDE/>
+        <w:autoSpaceDN/>
+        <w:ind w:leftChars="100" w:left="200"/>
+        <w:jc w:val="left"/>
+        <w:rPr>
+          <w:rFonts w:asciiTheme="majorHAnsi" w:eastAsiaTheme="majorHAnsi" w:hAnsiTheme="majorHAnsi"/>
+          <w:szCs w:val="20"/>
+        </w:rPr>
+      </w:pPr>
+    </w:p>
+    <w:p>
+      <w:pPr>
+        <w:widowControl/>
+        <w:wordWrap/>
+        <w:autoSpaceDE/>
+        <w:autoSpaceDN/>
+        <w:ind w:leftChars="100" w:left="200"/>
+        <w:jc w:val="left"/>
+        <w:rPr>
+          <w:rFonts w:asciiTheme="majorHAnsi" w:eastAsiaTheme="majorHAnsi" w:hAnsiTheme="majorHAnsi"/>
+          <w:szCs w:val="20"/>
+        </w:rPr>
+      </w:pPr>
+      <w:r>
+        <w:rPr>
+          <w:rFonts w:asciiTheme="majorHAnsi" w:eastAsiaTheme="majorHAnsi" w:hAnsiTheme="majorHAnsi" w:hint="eastAsia"/>
+          <w:noProof/>
+          <w:szCs w:val="20"/>
+        </w:rPr>
+        <w:lastRenderedPageBreak/>
+        <w:drawing>
+          <wp:anchor distT="0" distB="0" distL="114300" distR="114300" simplePos="0" relativeHeight="251660288" behindDoc="1" locked="0" layoutInCell="1" allowOverlap="1">
+            <wp:simplePos x="0" y="0"/>
+            <wp:positionH relativeFrom="column">
+              <wp:posOffset>3113124</wp:posOffset>
+            </wp:positionH>
+            <wp:positionV relativeFrom="paragraph">
+              <wp:posOffset>142609</wp:posOffset>
+            </wp:positionV>
+            <wp:extent cx="3103112" cy="3636335"/>
+            <wp:effectExtent l="19050" t="0" r="2038" b="0"/>
+            <wp:wrapNone/>
+            <wp:docPr id="8" name="그림 4" descr="C:\Users\whitewitch\Desktop\20150421-3.png"/>
+            <wp:cNvGraphicFramePr>
+              <a:graphicFrameLocks xmlns:a="http://schemas.openxmlformats.org/drawingml/2006/main" noChangeAspect="1"/>
+            </wp:cNvGraphicFramePr>
+            <a:graphic xmlns:a="http://schemas.openxmlformats.org/drawingml/2006/main">
+              <a:graphicData uri="http://schemas.openxmlformats.org/drawingml/2006/picture">
+                <pic:pic xmlns:pic="http://schemas.openxmlformats.org/drawingml/2006/picture">
+                  <pic:nvPicPr>
+                    <pic:cNvPr id="0" name="Picture 4" descr="C:\Users\whitewitch\Desktop\20150421-3.png"/>
+                    <pic:cNvPicPr>
+                      <a:picLocks noChangeAspect="1" noChangeArrowheads="1"/>
+                    </pic:cNvPicPr>
+                  </pic:nvPicPr>
+                  <pic:blipFill>
+                    <a:blip r:embed="rId12"/>
+                    <a:srcRect/>
+                    <a:stretch>
+                      <a:fillRect/>
+                    </a:stretch>
+                  </pic:blipFill>
+                  <pic:spPr bwMode="auto">
+                    <a:xfrm>
+                      <a:off x="0" y="0"/>
+                      <a:ext cx="3103112" cy="3636335"/>
+                    </a:xfrm>
+                    <a:prstGeom prst="rect">
+                      <a:avLst/>
+                    </a:prstGeom>
+                    <a:noFill/>
+                    <a:ln w="9525">
+                      <a:noFill/>
+                      <a:miter lim="800000"/>
+                      <a:headEnd/>
+                      <a:tailEnd/>
+                    </a:ln>
+                  </pic:spPr>
+                </pic:pic>
+              </a:graphicData>
+            </a:graphic>
+          </wp:anchor>
+        </w:drawing>
+      </w:r>
+      <w:r>
+        <w:rPr>
+          <w:rFonts w:asciiTheme="majorHAnsi" w:eastAsiaTheme="majorHAnsi" w:hAnsiTheme="majorHAnsi" w:hint="eastAsia"/>
+          <w:noProof/>
+          <w:szCs w:val="20"/>
+        </w:rPr>
+        <w:drawing>
+          <wp:anchor distT="0" distB="0" distL="114300" distR="114300" simplePos="0" relativeHeight="251658240" behindDoc="1" locked="0" layoutInCell="1" allowOverlap="1">
+            <wp:simplePos x="0" y="0"/>
+            <wp:positionH relativeFrom="column">
+              <wp:posOffset>125095</wp:posOffset>
+            </wp:positionH>
+            <wp:positionV relativeFrom="paragraph">
+              <wp:posOffset>142240</wp:posOffset>
+            </wp:positionV>
+            <wp:extent cx="2792095" cy="2774950"/>
+            <wp:effectExtent l="19050" t="0" r="8255" b="0"/>
+            <wp:wrapNone/>
+            <wp:docPr id="5" name="그림 2" descr="C:\Users\whitewitch\Desktop\20150421-2.png"/>
+            <wp:cNvGraphicFramePr>
+              <a:graphicFrameLocks xmlns:a="http://schemas.openxmlformats.org/drawingml/2006/main" noChangeAspect="1"/>
+            </wp:cNvGraphicFramePr>
+            <a:graphic xmlns:a="http://schemas.openxmlformats.org/drawingml/2006/main">
+              <a:graphicData uri="http://schemas.openxmlformats.org/drawingml/2006/picture">
+                <pic:pic xmlns:pic="http://schemas.openxmlformats.org/drawingml/2006/picture">
+                  <pic:nvPicPr>
+                    <pic:cNvPr id="0" name="Picture 2" descr="C:\Users\whitewitch\Desktop\20150421-2.png"/>
+                    <pic:cNvPicPr>
+                      <a:picLocks noChangeAspect="1" noChangeArrowheads="1"/>
+                    </pic:cNvPicPr>
+                  </pic:nvPicPr>
+                  <pic:blipFill>
+                    <a:blip r:embed="rId13"/>
+                    <a:srcRect/>
+                    <a:stretch>
+                      <a:fillRect/>
+                    </a:stretch>
+                  </pic:blipFill>
+                  <pic:spPr bwMode="auto">
+                    <a:xfrm>
+                      <a:off x="0" y="0"/>
+                      <a:ext cx="2792095" cy="2774950"/>
+                    </a:xfrm>
+                    <a:prstGeom prst="rect">
+                      <a:avLst/>
+                    </a:prstGeom>
+                    <a:noFill/>
+                    <a:ln w="9525">
+                      <a:noFill/>
+                      <a:miter lim="800000"/>
+                      <a:headEnd/>
+                      <a:tailEnd/>
+                    </a:ln>
+                  </pic:spPr>
+                </pic:pic>
+              </a:graphicData>
+            </a:graphic>
+          </wp:anchor>
+        </w:drawing>
+      </w:r>
+    </w:p>
+    <w:p>
+      <w:pPr>
+        <w:widowControl/>
+        <w:wordWrap/>
+        <w:autoSpaceDE/>
+        <w:autoSpaceDN/>
+        <w:ind w:leftChars="100" w:left="200"/>
+        <w:jc w:val="left"/>
+        <w:rPr>
+          <w:rFonts w:asciiTheme="majorHAnsi" w:eastAsiaTheme="majorHAnsi" w:hAnsiTheme="majorHAnsi"/>
+          <w:szCs w:val="20"/>
+        </w:rPr>
+      </w:pPr>
+    </w:p>
+    <w:p>
+      <w:pPr>
+        <w:widowControl/>
+        <w:wordWrap/>
+        <w:autoSpaceDE/>
+        <w:autoSpaceDN/>
+        <w:ind w:leftChars="100" w:left="200"/>
+        <w:jc w:val="left"/>
+        <w:rPr>
+          <w:rFonts w:asciiTheme="majorHAnsi" w:eastAsiaTheme="majorHAnsi" w:hAnsiTheme="majorHAnsi"/>
+          <w:szCs w:val="20"/>
+        </w:rPr>
+      </w:pPr>
+    </w:p>
+    <w:p>
+      <w:pPr>
+        <w:widowControl/>
+        <w:wordWrap/>
+        <w:autoSpaceDE/>
+        <w:autoSpaceDN/>
+        <w:ind w:leftChars="100" w:left="200"/>
+        <w:jc w:val="left"/>
+        <w:rPr>
+          <w:rFonts w:asciiTheme="majorHAnsi" w:eastAsiaTheme="majorHAnsi" w:hAnsiTheme="majorHAnsi"/>
+          <w:szCs w:val="20"/>
+        </w:rPr>
+      </w:pPr>
+    </w:p>
+    <w:p>
+      <w:pPr>
+        <w:widowControl/>
+        <w:wordWrap/>
+        <w:autoSpaceDE/>
+        <w:autoSpaceDN/>
+        <w:ind w:leftChars="100" w:left="200"/>
+        <w:jc w:val="left"/>
+        <w:rPr>
+          <w:rFonts w:asciiTheme="majorHAnsi" w:eastAsiaTheme="majorHAnsi" w:hAnsiTheme="majorHAnsi"/>
+          <w:szCs w:val="20"/>
+        </w:rPr>
+      </w:pPr>
+    </w:p>
+    <w:p>
+      <w:pPr>
+        <w:widowControl/>
+        <w:wordWrap/>
+        <w:autoSpaceDE/>
+        <w:autoSpaceDN/>
+        <w:ind w:leftChars="100" w:left="200"/>
+        <w:jc w:val="left"/>
+        <w:rPr>
+          <w:rFonts w:asciiTheme="majorHAnsi" w:eastAsiaTheme="majorHAnsi" w:hAnsiTheme="majorHAnsi"/>
+          <w:szCs w:val="20"/>
+        </w:rPr>
+      </w:pPr>
+    </w:p>
+    <w:p>
+      <w:pPr>
+        <w:widowControl/>
+        <w:wordWrap/>
+        <w:autoSpaceDE/>
+        <w:autoSpaceDN/>
+        <w:ind w:leftChars="100" w:left="200"/>
+        <w:jc w:val="left"/>
+        <w:rPr>
+          <w:rFonts w:asciiTheme="majorHAnsi" w:eastAsiaTheme="majorHAnsi" w:hAnsiTheme="majorHAnsi"/>
+          <w:szCs w:val="20"/>
+        </w:rPr>
+      </w:pPr>
+    </w:p>
+    <w:p>
+      <w:pPr>
+        <w:widowControl/>
+        <w:wordWrap/>
+        <w:autoSpaceDE/>
+        <w:autoSpaceDN/>
+        <w:ind w:leftChars="100" w:left="200"/>
+        <w:jc w:val="left"/>
+        <w:rPr>
+          <w:rFonts w:asciiTheme="majorHAnsi" w:eastAsiaTheme="majorHAnsi" w:hAnsiTheme="majorHAnsi"/>
+          <w:szCs w:val="20"/>
+        </w:rPr>
+      </w:pPr>
+    </w:p>
+    <w:p>
+      <w:pPr>
+        <w:widowControl/>
+        <w:wordWrap/>
+        <w:autoSpaceDE/>
+        <w:autoSpaceDN/>
+        <w:ind w:leftChars="100" w:left="200"/>
+        <w:jc w:val="left"/>
+        <w:rPr>
+          <w:rFonts w:asciiTheme="majorHAnsi" w:eastAsiaTheme="majorHAnsi" w:hAnsiTheme="majorHAnsi"/>
+          <w:szCs w:val="20"/>
+        </w:rPr>
+      </w:pPr>
+    </w:p>
+    <w:p>
+      <w:pPr>
+        <w:widowControl/>
+        <w:wordWrap/>
+        <w:autoSpaceDE/>
+        <w:autoSpaceDN/>
+        <w:ind w:leftChars="100" w:left="200"/>
+        <w:jc w:val="left"/>
+        <w:rPr>
+          <w:rFonts w:asciiTheme="majorHAnsi" w:eastAsiaTheme="majorHAnsi" w:hAnsiTheme="majorHAnsi"/>
+          <w:szCs w:val="20"/>
+        </w:rPr>
+      </w:pPr>
+    </w:p>
+    <w:p>
+      <w:pPr>
+        <w:widowControl/>
+        <w:wordWrap/>
+        <w:autoSpaceDE/>
+        <w:autoSpaceDN/>
+        <w:ind w:leftChars="100" w:left="200"/>
+        <w:jc w:val="left"/>
+        <w:rPr>
+          <w:rFonts w:asciiTheme="majorHAnsi" w:eastAsiaTheme="majorHAnsi" w:hAnsiTheme="majorHAnsi"/>
+          <w:szCs w:val="20"/>
+        </w:rPr>
+      </w:pPr>
+    </w:p>
+    <w:p>
+      <w:pPr>
+        <w:widowControl/>
+        <w:wordWrap/>
+        <w:autoSpaceDE/>
+        <w:autoSpaceDN/>
+        <w:ind w:leftChars="100" w:left="200"/>
+        <w:jc w:val="left"/>
+        <w:rPr>
+          <w:rFonts w:asciiTheme="majorHAnsi" w:eastAsiaTheme="majorHAnsi" w:hAnsiTheme="majorHAnsi"/>
+          <w:szCs w:val="20"/>
+        </w:rPr>
+      </w:pPr>
+    </w:p>
+    <w:p>
+      <w:pPr>
+        <w:widowControl/>
+        <w:wordWrap/>
+        <w:autoSpaceDE/>
+        <w:autoSpaceDN/>
+        <w:ind w:leftChars="100" w:left="200"/>
+        <w:jc w:val="left"/>
+        <w:rPr>
+          <w:rFonts w:asciiTheme="majorHAnsi" w:eastAsiaTheme="majorHAnsi" w:hAnsiTheme="majorHAnsi"/>
+          <w:szCs w:val="20"/>
+        </w:rPr>
+      </w:pPr>
+    </w:p>
+    <w:p>
+      <w:pPr>
+        <w:widowControl/>
+        <w:wordWrap/>
+        <w:autoSpaceDE/>
+        <w:autoSpaceDN/>
+        <w:ind w:leftChars="100" w:left="200"/>
+        <w:jc w:val="left"/>
+        <w:rPr>
+          <w:rFonts w:asciiTheme="majorHAnsi" w:eastAsiaTheme="majorHAnsi" w:hAnsiTheme="majorHAnsi"/>
+          <w:szCs w:val="20"/>
+        </w:rPr>
+      </w:pPr>
+    </w:p>
+    <w:p>
+      <w:pPr>
+        <w:widowControl/>
+        <w:wordWrap/>
+        <w:autoSpaceDE/>
+        <w:autoSpaceDN/>
+        <w:ind w:leftChars="100" w:left="200"/>
+        <w:jc w:val="left"/>
+        <w:rPr>
+          <w:rFonts w:asciiTheme="majorHAnsi" w:eastAsiaTheme="majorHAnsi" w:hAnsiTheme="majorHAnsi"/>
+          <w:szCs w:val="20"/>
+        </w:rPr>
+      </w:pPr>
+    </w:p>
+    <w:p>
+      <w:pPr>
+        <w:widowControl/>
+        <w:wordWrap/>
+        <w:autoSpaceDE/>
+        <w:autoSpaceDN/>
+        <w:ind w:leftChars="100" w:left="200"/>
+        <w:jc w:val="left"/>
+        <w:rPr>
+          <w:rFonts w:asciiTheme="majorHAnsi" w:eastAsiaTheme="majorHAnsi" w:hAnsiTheme="majorHAnsi"/>
+          <w:szCs w:val="20"/>
+        </w:rPr>
+      </w:pPr>
+    </w:p>
+    <w:p>
+      <w:pPr>
+        <w:widowControl/>
+        <w:wordWrap/>
+        <w:autoSpaceDE/>
+        <w:autoSpaceDN/>
+        <w:ind w:leftChars="100" w:left="200"/>
+        <w:jc w:val="left"/>
+        <w:rPr>
+          <w:rFonts w:asciiTheme="majorHAnsi" w:eastAsiaTheme="majorHAnsi" w:hAnsiTheme="majorHAnsi"/>
+          <w:szCs w:val="20"/>
+        </w:rPr>
+      </w:pPr>
+    </w:p>
+    <w:p>
+      <w:pPr>
+        <w:widowControl/>
+        <w:wordWrap/>
+        <w:autoSpaceDE/>
+        <w:autoSpaceDN/>
+        <w:ind w:leftChars="100" w:left="200"/>
+        <w:jc w:val="left"/>
+        <w:rPr>
+          <w:rFonts w:asciiTheme="majorHAnsi" w:eastAsiaTheme="majorHAnsi" w:hAnsiTheme="majorHAnsi"/>
+          <w:szCs w:val="20"/>
+        </w:rPr>
+      </w:pPr>
+    </w:p>
+    <w:p>
+      <w:pPr>
+        <w:widowControl/>
+        <w:wordWrap/>
+        <w:autoSpaceDE/>
+        <w:autoSpaceDN/>
+        <w:ind w:leftChars="100" w:left="200"/>
+        <w:jc w:val="left"/>
+        <w:rPr>
+          <w:rFonts w:asciiTheme="majorHAnsi" w:eastAsiaTheme="majorHAnsi" w:hAnsiTheme="majorHAnsi"/>
+          <w:szCs w:val="20"/>
+        </w:rPr>
+      </w:pPr>
+      <w:r>
+        <w:rPr>
+          <w:rFonts w:asciiTheme="majorHAnsi" w:eastAsiaTheme="majorHAnsi" w:hAnsiTheme="majorHAnsi" w:hint="eastAsia"/>
+          <w:szCs w:val="20"/>
+        </w:rPr>
+        <w:t>그리고 프로젝트 세팅에서 자신의 디바이스에 맞은 OS로 맞춰주시기 바랍니다.</w:t>
+      </w:r>
+    </w:p>
+    <w:p>
+      <w:pPr>
+        <w:widowControl/>
+        <w:wordWrap/>
+        <w:autoSpaceDE/>
+        <w:autoSpaceDN/>
+        <w:ind w:leftChars="100" w:left="200"/>
+        <w:jc w:val="left"/>
+        <w:rPr>
+          <w:rFonts w:asciiTheme="majorHAnsi" w:eastAsiaTheme="majorHAnsi" w:hAnsiTheme="majorHAnsi"/>
+          <w:szCs w:val="20"/>
+        </w:rPr>
+      </w:pPr>
+    </w:p>
+    <w:p>
+      <w:pPr>
+        <w:widowControl/>
+        <w:wordWrap/>
+        <w:autoSpaceDE/>
+        <w:autoSpaceDN/>
+        <w:jc w:val="left"/>
+        <w:rPr>
+          <w:rFonts w:asciiTheme="majorHAnsi" w:eastAsiaTheme="majorHAnsi" w:hAnsiTheme="majorHAnsi"/>
+          <w:b/>
+          <w:szCs w:val="20"/>
+        </w:rPr>
+      </w:pPr>
+      <w:r>
+        <w:rPr>
+          <w:rFonts w:asciiTheme="majorHAnsi" w:eastAsiaTheme="majorHAnsi" w:hAnsiTheme="majorHAnsi" w:hint="eastAsia"/>
+          <w:b/>
+          <w:szCs w:val="20"/>
+        </w:rPr>
+        <w:t>10.</w:t>
+      </w:r>
+      <w:r>
+        <w:rPr>
+          <w:rFonts w:asciiTheme="majorHAnsi" w:eastAsiaTheme="majorHAnsi" w:hAnsiTheme="majorHAnsi" w:hint="eastAsia"/>
+          <w:b/>
+          <w:szCs w:val="20"/>
+        </w:rPr>
+        <w:t>3</w:t>
+      </w:r>
+      <w:r>
+        <w:rPr>
+          <w:rFonts w:asciiTheme="majorHAnsi" w:eastAsiaTheme="majorHAnsi" w:hAnsiTheme="majorHAnsi" w:hint="eastAsia"/>
+          <w:b/>
+          <w:szCs w:val="20"/>
+        </w:rPr>
+        <w:t xml:space="preserve"> </w:t>
+      </w:r>
+      <w:r>
+        <w:rPr>
+          <w:rFonts w:asciiTheme="majorHAnsi" w:eastAsiaTheme="majorHAnsi" w:hAnsiTheme="majorHAnsi" w:hint="eastAsia"/>
+          <w:b/>
+          <w:szCs w:val="20"/>
+        </w:rPr>
+        <w:t>데모 씬에 "Easy Patcher" 적용</w:t>
+      </w:r>
+    </w:p>
+    <w:p>
+      <w:pPr>
+        <w:widowControl/>
+        <w:wordWrap/>
+        <w:autoSpaceDE/>
+        <w:autoSpaceDN/>
+        <w:ind w:leftChars="100" w:left="200"/>
+        <w:jc w:val="left"/>
+        <w:rPr>
+          <w:rFonts w:asciiTheme="majorHAnsi" w:eastAsiaTheme="majorHAnsi" w:hAnsiTheme="majorHAnsi"/>
+          <w:szCs w:val="20"/>
+        </w:rPr>
+      </w:pPr>
+    </w:p>
+    <w:p>
+      <w:pPr>
+        <w:widowControl/>
+        <w:wordWrap/>
+        <w:autoSpaceDE/>
+        <w:autoSpaceDN/>
+        <w:ind w:leftChars="100" w:left="200"/>
+        <w:jc w:val="left"/>
+        <w:rPr>
+          <w:rFonts w:asciiTheme="majorHAnsi" w:eastAsiaTheme="majorHAnsi" w:hAnsiTheme="majorHAnsi"/>
+          <w:szCs w:val="20"/>
+        </w:rPr>
+      </w:pPr>
+      <w:r>
+        <w:rPr>
+          <w:rFonts w:asciiTheme="majorHAnsi" w:eastAsiaTheme="majorHAnsi" w:hAnsiTheme="majorHAnsi" w:hint="eastAsia"/>
+          <w:szCs w:val="20"/>
+        </w:rPr>
+        <w:t>Project 탭에서 "Assets" -&gt;"Easy Patcher" -&gt; "Sample - unity5 Assetbundle demo" -&gt; "TestScenes"안의 Scene파일인 "AssetLoader"를 더블 클릭하여 해당 씬을 오픈합니다.</w:t>
+      </w:r>
+    </w:p>
+    <w:p>
+      <w:pPr>
+        <w:widowControl/>
+        <w:wordWrap/>
+        <w:autoSpaceDE/>
+        <w:autoSpaceDN/>
+        <w:ind w:leftChars="100" w:left="200"/>
+        <w:jc w:val="left"/>
+        <w:rPr>
+          <w:rFonts w:asciiTheme="majorHAnsi" w:eastAsiaTheme="majorHAnsi" w:hAnsiTheme="majorHAnsi"/>
+          <w:szCs w:val="20"/>
+        </w:rPr>
+      </w:pPr>
+      <w:r>
+        <w:rPr>
+          <w:rFonts w:asciiTheme="majorHAnsi" w:eastAsiaTheme="majorHAnsi" w:hAnsiTheme="majorHAnsi" w:hint="eastAsia"/>
+          <w:szCs w:val="20"/>
+        </w:rPr>
+        <w:t>프로젝트 탭에서 "Easy Patcher" 아래 탭 중 Client 폴더 안에 EasyPatcherPrefab을 Hierarchy에 등록해 주세요.</w:t>
+      </w:r>
+    </w:p>
+    <w:p>
+      <w:pPr>
+        <w:widowControl/>
+        <w:wordWrap/>
+        <w:autoSpaceDE/>
+        <w:autoSpaceDN/>
+        <w:ind w:leftChars="100" w:left="200"/>
+        <w:jc w:val="left"/>
+        <w:rPr>
+          <w:rFonts w:asciiTheme="majorHAnsi" w:eastAsiaTheme="majorHAnsi" w:hAnsiTheme="majorHAnsi"/>
+          <w:szCs w:val="20"/>
+        </w:rPr>
+      </w:pPr>
+    </w:p>
+    <w:p>
+      <w:pPr>
+        <w:widowControl/>
+        <w:wordWrap/>
+        <w:autoSpaceDE/>
+        <w:autoSpaceDN/>
+        <w:jc w:val="left"/>
+        <w:rPr>
+          <w:rFonts w:asciiTheme="majorHAnsi" w:eastAsiaTheme="majorHAnsi" w:hAnsiTheme="majorHAnsi"/>
+          <w:szCs w:val="20"/>
+        </w:rPr>
+      </w:pPr>
+      <w:r>
+        <w:rPr>
+          <w:rFonts w:asciiTheme="majorHAnsi" w:eastAsiaTheme="majorHAnsi" w:hAnsiTheme="majorHAnsi" w:hint="eastAsia"/>
+          <w:noProof/>
+          <w:szCs w:val="20"/>
+        </w:rPr>
+        <w:lastRenderedPageBreak/>
+        <w:drawing>
+          <wp:inline distT="0" distB="0" distL="0" distR="0">
+            <wp:extent cx="5318494" cy="4201420"/>
+            <wp:effectExtent l="19050" t="0" r="0" b="0"/>
+            <wp:docPr id="11" name="그림 6"/>
+            <wp:cNvGraphicFramePr>
+              <a:graphicFrameLocks xmlns:a="http://schemas.openxmlformats.org/drawingml/2006/main" noChangeAspect="1"/>
+            </wp:cNvGraphicFramePr>
+            <a:graphic xmlns:a="http://schemas.openxmlformats.org/drawingml/2006/main">
+              <a:graphicData uri="http://schemas.openxmlformats.org/drawingml/2006/picture">
+                <pic:pic xmlns:pic="http://schemas.openxmlformats.org/drawingml/2006/picture">
+                  <pic:nvPicPr>
+                    <pic:cNvPr id="0" name="Picture 6"/>
+                    <pic:cNvPicPr>
+                      <a:picLocks noChangeAspect="1" noChangeArrowheads="1"/>
+                    </pic:cNvPicPr>
+                  </pic:nvPicPr>
+                  <pic:blipFill>
+                    <a:blip r:embed="rId14"/>
+                    <a:srcRect/>
+                    <a:stretch>
+                      <a:fillRect/>
+                    </a:stretch>
+                  </pic:blipFill>
+                  <pic:spPr bwMode="auto">
+                    <a:xfrm>
+                      <a:off x="0" y="0"/>
+                      <a:ext cx="5316323" cy="4199705"/>
+                    </a:xfrm>
+                    <a:prstGeom prst="rect">
+                      <a:avLst/>
+                    </a:prstGeom>
+                    <a:noFill/>
+                    <a:ln w="9525">
+                      <a:noFill/>
+                      <a:miter lim="800000"/>
+                      <a:headEnd/>
+                      <a:tailEnd/>
+                    </a:ln>
+                  </pic:spPr>
+                </pic:pic>
+              </a:graphicData>
+            </a:graphic>
+          </wp:inline>
+        </w:drawing>
+      </w:r>
+    </w:p>
+    <w:p>
+      <w:pPr>
+        <w:widowControl/>
+        <w:wordWrap/>
+        <w:autoSpaceDE/>
+        <w:autoSpaceDN/>
+        <w:jc w:val="left"/>
+        <w:rPr>
+          <w:rFonts w:asciiTheme="majorHAnsi" w:eastAsiaTheme="majorHAnsi" w:hAnsiTheme="majorHAnsi"/>
+          <w:szCs w:val="20"/>
+        </w:rPr>
+      </w:pPr>
+    </w:p>
+    <w:p>
+      <w:pPr>
+        <w:widowControl/>
+        <w:wordWrap/>
+        <w:autoSpaceDE/>
+        <w:autoSpaceDN/>
+        <w:ind w:leftChars="100" w:left="200"/>
+        <w:jc w:val="left"/>
+        <w:rPr>
+          <w:rFonts w:asciiTheme="majorHAnsi" w:eastAsiaTheme="majorHAnsi" w:hAnsiTheme="majorHAnsi"/>
+          <w:szCs w:val="20"/>
+        </w:rPr>
+      </w:pPr>
+      <w:r>
+        <w:rPr>
+          <w:rFonts w:asciiTheme="majorHAnsi" w:eastAsiaTheme="majorHAnsi" w:hAnsiTheme="majorHAnsi" w:hint="eastAsia"/>
+          <w:szCs w:val="20"/>
+        </w:rPr>
+        <w:t>위 그림에서 (1) 위치의 프리팹을 (2) 위치로 드래그하여 등록하시면 됩니다. 이 프리팹의 역할은 기동 시 지정한 저장소에서 데이터를 다운받아 패치를 하는 역할이며, 이 프리팹에 포함된 sampleText는 패치가 진행되는 과정을 볼 수 있는 샘플입니다. 실제 프로젝트에서는 (3) 위치의 flag를 꺼두시기 바랍니다.</w:t>
+      </w:r>
+    </w:p>
+    <w:p>
+      <w:pPr>
+        <w:widowControl/>
+        <w:wordWrap/>
+        <w:autoSpaceDE/>
+        <w:autoSpaceDN/>
+        <w:ind w:leftChars="100" w:left="200"/>
+        <w:jc w:val="left"/>
+        <w:rPr>
+          <w:rFonts w:asciiTheme="majorHAnsi" w:eastAsiaTheme="majorHAnsi" w:hAnsiTheme="majorHAnsi"/>
+          <w:szCs w:val="20"/>
+        </w:rPr>
+      </w:pPr>
+    </w:p>
+    <w:p>
+      <w:pPr>
+        <w:widowControl/>
+        <w:wordWrap/>
+        <w:autoSpaceDE/>
+        <w:autoSpaceDN/>
+        <w:ind w:leftChars="100" w:left="200"/>
+        <w:jc w:val="left"/>
+        <w:rPr>
+          <w:rFonts w:asciiTheme="majorHAnsi" w:eastAsiaTheme="majorHAnsi" w:hAnsiTheme="majorHAnsi"/>
+          <w:szCs w:val="20"/>
+        </w:rPr>
+      </w:pPr>
+      <w:r>
+        <w:rPr>
+          <w:rFonts w:asciiTheme="majorHAnsi" w:eastAsiaTheme="majorHAnsi" w:hAnsiTheme="majorHAnsi" w:hint="eastAsia"/>
+          <w:szCs w:val="20"/>
+        </w:rPr>
+        <w:t>이제 "Easy Patcher" 툴을 기동해 보겠습니다. 메뉴 위치는 유니티 툴 상단의 메뉴에 추가되어 있습니다.</w:t>
+      </w:r>
+    </w:p>
+    <w:p>
+      <w:pPr>
+        <w:widowControl/>
+        <w:wordWrap/>
+        <w:autoSpaceDE/>
+        <w:autoSpaceDN/>
+        <w:jc w:val="left"/>
+        <w:rPr>
+          <w:rFonts w:asciiTheme="majorHAnsi" w:eastAsiaTheme="majorHAnsi" w:hAnsiTheme="majorHAnsi"/>
+          <w:szCs w:val="20"/>
+        </w:rPr>
+      </w:pPr>
+    </w:p>
+    <w:p>
+      <w:pPr>
+        <w:widowControl/>
+        <w:wordWrap/>
+        <w:autoSpaceDE/>
+        <w:autoSpaceDN/>
+        <w:jc w:val="left"/>
+        <w:rPr>
+          <w:rFonts w:asciiTheme="majorHAnsi" w:eastAsiaTheme="majorHAnsi" w:hAnsiTheme="majorHAnsi"/>
+          <w:szCs w:val="20"/>
+        </w:rPr>
+      </w:pPr>
+      <w:r>
+        <w:rPr>
+          <w:rFonts w:asciiTheme="majorHAnsi" w:eastAsiaTheme="majorHAnsi" w:hAnsiTheme="majorHAnsi" w:hint="eastAsia"/>
+          <w:noProof/>
+          <w:szCs w:val="20"/>
+        </w:rPr>
+        <w:drawing>
+          <wp:inline distT="0" distB="0" distL="0" distR="0">
+            <wp:extent cx="2232660" cy="1137920"/>
+            <wp:effectExtent l="19050" t="0" r="0" b="0"/>
+            <wp:docPr id="12" name="그림 7"/>
+            <wp:cNvGraphicFramePr>
+              <a:graphicFrameLocks xmlns:a="http://schemas.openxmlformats.org/drawingml/2006/main" noChangeAspect="1"/>
+            </wp:cNvGraphicFramePr>
+            <a:graphic xmlns:a="http://schemas.openxmlformats.org/drawingml/2006/main">
+              <a:graphicData uri="http://schemas.openxmlformats.org/drawingml/2006/picture">
+                <pic:pic xmlns:pic="http://schemas.openxmlformats.org/drawingml/2006/picture">
+                  <pic:nvPicPr>
+                    <pic:cNvPr id="0" name="Picture 7"/>
+                    <pic:cNvPicPr>
+                      <a:picLocks noChangeAspect="1" noChangeArrowheads="1"/>
+                    </pic:cNvPicPr>
+                  </pic:nvPicPr>
+                  <pic:blipFill>
+                    <a:blip r:embed="rId15"/>
+                    <a:srcRect/>
+                    <a:stretch>
+                      <a:fillRect/>
+                    </a:stretch>
+                  </pic:blipFill>
+                  <pic:spPr bwMode="auto">
+                    <a:xfrm>
+                      <a:off x="0" y="0"/>
+                      <a:ext cx="2232660" cy="1137920"/>
+                    </a:xfrm>
+                    <a:prstGeom prst="rect">
+                      <a:avLst/>
+                    </a:prstGeom>
+                    <a:noFill/>
+                    <a:ln w="9525">
+                      <a:noFill/>
+                      <a:miter lim="800000"/>
+                      <a:headEnd/>
+                      <a:tailEnd/>
+                    </a:ln>
+                  </pic:spPr>
+                </pic:pic>
+              </a:graphicData>
+            </a:graphic>
+          </wp:inline>
+        </w:drawing>
+      </w:r>
+    </w:p>
+    <w:p>
+      <w:pPr>
+        <w:widowControl/>
+        <w:wordWrap/>
+        <w:autoSpaceDE/>
+        <w:autoSpaceDN/>
+        <w:jc w:val="left"/>
+        <w:rPr>
+          <w:rFonts w:asciiTheme="majorHAnsi" w:eastAsiaTheme="majorHAnsi" w:hAnsiTheme="majorHAnsi"/>
+          <w:szCs w:val="20"/>
+        </w:rPr>
+      </w:pPr>
+    </w:p>
+    <w:p>
+      <w:pPr>
+        <w:widowControl/>
+        <w:wordWrap/>
+        <w:autoSpaceDE/>
+        <w:autoSpaceDN/>
+        <w:ind w:leftChars="100" w:left="200"/>
+        <w:jc w:val="left"/>
+        <w:rPr>
+          <w:rFonts w:asciiTheme="majorHAnsi" w:eastAsiaTheme="majorHAnsi" w:hAnsiTheme="majorHAnsi"/>
+          <w:szCs w:val="20"/>
+        </w:rPr>
+      </w:pPr>
+      <w:r>
+        <w:rPr>
+          <w:rFonts w:asciiTheme="majorHAnsi" w:eastAsiaTheme="majorHAnsi" w:hAnsiTheme="majorHAnsi" w:hint="eastAsia"/>
+          <w:szCs w:val="20"/>
+        </w:rPr>
+        <w:t xml:space="preserve">"Simulate AssetBundles"는 툴에서 AssetBundles 을 사용하는 코드들을 위해 존재하는 메뉴인데, 빌드된 AssetBundles을 읽어 처리하는 것이 아닌, Assets에 포함된 리소스에 직접 접근합니다. 그래서 AssetBundle 빌드와 상관없이 Asset자체가 바뀌어 있으면 변경된 리소스가 적용되도록 되어있습니다. 툴을 위한 시뮬레이션 기능이니 오해 없으시기 바랍니다. </w:t>
+      </w:r>
+    </w:p>
+    <w:p>
+      <w:pPr>
+        <w:widowControl/>
+        <w:wordWrap/>
+        <w:autoSpaceDE/>
+        <w:autoSpaceDN/>
+        <w:jc w:val="left"/>
+        <w:rPr>
+          <w:rFonts w:asciiTheme="majorHAnsi" w:eastAsiaTheme="majorHAnsi" w:hAnsiTheme="majorHAnsi"/>
+          <w:szCs w:val="20"/>
+        </w:rPr>
+      </w:pPr>
+    </w:p>
+    <w:p>
+      <w:pPr>
+        <w:widowControl/>
+        <w:wordWrap/>
+        <w:autoSpaceDE/>
+        <w:autoSpaceDN/>
+        <w:ind w:leftChars="100" w:left="200"/>
+        <w:jc w:val="left"/>
+        <w:rPr>
+          <w:rFonts w:asciiTheme="majorHAnsi" w:eastAsiaTheme="majorHAnsi" w:hAnsiTheme="majorHAnsi"/>
+          <w:szCs w:val="20"/>
+        </w:rPr>
+      </w:pPr>
+      <w:r>
+        <w:rPr>
+          <w:rFonts w:asciiTheme="majorHAnsi" w:eastAsiaTheme="majorHAnsi" w:hAnsiTheme="majorHAnsi" w:hint="eastAsia"/>
+          <w:szCs w:val="20"/>
+        </w:rPr>
+        <w:lastRenderedPageBreak/>
+        <w:t xml:space="preserve">이제 메뉴 "Manager"를 클릭하여 툴을 기동해 보시기 바랍니다. </w:t>
+      </w:r>
+    </w:p>
+    <w:p>
+      <w:pPr>
+        <w:widowControl/>
+        <w:wordWrap/>
+        <w:autoSpaceDE/>
+        <w:autoSpaceDN/>
+        <w:jc w:val="left"/>
+        <w:rPr>
+          <w:rFonts w:asciiTheme="majorHAnsi" w:eastAsiaTheme="majorHAnsi" w:hAnsiTheme="majorHAnsi"/>
+          <w:szCs w:val="20"/>
+        </w:rPr>
+      </w:pPr>
+    </w:p>
+    <w:p>
+      <w:pPr>
+        <w:widowControl/>
+        <w:wordWrap/>
+        <w:autoSpaceDE/>
+        <w:autoSpaceDN/>
+        <w:jc w:val="left"/>
+        <w:rPr>
+          <w:rFonts w:asciiTheme="majorHAnsi" w:eastAsiaTheme="majorHAnsi" w:hAnsiTheme="majorHAnsi"/>
+          <w:szCs w:val="20"/>
+        </w:rPr>
+      </w:pPr>
+      <w:r>
+        <w:rPr>
+          <w:rFonts w:asciiTheme="majorHAnsi" w:eastAsiaTheme="majorHAnsi" w:hAnsiTheme="majorHAnsi" w:hint="eastAsia"/>
+          <w:noProof/>
+          <w:szCs w:val="20"/>
+        </w:rPr>
+        <w:drawing>
+          <wp:inline distT="0" distB="0" distL="0" distR="0">
+            <wp:extent cx="5730875" cy="1456690"/>
+            <wp:effectExtent l="19050" t="0" r="3175" b="0"/>
+            <wp:docPr id="14" name="그림 8"/>
+            <wp:cNvGraphicFramePr>
+              <a:graphicFrameLocks xmlns:a="http://schemas.openxmlformats.org/drawingml/2006/main" noChangeAspect="1"/>
+            </wp:cNvGraphicFramePr>
+            <a:graphic xmlns:a="http://schemas.openxmlformats.org/drawingml/2006/main">
+              <a:graphicData uri="http://schemas.openxmlformats.org/drawingml/2006/picture">
+                <pic:pic xmlns:pic="http://schemas.openxmlformats.org/drawingml/2006/picture">
+                  <pic:nvPicPr>
+                    <pic:cNvPr id="0" name="Picture 8"/>
+                    <pic:cNvPicPr>
+                      <a:picLocks noChangeAspect="1" noChangeArrowheads="1"/>
+                    </pic:cNvPicPr>
+                  </pic:nvPicPr>
+                  <pic:blipFill>
+                    <a:blip r:embed="rId16"/>
+                    <a:srcRect/>
+                    <a:stretch>
+                      <a:fillRect/>
+                    </a:stretch>
+                  </pic:blipFill>
+                  <pic:spPr bwMode="auto">
+                    <a:xfrm>
+                      <a:off x="0" y="0"/>
+                      <a:ext cx="5730875" cy="1456690"/>
+                    </a:xfrm>
+                    <a:prstGeom prst="rect">
+                      <a:avLst/>
+                    </a:prstGeom>
+                    <a:noFill/>
+                    <a:ln w="9525">
+                      <a:noFill/>
+                      <a:miter lim="800000"/>
+                      <a:headEnd/>
+                      <a:tailEnd/>
+                    </a:ln>
+                  </pic:spPr>
+                </pic:pic>
+              </a:graphicData>
+            </a:graphic>
+          </wp:inline>
+        </w:drawing>
+      </w:r>
+    </w:p>
+    <w:p>
+      <w:pPr>
+        <w:widowControl/>
+        <w:wordWrap/>
+        <w:autoSpaceDE/>
+        <w:autoSpaceDN/>
+        <w:jc w:val="left"/>
+        <w:rPr>
+          <w:rFonts w:asciiTheme="majorHAnsi" w:eastAsiaTheme="majorHAnsi" w:hAnsiTheme="majorHAnsi"/>
+          <w:szCs w:val="20"/>
+        </w:rPr>
+      </w:pPr>
+    </w:p>
+    <w:p>
+      <w:pPr>
+        <w:widowControl/>
+        <w:wordWrap/>
+        <w:autoSpaceDE/>
+        <w:autoSpaceDN/>
+        <w:ind w:leftChars="100" w:left="200"/>
+        <w:jc w:val="left"/>
+        <w:rPr>
+          <w:rFonts w:asciiTheme="majorHAnsi" w:eastAsiaTheme="majorHAnsi" w:hAnsiTheme="majorHAnsi"/>
+          <w:szCs w:val="20"/>
+        </w:rPr>
+      </w:pPr>
+      <w:r>
+        <w:rPr>
+          <w:rFonts w:asciiTheme="majorHAnsi" w:eastAsiaTheme="majorHAnsi" w:hAnsiTheme="majorHAnsi" w:hint="eastAsia"/>
+          <w:szCs w:val="20"/>
+        </w:rPr>
+        <w:t xml:space="preserve">툴을 기동하면 다이얼로그가 뜨며, 상단에는 Chapter 8에서 언급한 메뉴가 눈에 띕니다. </w:t>
+      </w:r>
+    </w:p>
+    <w:p>
+      <w:pPr>
+        <w:widowControl/>
+        <w:wordWrap/>
+        <w:autoSpaceDE/>
+        <w:autoSpaceDN/>
+        <w:ind w:leftChars="100" w:left="200"/>
+        <w:jc w:val="left"/>
+        <w:rPr>
+          <w:rFonts w:asciiTheme="majorHAnsi" w:eastAsiaTheme="majorHAnsi" w:hAnsiTheme="majorHAnsi"/>
+          <w:szCs w:val="20"/>
+        </w:rPr>
+      </w:pPr>
+    </w:p>
+    <w:p>
+      <w:pPr>
+        <w:widowControl/>
+        <w:wordWrap/>
+        <w:autoSpaceDE/>
+        <w:autoSpaceDN/>
+        <w:ind w:leftChars="100" w:left="200"/>
+        <w:jc w:val="left"/>
+        <w:rPr>
+          <w:rFonts w:asciiTheme="majorHAnsi" w:eastAsiaTheme="majorHAnsi" w:hAnsiTheme="majorHAnsi"/>
+          <w:i/>
+          <w:szCs w:val="20"/>
+        </w:rPr>
+      </w:pPr>
+      <w:r>
+        <w:rPr>
+          <w:rFonts w:asciiTheme="majorHAnsi" w:eastAsiaTheme="majorHAnsi" w:hAnsiTheme="majorHAnsi" w:hint="eastAsia"/>
+          <w:i/>
+          <w:szCs w:val="20"/>
+        </w:rPr>
+        <w:t>* 참고 : 지금 상태에서는 어떤 플렛폼으로 빌드가 되는지, 로컬 저장소는 어디로 할지를 결정한 상태가 이니기 때문에 두 가지 에러가 콘솔창에 보일 수 있습니다. 이는 무시할 수 있습니다.</w:t>
+      </w:r>
+    </w:p>
+    <w:p>
+      <w:pPr>
+        <w:widowControl/>
+        <w:wordWrap/>
+        <w:autoSpaceDE/>
+        <w:autoSpaceDN/>
+        <w:jc w:val="left"/>
+        <w:rPr>
+          <w:rFonts w:asciiTheme="majorHAnsi" w:eastAsiaTheme="majorHAnsi" w:hAnsiTheme="majorHAnsi"/>
+          <w:szCs w:val="20"/>
+        </w:rPr>
+      </w:pPr>
+    </w:p>
+    <w:p>
+      <w:pPr>
+        <w:widowControl/>
+        <w:wordWrap/>
+        <w:autoSpaceDE/>
+        <w:autoSpaceDN/>
+        <w:jc w:val="left"/>
+        <w:rPr>
+          <w:rFonts w:asciiTheme="majorHAnsi" w:eastAsiaTheme="majorHAnsi" w:hAnsiTheme="majorHAnsi"/>
+          <w:b/>
+          <w:szCs w:val="20"/>
+        </w:rPr>
+      </w:pPr>
+      <w:r>
+        <w:rPr>
+          <w:rFonts w:asciiTheme="majorHAnsi" w:eastAsiaTheme="majorHAnsi" w:hAnsiTheme="majorHAnsi" w:hint="eastAsia"/>
+          <w:b/>
+          <w:szCs w:val="20"/>
+        </w:rPr>
+        <w:t>10.</w:t>
+      </w:r>
+      <w:r>
+        <w:rPr>
+          <w:rFonts w:asciiTheme="majorHAnsi" w:eastAsiaTheme="majorHAnsi" w:hAnsiTheme="majorHAnsi" w:hint="eastAsia"/>
+          <w:b/>
+          <w:szCs w:val="20"/>
+        </w:rPr>
+        <w:t>4</w:t>
+      </w:r>
+      <w:r>
+        <w:rPr>
+          <w:rFonts w:asciiTheme="majorHAnsi" w:eastAsiaTheme="majorHAnsi" w:hAnsiTheme="majorHAnsi" w:hint="eastAsia"/>
+          <w:b/>
+          <w:szCs w:val="20"/>
+        </w:rPr>
+        <w:t xml:space="preserve"> </w:t>
+      </w:r>
+      <w:r>
+        <w:rPr>
+          <w:rFonts w:asciiTheme="majorHAnsi" w:eastAsiaTheme="majorHAnsi" w:hAnsiTheme="majorHAnsi" w:hint="eastAsia"/>
+          <w:b/>
+          <w:szCs w:val="20"/>
+        </w:rPr>
+        <w:t>첫 빌드</w:t>
+      </w:r>
+    </w:p>
+    <w:p>
+      <w:pPr>
+        <w:widowControl/>
+        <w:wordWrap/>
+        <w:autoSpaceDE/>
+        <w:autoSpaceDN/>
+        <w:jc w:val="left"/>
+        <w:rPr>
+          <w:rFonts w:asciiTheme="majorHAnsi" w:eastAsiaTheme="majorHAnsi" w:hAnsiTheme="majorHAnsi"/>
+          <w:szCs w:val="20"/>
+        </w:rPr>
+      </w:pPr>
+    </w:p>
+    <w:p>
+      <w:pPr>
+        <w:widowControl/>
+        <w:wordWrap/>
+        <w:autoSpaceDE/>
+        <w:autoSpaceDN/>
+        <w:ind w:leftChars="100" w:left="200"/>
+        <w:jc w:val="left"/>
+        <w:rPr>
+          <w:rFonts w:asciiTheme="majorHAnsi" w:eastAsiaTheme="majorHAnsi" w:hAnsiTheme="majorHAnsi"/>
+          <w:szCs w:val="20"/>
+        </w:rPr>
+      </w:pPr>
+      <w:r>
+        <w:rPr>
+          <w:rFonts w:asciiTheme="majorHAnsi" w:eastAsiaTheme="majorHAnsi" w:hAnsiTheme="majorHAnsi" w:hint="eastAsia"/>
+          <w:szCs w:val="20"/>
+        </w:rPr>
+        <w:t>초기에는 지정할 수 있는 플렛폼이 세 가지로 고정되어 있습니다. (Android, iOS, Windows) 만약 당신이 지원하고자 하는 플렛폼이 등록되어 있지 않다면, EasyPatcherTool.cs의 ShowWindow함수에 리스트인 window.listPlatform에 Add 함수를 통해 추가할 수 있습니다.</w:t>
+      </w:r>
+    </w:p>
+    <w:p>
+      <w:pPr>
+        <w:widowControl/>
+        <w:wordWrap/>
+        <w:autoSpaceDE/>
+        <w:autoSpaceDN/>
+        <w:ind w:leftChars="100" w:left="200"/>
+        <w:jc w:val="left"/>
+        <w:rPr>
+          <w:rFonts w:asciiTheme="majorHAnsi" w:eastAsiaTheme="majorHAnsi" w:hAnsiTheme="majorHAnsi"/>
+          <w:szCs w:val="20"/>
+        </w:rPr>
+      </w:pPr>
+    </w:p>
+    <w:p>
+      <w:pPr>
+        <w:widowControl/>
+        <w:wordWrap/>
+        <w:autoSpaceDE/>
+        <w:autoSpaceDN/>
+        <w:ind w:leftChars="100" w:left="200"/>
+        <w:jc w:val="left"/>
+        <w:rPr>
+          <w:rFonts w:asciiTheme="majorHAnsi" w:eastAsiaTheme="majorHAnsi" w:hAnsiTheme="majorHAnsi"/>
+          <w:szCs w:val="20"/>
+        </w:rPr>
+      </w:pPr>
+      <w:r>
+        <w:rPr>
+          <w:rFonts w:asciiTheme="majorHAnsi" w:eastAsiaTheme="majorHAnsi" w:hAnsiTheme="majorHAnsi" w:hint="eastAsia"/>
+          <w:szCs w:val="20"/>
+        </w:rPr>
+        <w:t>원하는 플렛폼을 설정했다면, 로컬 저장소를 지정해야 합니다. Path Lable 옆에 위치한 Input 컨트롤에 알맞은 이름을 입력하세요. 앞에 /를 붙이지 말아야 합니다. 이 폴더는 당신이 생성한 프로젝트 폴더에 포함될 것입니다. 입력했다면 오른쪽의 "Save"버튼을 눌러주세요.</w:t>
+      </w:r>
+      <w:r>
+        <w:rPr>
+          <w:rFonts w:asciiTheme="majorHAnsi" w:eastAsiaTheme="majorHAnsi" w:hAnsiTheme="majorHAnsi" w:hint="eastAsia"/>
+          <w:szCs w:val="20"/>
+        </w:rPr>
+        <w:t xml:space="preserve"> 그럼 "프로젝트폴더/지정한 이름"의 위치에 로컬 저장소를 제작할 준비가 되었습니다. </w:t>
+      </w:r>
+    </w:p>
+    <w:p>
+      <w:pPr>
+        <w:widowControl/>
+        <w:wordWrap/>
+        <w:autoSpaceDE/>
+        <w:autoSpaceDN/>
+        <w:ind w:leftChars="100" w:left="200"/>
+        <w:jc w:val="left"/>
+        <w:rPr>
+          <w:rFonts w:asciiTheme="majorHAnsi" w:eastAsiaTheme="majorHAnsi" w:hAnsiTheme="majorHAnsi"/>
+          <w:szCs w:val="20"/>
+        </w:rPr>
+      </w:pPr>
+    </w:p>
+    <w:p>
+      <w:pPr>
+        <w:widowControl/>
+        <w:wordWrap/>
+        <w:autoSpaceDE/>
+        <w:autoSpaceDN/>
+        <w:ind w:leftChars="100" w:left="200"/>
+        <w:jc w:val="left"/>
+        <w:rPr>
+          <w:rFonts w:asciiTheme="majorHAnsi" w:eastAsiaTheme="majorHAnsi" w:hAnsiTheme="majorHAnsi"/>
+          <w:szCs w:val="20"/>
+        </w:rPr>
+      </w:pPr>
+      <w:r>
+        <w:rPr>
+          <w:rFonts w:asciiTheme="majorHAnsi" w:eastAsiaTheme="majorHAnsi" w:hAnsiTheme="majorHAnsi" w:hint="eastAsia"/>
+          <w:szCs w:val="20"/>
+        </w:rPr>
+        <w:t>이제 최초 버전</w:t>
+      </w:r>
+      <w:r>
+        <w:rPr>
+          <w:rFonts w:asciiTheme="majorHAnsi" w:eastAsiaTheme="majorHAnsi" w:hAnsiTheme="majorHAnsi" w:hint="eastAsia"/>
+          <w:szCs w:val="20"/>
+        </w:rPr>
+        <w:t>인 0.1 버전을</w:t>
+      </w:r>
+      <w:r>
+        <w:rPr>
+          <w:rFonts w:asciiTheme="majorHAnsi" w:eastAsiaTheme="majorHAnsi" w:hAnsiTheme="majorHAnsi" w:hint="eastAsia"/>
+          <w:szCs w:val="20"/>
+        </w:rPr>
+        <w:t xml:space="preserve"> 만들어 보겠습니다. 현재 버전은 0.0이며 어떤 데이터도 없는 상태입니다.</w:t>
+      </w:r>
+      <w:r>
+        <w:rPr>
+          <w:rFonts w:asciiTheme="majorHAnsi" w:eastAsiaTheme="majorHAnsi" w:hAnsiTheme="majorHAnsi" w:hint="eastAsia"/>
+          <w:szCs w:val="20"/>
+        </w:rPr>
+        <w:t xml:space="preserve"> </w:t>
+      </w:r>
+      <w:r>
+        <w:rPr>
+          <w:rFonts w:asciiTheme="majorHAnsi" w:eastAsiaTheme="majorHAnsi" w:hAnsiTheme="majorHAnsi" w:hint="eastAsia"/>
+          <w:szCs w:val="20"/>
+        </w:rPr>
+        <w:t xml:space="preserve"> </w:t>
+      </w:r>
+    </w:p>
+    <w:p>
+      <w:pPr>
+        <w:widowControl/>
+        <w:wordWrap/>
+        <w:autoSpaceDE/>
+        <w:autoSpaceDN/>
+        <w:ind w:leftChars="100" w:left="200"/>
+        <w:jc w:val="left"/>
+        <w:rPr>
+          <w:rFonts w:asciiTheme="majorHAnsi" w:eastAsiaTheme="majorHAnsi" w:hAnsiTheme="majorHAnsi"/>
+          <w:szCs w:val="20"/>
+        </w:rPr>
+      </w:pPr>
+    </w:p>
+    <w:p>
+      <w:pPr>
+        <w:widowControl/>
+        <w:wordWrap/>
+        <w:autoSpaceDE/>
+        <w:autoSpaceDN/>
+        <w:ind w:leftChars="100" w:left="200"/>
+        <w:jc w:val="left"/>
+        <w:rPr>
+          <w:rFonts w:asciiTheme="majorHAnsi" w:eastAsiaTheme="majorHAnsi" w:hAnsiTheme="majorHAnsi"/>
+          <w:szCs w:val="20"/>
+        </w:rPr>
+      </w:pPr>
+      <w:r>
+        <w:rPr>
+          <w:rFonts w:asciiTheme="majorHAnsi" w:eastAsiaTheme="majorHAnsi" w:hAnsiTheme="majorHAnsi" w:hint="eastAsia"/>
+          <w:noProof/>
+          <w:szCs w:val="20"/>
+        </w:rPr>
+        <w:lastRenderedPageBreak/>
+        <w:drawing>
+          <wp:inline distT="0" distB="0" distL="0" distR="0">
+            <wp:extent cx="5254699" cy="3012501"/>
+            <wp:effectExtent l="19050" t="0" r="3101" b="0"/>
+            <wp:docPr id="15" name="그림 9"/>
+            <wp:cNvGraphicFramePr>
+              <a:graphicFrameLocks xmlns:a="http://schemas.openxmlformats.org/drawingml/2006/main" noChangeAspect="1"/>
+            </wp:cNvGraphicFramePr>
+            <a:graphic xmlns:a="http://schemas.openxmlformats.org/drawingml/2006/main">
+              <a:graphicData uri="http://schemas.openxmlformats.org/drawingml/2006/picture">
+                <pic:pic xmlns:pic="http://schemas.openxmlformats.org/drawingml/2006/picture">
+                  <pic:nvPicPr>
+                    <pic:cNvPr id="0" name="Picture 9"/>
+                    <pic:cNvPicPr>
+                      <a:picLocks noChangeAspect="1" noChangeArrowheads="1"/>
+                    </pic:cNvPicPr>
+                  </pic:nvPicPr>
+                  <pic:blipFill>
+                    <a:blip r:embed="rId17"/>
+                    <a:srcRect/>
+                    <a:stretch>
+                      <a:fillRect/>
+                    </a:stretch>
+                  </pic:blipFill>
+                  <pic:spPr bwMode="auto">
+                    <a:xfrm>
+                      <a:off x="0" y="0"/>
+                      <a:ext cx="5255512" cy="3012967"/>
+                    </a:xfrm>
+                    <a:prstGeom prst="rect">
+                      <a:avLst/>
+                    </a:prstGeom>
+                    <a:noFill/>
+                    <a:ln w="9525">
+                      <a:noFill/>
+                      <a:miter lim="800000"/>
+                      <a:headEnd/>
+                      <a:tailEnd/>
+                    </a:ln>
+                  </pic:spPr>
+                </pic:pic>
+              </a:graphicData>
+            </a:graphic>
+          </wp:inline>
+        </w:drawing>
+      </w:r>
+    </w:p>
+    <w:p>
+      <w:pPr>
+        <w:widowControl/>
+        <w:wordWrap/>
+        <w:autoSpaceDE/>
+        <w:autoSpaceDN/>
+        <w:ind w:leftChars="100" w:left="200"/>
+        <w:jc w:val="left"/>
+        <w:rPr>
+          <w:rFonts w:asciiTheme="majorHAnsi" w:eastAsiaTheme="majorHAnsi" w:hAnsiTheme="majorHAnsi"/>
+          <w:szCs w:val="20"/>
+        </w:rPr>
+      </w:pPr>
+    </w:p>
+    <w:p>
+      <w:pPr>
+        <w:widowControl/>
+        <w:wordWrap/>
+        <w:autoSpaceDE/>
+        <w:autoSpaceDN/>
+        <w:ind w:leftChars="100" w:left="200"/>
+        <w:jc w:val="left"/>
+        <w:rPr>
+          <w:rFonts w:asciiTheme="majorHAnsi" w:eastAsiaTheme="majorHAnsi" w:hAnsiTheme="majorHAnsi"/>
+          <w:szCs w:val="20"/>
+        </w:rPr>
+      </w:pPr>
+      <w:r>
+        <w:rPr>
+          <w:rFonts w:asciiTheme="majorHAnsi" w:eastAsiaTheme="majorHAnsi" w:hAnsiTheme="majorHAnsi" w:hint="eastAsia"/>
+          <w:szCs w:val="20"/>
+        </w:rPr>
+        <w:t xml:space="preserve"> </w:t>
+      </w:r>
+      <w:r>
+        <w:rPr>
+          <w:rFonts w:asciiTheme="majorHAnsi" w:eastAsiaTheme="majorHAnsi" w:hAnsiTheme="majorHAnsi" w:hint="eastAsia"/>
+          <w:szCs w:val="20"/>
+        </w:rPr>
+        <w:t>버전 정보를 변경하고 적용하는 일은 패치될 파일들의 정보를 저장하는 공간을 만드는 작업일 뿐입니다. 추후 "Upload to repository" 버튼을 눌러 실제 빌드를 적용해야만, 패치 될 파일들이 지금 만드는 폴더로 들어가게 됩니다. 유의하시기 바랍니다.</w:t>
+      </w:r>
+    </w:p>
+    <w:p>
+      <w:pPr>
+        <w:widowControl/>
+        <w:wordWrap/>
+        <w:autoSpaceDE/>
+        <w:autoSpaceDN/>
+        <w:ind w:leftChars="100" w:left="200"/>
+        <w:jc w:val="left"/>
+        <w:rPr>
+          <w:rFonts w:asciiTheme="majorHAnsi" w:eastAsiaTheme="majorHAnsi" w:hAnsiTheme="majorHAnsi"/>
+          <w:szCs w:val="20"/>
+        </w:rPr>
+      </w:pPr>
+    </w:p>
+    <w:p>
+      <w:pPr>
+        <w:widowControl/>
+        <w:wordWrap/>
+        <w:autoSpaceDE/>
+        <w:autoSpaceDN/>
+        <w:ind w:leftChars="100" w:left="200"/>
+        <w:jc w:val="left"/>
+        <w:rPr>
+          <w:rFonts w:asciiTheme="majorHAnsi" w:eastAsiaTheme="majorHAnsi" w:hAnsiTheme="majorHAnsi"/>
+          <w:szCs w:val="20"/>
+        </w:rPr>
+      </w:pPr>
+      <w:r>
+        <w:rPr>
+          <w:rFonts w:asciiTheme="majorHAnsi" w:eastAsiaTheme="majorHAnsi" w:hAnsiTheme="majorHAnsi" w:hint="eastAsia"/>
+          <w:szCs w:val="20"/>
+        </w:rPr>
+        <w:t xml:space="preserve"> </w:t>
+      </w:r>
+      <w:r>
+        <w:rPr>
+          <w:rFonts w:asciiTheme="majorHAnsi" w:eastAsiaTheme="majorHAnsi" w:hAnsiTheme="majorHAnsi" w:hint="eastAsia"/>
+          <w:szCs w:val="20"/>
+        </w:rPr>
+        <w:t xml:space="preserve">이후 프로젝트 폴더에는 지정된 저장소 이름의 폴더가 생성되었으며, 그 안에는 저장소 구조를 가진 폴더 및 xml 파일들이 생성되어 있음을 보실 수 있습니다. </w:t>
+      </w:r>
+    </w:p>
+    <w:p>
+      <w:pPr>
+        <w:widowControl/>
+        <w:wordWrap/>
+        <w:autoSpaceDE/>
+        <w:autoSpaceDN/>
+        <w:ind w:leftChars="100" w:left="200"/>
+        <w:jc w:val="left"/>
+        <w:rPr>
+          <w:rFonts w:asciiTheme="majorHAnsi" w:eastAsiaTheme="majorHAnsi" w:hAnsiTheme="majorHAnsi"/>
+          <w:szCs w:val="20"/>
+        </w:rPr>
+      </w:pPr>
+    </w:p>
+    <w:p>
+      <w:pPr>
+        <w:widowControl/>
+        <w:wordWrap/>
+        <w:autoSpaceDE/>
+        <w:autoSpaceDN/>
+        <w:ind w:leftChars="100" w:left="200"/>
+        <w:jc w:val="left"/>
+        <w:rPr>
+          <w:rFonts w:asciiTheme="majorHAnsi" w:eastAsiaTheme="majorHAnsi" w:hAnsiTheme="majorHAnsi"/>
+          <w:szCs w:val="20"/>
+        </w:rPr>
+      </w:pPr>
+      <w:r>
+        <w:rPr>
+          <w:rFonts w:asciiTheme="majorHAnsi" w:eastAsiaTheme="majorHAnsi" w:hAnsiTheme="majorHAnsi" w:hint="eastAsia"/>
+          <w:szCs w:val="20"/>
+        </w:rPr>
+        <w:t xml:space="preserve"> </w:t>
+      </w:r>
+      <w:r>
+        <w:rPr>
+          <w:rFonts w:asciiTheme="majorHAnsi" w:eastAsiaTheme="majorHAnsi" w:hAnsiTheme="majorHAnsi" w:hint="eastAsia"/>
+          <w:szCs w:val="20"/>
+        </w:rPr>
+        <w:t xml:space="preserve">이제 "Build AssetBundles" 버튼을 눌러 </w:t>
+      </w:r>
+      <w:r>
+        <w:rPr>
+          <w:rFonts w:asciiTheme="majorHAnsi" w:eastAsiaTheme="majorHAnsi" w:hAnsiTheme="majorHAnsi" w:hint="eastAsia"/>
+          <w:szCs w:val="20"/>
+        </w:rPr>
+        <w:t>AssetBundle</w:t>
+      </w:r>
+      <w:r>
+        <w:rPr>
+          <w:rFonts w:asciiTheme="majorHAnsi" w:eastAsiaTheme="majorHAnsi" w:hAnsiTheme="majorHAnsi" w:hint="eastAsia"/>
+          <w:szCs w:val="20"/>
+        </w:rPr>
+        <w:t>을 빌드해 보겠습니다.</w:t>
+      </w:r>
+      <w:r>
+        <w:rPr>
+          <w:rFonts w:asciiTheme="majorHAnsi" w:eastAsiaTheme="majorHAnsi" w:hAnsiTheme="majorHAnsi" w:hint="eastAsia"/>
+          <w:szCs w:val="20"/>
+        </w:rPr>
+        <w:t xml:space="preserve"> console창에 별다른 에러가 없다면 정상적으로 빌드가 된 상태입니다. 프로젝트 폴더로 가보면 "AssetBundles"라는 폴더가 생성된 것을 확인할 수 있습니다. </w:t>
+      </w:r>
+    </w:p>
+    <w:p>
+      <w:pPr>
+        <w:widowControl/>
+        <w:wordWrap/>
+        <w:autoSpaceDE/>
+        <w:autoSpaceDN/>
+        <w:ind w:leftChars="100" w:left="200"/>
+        <w:jc w:val="left"/>
+        <w:rPr>
+          <w:rFonts w:asciiTheme="majorHAnsi" w:eastAsiaTheme="majorHAnsi" w:hAnsiTheme="majorHAnsi"/>
+          <w:szCs w:val="20"/>
+        </w:rPr>
+      </w:pPr>
+      <w:r>
+        <w:rPr>
+          <w:rFonts w:asciiTheme="majorHAnsi" w:eastAsiaTheme="majorHAnsi" w:hAnsiTheme="majorHAnsi" w:hint="eastAsia"/>
+          <w:szCs w:val="20"/>
+        </w:rPr>
+        <w:t xml:space="preserve"> "unregisted assets" 버튼은 지정한 폴더에 어떤 </w:t>
+      </w:r>
+      <w:r>
+        <w:rPr>
+          <w:rFonts w:asciiTheme="majorHAnsi" w:eastAsiaTheme="majorHAnsi" w:hAnsiTheme="majorHAnsi" w:hint="eastAsia"/>
+          <w:szCs w:val="20"/>
+        </w:rPr>
+        <w:t>Asset</w:t>
+      </w:r>
+      <w:r>
+        <w:rPr>
+          <w:rFonts w:asciiTheme="majorHAnsi" w:eastAsiaTheme="majorHAnsi" w:hAnsiTheme="majorHAnsi" w:hint="eastAsia"/>
+          <w:szCs w:val="20"/>
+        </w:rPr>
+        <w:t xml:space="preserve">들이 </w:t>
+      </w:r>
+      <w:r>
+        <w:rPr>
+          <w:rFonts w:asciiTheme="majorHAnsi" w:eastAsiaTheme="majorHAnsi" w:hAnsiTheme="majorHAnsi" w:hint="eastAsia"/>
+          <w:szCs w:val="20"/>
+        </w:rPr>
+        <w:t>AssetBundle</w:t>
+      </w:r>
+      <w:r>
+        <w:rPr>
+          <w:rFonts w:asciiTheme="majorHAnsi" w:eastAsiaTheme="majorHAnsi" w:hAnsiTheme="majorHAnsi" w:hint="eastAsia"/>
+          <w:szCs w:val="20"/>
+        </w:rPr>
+        <w:t>로 지정되지 않았는지 확인할 수 있습니다. Project 탭에서 "Assets" -&gt;"Easy Patcher" -&gt; "Sample - unity5 Assetbundle demo" 폴더를 선택 후, "unregisted assets" 버튼을 눌러보시면 아래와 같은 결과를 보실 수 있습니다.</w:t>
+      </w:r>
+    </w:p>
+    <w:p>
+      <w:pPr>
+        <w:widowControl/>
+        <w:wordWrap/>
+        <w:autoSpaceDE/>
+        <w:autoSpaceDN/>
+        <w:ind w:leftChars="100" w:left="200"/>
+        <w:jc w:val="left"/>
+        <w:rPr>
+          <w:rFonts w:asciiTheme="majorHAnsi" w:eastAsiaTheme="majorHAnsi" w:hAnsiTheme="majorHAnsi"/>
+          <w:szCs w:val="20"/>
+        </w:rPr>
+      </w:pPr>
+      <w:r>
+        <w:rPr>
+          <w:rFonts w:asciiTheme="majorHAnsi" w:eastAsiaTheme="majorHAnsi" w:hAnsiTheme="majorHAnsi" w:hint="eastAsia"/>
+          <w:noProof/>
+          <w:szCs w:val="20"/>
+        </w:rPr>
+        <w:lastRenderedPageBreak/>
+        <w:drawing>
+          <wp:inline distT="0" distB="0" distL="0" distR="0">
+            <wp:extent cx="5730875" cy="3657600"/>
+            <wp:effectExtent l="19050" t="0" r="3175" b="0"/>
+            <wp:docPr id="16" name="그림 10"/>
+            <wp:cNvGraphicFramePr>
+              <a:graphicFrameLocks xmlns:a="http://schemas.openxmlformats.org/drawingml/2006/main" noChangeAspect="1"/>
+            </wp:cNvGraphicFramePr>
+            <a:graphic xmlns:a="http://schemas.openxmlformats.org/drawingml/2006/main">
+              <a:graphicData uri="http://schemas.openxmlformats.org/drawingml/2006/picture">
+                <pic:pic xmlns:pic="http://schemas.openxmlformats.org/drawingml/2006/picture">
+                  <pic:nvPicPr>
+                    <pic:cNvPr id="0" name="Picture 10"/>
+                    <pic:cNvPicPr>
+                      <a:picLocks noChangeAspect="1" noChangeArrowheads="1"/>
+                    </pic:cNvPicPr>
+                  </pic:nvPicPr>
+                  <pic:blipFill>
+                    <a:blip r:embed="rId18"/>
+                    <a:srcRect/>
+                    <a:stretch>
+                      <a:fillRect/>
+                    </a:stretch>
+                  </pic:blipFill>
+                  <pic:spPr bwMode="auto">
+                    <a:xfrm>
+                      <a:off x="0" y="0"/>
+                      <a:ext cx="5730875" cy="3657600"/>
+                    </a:xfrm>
+                    <a:prstGeom prst="rect">
+                      <a:avLst/>
+                    </a:prstGeom>
+                    <a:noFill/>
+                    <a:ln w="9525">
+                      <a:noFill/>
+                      <a:miter lim="800000"/>
+                      <a:headEnd/>
+                      <a:tailEnd/>
+                    </a:ln>
+                  </pic:spPr>
+                </pic:pic>
+              </a:graphicData>
+            </a:graphic>
+          </wp:inline>
+        </w:drawing>
+      </w:r>
+    </w:p>
+    <w:p>
+      <w:pPr>
+        <w:widowControl/>
+        <w:wordWrap/>
+        <w:autoSpaceDE/>
+        <w:autoSpaceDN/>
+        <w:ind w:leftChars="100" w:left="200"/>
+        <w:jc w:val="left"/>
+        <w:rPr>
+          <w:rFonts w:asciiTheme="majorHAnsi" w:eastAsiaTheme="majorHAnsi" w:hAnsiTheme="majorHAnsi"/>
+          <w:szCs w:val="20"/>
+        </w:rPr>
+      </w:pPr>
+      <w:r>
+        <w:rPr>
+          <w:rFonts w:asciiTheme="majorHAnsi" w:eastAsiaTheme="majorHAnsi" w:hAnsiTheme="majorHAnsi" w:hint="eastAsia"/>
+          <w:szCs w:val="20"/>
+        </w:rPr>
+        <w:t xml:space="preserve"> </w:t>
+      </w:r>
+      <w:r>
+        <w:rPr>
+          <w:rFonts w:asciiTheme="majorHAnsi" w:eastAsiaTheme="majorHAnsi" w:hAnsiTheme="majorHAnsi" w:hint="eastAsia"/>
+          <w:szCs w:val="20"/>
+        </w:rPr>
+        <w:t>지정된 폴더 안의 Assets 중 AssetBundle 이름이 지정되지 않은 리스트를 볼 수 있으며, GO 버튼을 누르시면 해당 리소스가 Inspector 창에 띄워집니다.</w:t>
+      </w:r>
+    </w:p>
+    <w:p>
+      <w:pPr>
+        <w:widowControl/>
+        <w:wordWrap/>
+        <w:autoSpaceDE/>
+        <w:autoSpaceDN/>
+        <w:ind w:leftChars="100" w:left="200"/>
+        <w:jc w:val="left"/>
+        <w:rPr>
+          <w:rFonts w:asciiTheme="majorHAnsi" w:eastAsiaTheme="majorHAnsi" w:hAnsiTheme="majorHAnsi"/>
+          <w:szCs w:val="20"/>
+        </w:rPr>
+      </w:pPr>
+    </w:p>
+    <w:p>
+      <w:pPr>
+        <w:widowControl/>
+        <w:wordWrap/>
+        <w:autoSpaceDE/>
+        <w:autoSpaceDN/>
+        <w:ind w:leftChars="100" w:left="200"/>
+        <w:jc w:val="left"/>
+        <w:rPr>
+          <w:rFonts w:asciiTheme="majorHAnsi" w:eastAsiaTheme="majorHAnsi" w:hAnsiTheme="majorHAnsi"/>
+          <w:szCs w:val="20"/>
+        </w:rPr>
+      </w:pPr>
+      <w:r>
+        <w:rPr>
+          <w:rFonts w:asciiTheme="majorHAnsi" w:eastAsiaTheme="majorHAnsi" w:hAnsiTheme="majorHAnsi" w:hint="eastAsia"/>
+          <w:szCs w:val="20"/>
+        </w:rPr>
+        <w:t xml:space="preserve"> </w:t>
+      </w:r>
+      <w:r>
+        <w:rPr>
+          <w:rFonts w:asciiTheme="majorHAnsi" w:eastAsiaTheme="majorHAnsi" w:hAnsiTheme="majorHAnsi" w:hint="eastAsia"/>
+          <w:szCs w:val="20"/>
+        </w:rPr>
+        <w:t xml:space="preserve">"All AssetBundles List"버튼을 누르면 </w:t>
+      </w:r>
+      <w:r>
+        <w:rPr>
+          <w:rFonts w:asciiTheme="majorHAnsi" w:eastAsiaTheme="majorHAnsi" w:hAnsiTheme="majorHAnsi" w:hint="eastAsia"/>
+          <w:szCs w:val="20"/>
+        </w:rPr>
+        <w:t>AssetBundle</w:t>
+      </w:r>
+      <w:r>
+        <w:rPr>
+          <w:rFonts w:asciiTheme="majorHAnsi" w:eastAsiaTheme="majorHAnsi" w:hAnsiTheme="majorHAnsi" w:hint="eastAsia"/>
+          <w:szCs w:val="20"/>
+        </w:rPr>
+        <w:t>로 지정된 모든 리스트를 아래와 같이 보실 수 있습니다.</w:t>
+      </w:r>
+    </w:p>
+    <w:p>
+      <w:pPr>
+        <w:widowControl/>
+        <w:wordWrap/>
+        <w:autoSpaceDE/>
+        <w:autoSpaceDN/>
+        <w:ind w:leftChars="100" w:left="200"/>
+        <w:jc w:val="left"/>
+        <w:rPr>
+          <w:rFonts w:asciiTheme="majorHAnsi" w:eastAsiaTheme="majorHAnsi" w:hAnsiTheme="majorHAnsi"/>
+          <w:szCs w:val="20"/>
+        </w:rPr>
+      </w:pPr>
+      <w:r>
+        <w:rPr>
+          <w:rFonts w:asciiTheme="majorHAnsi" w:eastAsiaTheme="majorHAnsi" w:hAnsiTheme="majorHAnsi" w:hint="eastAsia"/>
+          <w:noProof/>
+          <w:szCs w:val="20"/>
+        </w:rPr>
+        <w:drawing>
+          <wp:inline distT="0" distB="0" distL="0" distR="0">
+            <wp:extent cx="5730875" cy="3391535"/>
+            <wp:effectExtent l="19050" t="0" r="3175" b="0"/>
+            <wp:docPr id="17" name="그림 11"/>
+            <wp:cNvGraphicFramePr>
+              <a:graphicFrameLocks xmlns:a="http://schemas.openxmlformats.org/drawingml/2006/main" noChangeAspect="1"/>
+            </wp:cNvGraphicFramePr>
+            <a:graphic xmlns:a="http://schemas.openxmlformats.org/drawingml/2006/main">
+              <a:graphicData uri="http://schemas.openxmlformats.org/drawingml/2006/picture">
+                <pic:pic xmlns:pic="http://schemas.openxmlformats.org/drawingml/2006/picture">
+                  <pic:nvPicPr>
+                    <pic:cNvPr id="0" name="Picture 11"/>
+                    <pic:cNvPicPr>
+                      <a:picLocks noChangeAspect="1" noChangeArrowheads="1"/>
+                    </pic:cNvPicPr>
+                  </pic:nvPicPr>
+                  <pic:blipFill>
+                    <a:blip r:embed="rId19"/>
+                    <a:srcRect/>
+                    <a:stretch>
+                      <a:fillRect/>
+                    </a:stretch>
+                  </pic:blipFill>
+                  <pic:spPr bwMode="auto">
+                    <a:xfrm>
+                      <a:off x="0" y="0"/>
+                      <a:ext cx="5730875" cy="3391535"/>
+                    </a:xfrm>
+                    <a:prstGeom prst="rect">
+                      <a:avLst/>
+                    </a:prstGeom>
+                    <a:noFill/>
+                    <a:ln w="9525">
+                      <a:noFill/>
+                      <a:miter lim="800000"/>
+                      <a:headEnd/>
+                      <a:tailEnd/>
+                    </a:ln>
+                  </pic:spPr>
+                </pic:pic>
+              </a:graphicData>
+            </a:graphic>
+          </wp:inline>
+        </w:drawing>
+      </w:r>
+    </w:p>
+    <w:p>
+      <w:pPr>
+        <w:widowControl/>
+        <w:wordWrap/>
+        <w:autoSpaceDE/>
+        <w:autoSpaceDN/>
+        <w:ind w:leftChars="100" w:left="200"/>
+        <w:jc w:val="left"/>
+        <w:rPr>
+          <w:rFonts w:asciiTheme="majorHAnsi" w:eastAsiaTheme="majorHAnsi" w:hAnsiTheme="majorHAnsi"/>
+          <w:szCs w:val="20"/>
+        </w:rPr>
+      </w:pPr>
+      <w:r>
+        <w:rPr>
+          <w:rFonts w:asciiTheme="majorHAnsi" w:eastAsiaTheme="majorHAnsi" w:hAnsiTheme="majorHAnsi" w:hint="eastAsia"/>
+          <w:szCs w:val="20"/>
+        </w:rPr>
+        <w:t xml:space="preserve"> </w:t>
+      </w:r>
+      <w:r>
+        <w:rPr>
+          <w:rFonts w:asciiTheme="majorHAnsi" w:eastAsiaTheme="majorHAnsi" w:hAnsiTheme="majorHAnsi" w:hint="eastAsia"/>
+          <w:szCs w:val="20"/>
+        </w:rPr>
+        <w:t xml:space="preserve">중간에 위치한 콤보버튼을 누르시면 </w:t>
+      </w:r>
+      <w:r>
+        <w:rPr>
+          <w:rFonts w:asciiTheme="majorHAnsi" w:eastAsiaTheme="majorHAnsi" w:hAnsiTheme="majorHAnsi" w:hint="eastAsia"/>
+          <w:szCs w:val="20"/>
+        </w:rPr>
+        <w:t>AssetBundle</w:t>
+      </w:r>
+      <w:r>
+        <w:rPr>
+          <w:rFonts w:asciiTheme="majorHAnsi" w:eastAsiaTheme="majorHAnsi" w:hAnsiTheme="majorHAnsi" w:hint="eastAsia"/>
+          <w:szCs w:val="20"/>
+        </w:rPr>
+        <w:t xml:space="preserve"> 이름 리스트가 보이며, 하나의 </w:t>
+      </w:r>
+      <w:r>
+        <w:rPr>
+          <w:rFonts w:asciiTheme="majorHAnsi" w:eastAsiaTheme="majorHAnsi" w:hAnsiTheme="majorHAnsi" w:hint="eastAsia"/>
+          <w:szCs w:val="20"/>
+        </w:rPr>
+        <w:t>AssetBundle</w:t>
+      </w:r>
+      <w:r>
+        <w:rPr>
+          <w:rFonts w:asciiTheme="majorHAnsi" w:eastAsiaTheme="majorHAnsi" w:hAnsiTheme="majorHAnsi" w:hint="eastAsia"/>
+          <w:szCs w:val="20"/>
+        </w:rPr>
+        <w:t xml:space="preserve"> 이름을 선택한 후 해당 </w:t>
+      </w:r>
+      <w:r>
+        <w:rPr>
+          <w:rFonts w:asciiTheme="majorHAnsi" w:eastAsiaTheme="majorHAnsi" w:hAnsiTheme="majorHAnsi" w:hint="eastAsia"/>
+          <w:szCs w:val="20"/>
+        </w:rPr>
+        <w:t>AssetBundle</w:t>
+      </w:r>
+      <w:r>
+        <w:rPr>
+          <w:rFonts w:asciiTheme="majorHAnsi" w:eastAsiaTheme="majorHAnsi" w:hAnsiTheme="majorHAnsi" w:hint="eastAsia"/>
+          <w:szCs w:val="20"/>
+        </w:rPr>
+        <w:t xml:space="preserve"> 이름이 지정된 리소스만 보실 수 있습니다.</w:t>
+      </w:r>
+    </w:p>
+    <w:p>
+      <w:pPr>
+        <w:widowControl/>
+        <w:wordWrap/>
+        <w:autoSpaceDE/>
+        <w:autoSpaceDN/>
+        <w:ind w:leftChars="100" w:left="200"/>
+        <w:jc w:val="left"/>
+        <w:rPr>
+          <w:rFonts w:asciiTheme="majorHAnsi" w:eastAsiaTheme="majorHAnsi" w:hAnsiTheme="majorHAnsi"/>
+          <w:szCs w:val="20"/>
+        </w:rPr>
+      </w:pPr>
+    </w:p>
+    <w:p>
+      <w:pPr>
+        <w:widowControl/>
+        <w:wordWrap/>
+        <w:autoSpaceDE/>
+        <w:autoSpaceDN/>
+        <w:ind w:leftChars="100" w:left="200"/>
+        <w:jc w:val="left"/>
+        <w:rPr>
+          <w:rFonts w:asciiTheme="majorHAnsi" w:eastAsiaTheme="majorHAnsi" w:hAnsiTheme="majorHAnsi"/>
+          <w:szCs w:val="20"/>
+        </w:rPr>
+      </w:pPr>
+      <w:r>
+        <w:rPr>
+          <w:rFonts w:asciiTheme="majorHAnsi" w:eastAsiaTheme="majorHAnsi" w:hAnsiTheme="majorHAnsi" w:hint="eastAsia"/>
+          <w:szCs w:val="20"/>
+        </w:rPr>
+        <w:t xml:space="preserve"> </w:t>
+      </w:r>
+      <w:r>
+        <w:rPr>
+          <w:rFonts w:asciiTheme="majorHAnsi" w:eastAsiaTheme="majorHAnsi" w:hAnsiTheme="majorHAnsi" w:hint="eastAsia"/>
+          <w:szCs w:val="20"/>
+        </w:rPr>
+        <w:t>마지막 버튼인 "Upload to repository" 버튼은 빌드와 로컬 저장소로 파일을 보내는 두 가지 역할을 동시에 합니다. (이미 빌드가 된 경우는 유니티툴 자체에서 추가 빌드를 하지 않습니다.)</w:t>
+      </w:r>
+    </w:p>
+    <w:p>
+      <w:pPr>
+        <w:widowControl/>
+        <w:wordWrap/>
+        <w:autoSpaceDE/>
+        <w:autoSpaceDN/>
+        <w:ind w:leftChars="100" w:left="200"/>
+        <w:jc w:val="left"/>
+        <w:rPr>
+          <w:rFonts w:asciiTheme="majorHAnsi" w:eastAsiaTheme="majorHAnsi" w:hAnsiTheme="majorHAnsi"/>
+          <w:szCs w:val="20"/>
+        </w:rPr>
+      </w:pPr>
+      <w:r>
+        <w:rPr>
+          <w:rFonts w:asciiTheme="majorHAnsi" w:eastAsiaTheme="majorHAnsi" w:hAnsiTheme="majorHAnsi" w:hint="eastAsia"/>
+          <w:szCs w:val="20"/>
+        </w:rPr>
+        <w:t>실행 후 로컬 저장소에 가면, Assetbundle 파일들이 해당 버전 폴더(이 샘플에서는 VER_00/001 폴더)에 저장되어 있으며, 각종 xml 파일들이 갱신되어 있음을 보실 수 있습니다.</w:t>
+      </w:r>
+    </w:p>
+    <w:p>
+      <w:pPr>
+        <w:widowControl/>
+        <w:wordWrap/>
+        <w:autoSpaceDE/>
+        <w:autoSpaceDN/>
+        <w:ind w:leftChars="100" w:left="200"/>
+        <w:jc w:val="left"/>
+        <w:rPr>
+          <w:rFonts w:asciiTheme="majorHAnsi" w:eastAsiaTheme="majorHAnsi" w:hAnsiTheme="majorHAnsi"/>
+          <w:szCs w:val="20"/>
+        </w:rPr>
+      </w:pPr>
+    </w:p>
+    <w:p>
+      <w:pPr>
+        <w:widowControl/>
+        <w:wordWrap/>
+        <w:autoSpaceDE/>
+        <w:autoSpaceDN/>
+        <w:ind w:leftChars="100" w:left="200"/>
+        <w:jc w:val="left"/>
+        <w:rPr>
+          <w:rFonts w:asciiTheme="majorHAnsi" w:eastAsiaTheme="majorHAnsi" w:hAnsiTheme="majorHAnsi"/>
+          <w:szCs w:val="20"/>
+        </w:rPr>
+      </w:pPr>
+      <w:r>
+        <w:rPr>
+          <w:rFonts w:asciiTheme="majorHAnsi" w:eastAsiaTheme="majorHAnsi" w:hAnsiTheme="majorHAnsi" w:hint="eastAsia"/>
+          <w:szCs w:val="20"/>
+        </w:rPr>
+        <w:t xml:space="preserve"> 이 과정이 진행될 때 기존의 latest 폴더를 백업합니다. 이는 추후 패치 제작 과정에 문제가 되었을 때를 대비해 "Rollback"을 지원하기 위함입니다. 로컬 저장소 안에는 latest 폴더가 존재하는데, 이 폴더에는 최신 버전의 데이터가 포함됩니다. (샘플에서 현재 버전이 0.2버전이므로 0.2 버전의 모든 </w:t>
+      </w:r>
+      <w:r>
+        <w:rPr>
+          <w:rFonts w:asciiTheme="majorHAnsi" w:eastAsiaTheme="majorHAnsi" w:hAnsiTheme="majorHAnsi" w:hint="eastAsia"/>
+          <w:szCs w:val="20"/>
+        </w:rPr>
+        <w:t>AssetBundle</w:t>
+      </w:r>
+      <w:r>
+        <w:rPr>
+          <w:rFonts w:asciiTheme="majorHAnsi" w:eastAsiaTheme="majorHAnsi" w:hAnsiTheme="majorHAnsi" w:hint="eastAsia"/>
+          <w:szCs w:val="20"/>
+        </w:rPr>
+        <w:t xml:space="preserve"> 파일들이 이 폴더에 유지됩니다.) 그리고 "Upload to repository" 버튼으로 업데이트를 진행하는 과정에서 백업 폴더가 생성되는데 "latest_VER_현재버전" 이름으로 생성됩니다. 이는 "현재 버전이 생성되기 이전의 마지막 데이터"를 의미하는 이름으로, 현재 버전의 백업 버전이 아님을 유의하세요. </w:t>
+      </w:r>
+    </w:p>
+    <w:p>
+      <w:pPr>
+        <w:widowControl/>
+        <w:wordWrap/>
+        <w:autoSpaceDE/>
+        <w:autoSpaceDN/>
+        <w:ind w:leftChars="100" w:left="200"/>
+        <w:jc w:val="left"/>
+        <w:rPr>
+          <w:rFonts w:asciiTheme="majorHAnsi" w:eastAsiaTheme="majorHAnsi" w:hAnsiTheme="majorHAnsi"/>
+          <w:szCs w:val="20"/>
+        </w:rPr>
+      </w:pPr>
+      <w:r>
+        <w:rPr>
+          <w:rFonts w:asciiTheme="majorHAnsi" w:eastAsiaTheme="majorHAnsi" w:hAnsiTheme="majorHAnsi" w:hint="eastAsia"/>
+          <w:szCs w:val="20"/>
+        </w:rPr>
+        <w:t xml:space="preserve"> </w:t>
+      </w:r>
+    </w:p>
+    <w:p>
+      <w:pPr>
+        <w:widowControl/>
+        <w:wordWrap/>
+        <w:autoSpaceDE/>
+        <w:autoSpaceDN/>
+        <w:jc w:val="left"/>
+        <w:rPr>
+          <w:rFonts w:asciiTheme="majorHAnsi" w:eastAsiaTheme="majorHAnsi" w:hAnsiTheme="majorHAnsi"/>
+          <w:b/>
+          <w:szCs w:val="20"/>
+        </w:rPr>
+      </w:pPr>
+      <w:r>
+        <w:rPr>
+          <w:rFonts w:asciiTheme="majorHAnsi" w:eastAsiaTheme="majorHAnsi" w:hAnsiTheme="majorHAnsi" w:hint="eastAsia"/>
+          <w:b/>
+          <w:szCs w:val="20"/>
+        </w:rPr>
+        <w:t>10.</w:t>
+      </w:r>
+      <w:r>
+        <w:rPr>
+          <w:rFonts w:asciiTheme="majorHAnsi" w:eastAsiaTheme="majorHAnsi" w:hAnsiTheme="majorHAnsi" w:hint="eastAsia"/>
+          <w:b/>
+          <w:szCs w:val="20"/>
+        </w:rPr>
+        <w:t>5</w:t>
+      </w:r>
+      <w:r>
+        <w:rPr>
+          <w:rFonts w:asciiTheme="majorHAnsi" w:eastAsiaTheme="majorHAnsi" w:hAnsiTheme="majorHAnsi" w:hint="eastAsia"/>
+          <w:b/>
+          <w:szCs w:val="20"/>
+        </w:rPr>
+        <w:t xml:space="preserve"> </w:t>
+      </w:r>
+      <w:r>
+        <w:rPr>
+          <w:rFonts w:asciiTheme="majorHAnsi" w:eastAsiaTheme="majorHAnsi" w:hAnsiTheme="majorHAnsi" w:hint="eastAsia"/>
+          <w:b/>
+          <w:szCs w:val="20"/>
+        </w:rPr>
+        <w:t xml:space="preserve">모바일 </w:t>
+      </w:r>
+      <w:r>
+        <w:rPr>
+          <w:rFonts w:asciiTheme="majorHAnsi" w:eastAsiaTheme="majorHAnsi" w:hAnsiTheme="majorHAnsi" w:hint="eastAsia"/>
+          <w:b/>
+          <w:szCs w:val="20"/>
+        </w:rPr>
+        <w:t>기기</w:t>
+      </w:r>
+      <w:r>
+        <w:rPr>
+          <w:rFonts w:asciiTheme="majorHAnsi" w:eastAsiaTheme="majorHAnsi" w:hAnsiTheme="majorHAnsi" w:hint="eastAsia"/>
+          <w:b/>
+          <w:szCs w:val="20"/>
+        </w:rPr>
+        <w:t xml:space="preserve">에서 </w:t>
+      </w:r>
+      <w:r>
+        <w:rPr>
+          <w:rFonts w:asciiTheme="majorHAnsi" w:eastAsiaTheme="majorHAnsi" w:hAnsiTheme="majorHAnsi" w:hint="eastAsia"/>
+          <w:b/>
+          <w:szCs w:val="20"/>
+        </w:rPr>
+        <w:t>테스트</w:t>
+      </w:r>
+    </w:p>
+    <w:p>
+      <w:pPr>
+        <w:widowControl/>
+        <w:wordWrap/>
+        <w:autoSpaceDE/>
+        <w:autoSpaceDN/>
+        <w:ind w:leftChars="100" w:left="200"/>
+        <w:jc w:val="left"/>
+        <w:rPr>
+          <w:rFonts w:asciiTheme="majorHAnsi" w:eastAsiaTheme="majorHAnsi" w:hAnsiTheme="majorHAnsi"/>
+          <w:szCs w:val="20"/>
+        </w:rPr>
+      </w:pPr>
+    </w:p>
+    <w:p>
+      <w:pPr>
+        <w:widowControl/>
+        <w:wordWrap/>
+        <w:autoSpaceDE/>
+        <w:autoSpaceDN/>
+        <w:ind w:leftChars="100" w:left="200"/>
+        <w:jc w:val="left"/>
+        <w:rPr>
+          <w:rFonts w:asciiTheme="majorHAnsi" w:eastAsiaTheme="majorHAnsi" w:hAnsiTheme="majorHAnsi"/>
+          <w:szCs w:val="20"/>
+        </w:rPr>
+      </w:pPr>
+      <w:r>
+        <w:rPr>
+          <w:rFonts w:asciiTheme="majorHAnsi" w:eastAsiaTheme="majorHAnsi" w:hAnsiTheme="majorHAnsi" w:hint="eastAsia"/>
+          <w:szCs w:val="20"/>
+        </w:rPr>
+        <w:t xml:space="preserve"> </w:t>
+      </w:r>
+      <w:r>
+        <w:rPr>
+          <w:rFonts w:asciiTheme="majorHAnsi" w:eastAsiaTheme="majorHAnsi" w:hAnsiTheme="majorHAnsi" w:hint="eastAsia"/>
+          <w:szCs w:val="20"/>
+        </w:rPr>
+        <w:t xml:space="preserve">이제 10.1에서 지정했던 원격 저장소에 로컬 저장소의 데이터를 </w:t>
+      </w:r>
+      <w:r>
+        <w:rPr>
+          <w:rFonts w:asciiTheme="majorHAnsi" w:eastAsiaTheme="majorHAnsi" w:hAnsiTheme="majorHAnsi" w:hint="eastAsia"/>
+          <w:szCs w:val="20"/>
+        </w:rPr>
+        <w:t xml:space="preserve">수동으로 </w:t>
+      </w:r>
+      <w:r>
+        <w:rPr>
+          <w:rFonts w:asciiTheme="majorHAnsi" w:eastAsiaTheme="majorHAnsi" w:hAnsiTheme="majorHAnsi" w:hint="eastAsia"/>
+          <w:szCs w:val="20"/>
+        </w:rPr>
+        <w:t xml:space="preserve">업데이트 해야 합니다. Unity의 ftp는 현재 anonymous 권한으로만 ftp에 접근해야 하기 때문에 원격 저장소로의 업데이트는 </w:t>
+      </w:r>
+      <w:r>
+        <w:rPr>
+          <w:rFonts w:asciiTheme="majorHAnsi" w:eastAsiaTheme="majorHAnsi" w:hAnsiTheme="majorHAnsi" w:hint="eastAsia"/>
+          <w:szCs w:val="20"/>
+        </w:rPr>
+        <w:t>아쉽게도 구현할 수 없었습니다. (추후 구현 예정입니다.)</w:t>
+      </w:r>
+    </w:p>
+    <w:p>
+      <w:pPr>
+        <w:widowControl/>
+        <w:wordWrap/>
+        <w:autoSpaceDE/>
+        <w:autoSpaceDN/>
+        <w:ind w:leftChars="100" w:left="200"/>
+        <w:jc w:val="left"/>
+        <w:rPr>
+          <w:rFonts w:asciiTheme="majorHAnsi" w:eastAsiaTheme="majorHAnsi" w:hAnsiTheme="majorHAnsi"/>
+          <w:szCs w:val="20"/>
+        </w:rPr>
+      </w:pPr>
+    </w:p>
+    <w:p>
+      <w:pPr>
+        <w:widowControl/>
+        <w:wordWrap/>
+        <w:autoSpaceDE/>
+        <w:autoSpaceDN/>
+        <w:ind w:leftChars="100" w:left="200"/>
+        <w:jc w:val="left"/>
+        <w:rPr>
+          <w:rFonts w:asciiTheme="majorHAnsi" w:eastAsiaTheme="majorHAnsi" w:hAnsiTheme="majorHAnsi"/>
+          <w:szCs w:val="20"/>
+        </w:rPr>
+      </w:pPr>
+      <w:r>
+        <w:rPr>
+          <w:rFonts w:asciiTheme="majorHAnsi" w:eastAsiaTheme="majorHAnsi" w:hAnsiTheme="majorHAnsi" w:hint="eastAsia"/>
+          <w:szCs w:val="20"/>
+        </w:rPr>
+        <w:t xml:space="preserve"> 원격 저장소로 복사할 정보는 "patch.xml" 파일과 "VER_"로 시작하는 폴더들입니다. 이 예제에서는 VER_00 폴더가 해당됩니다.</w:t>
+      </w:r>
+    </w:p>
+    <w:p>
+      <w:pPr>
+        <w:widowControl/>
+        <w:wordWrap/>
+        <w:autoSpaceDE/>
+        <w:autoSpaceDN/>
+        <w:ind w:leftChars="100" w:left="200"/>
+        <w:jc w:val="left"/>
+        <w:rPr>
+          <w:rFonts w:asciiTheme="majorHAnsi" w:eastAsiaTheme="majorHAnsi" w:hAnsiTheme="majorHAnsi"/>
+          <w:szCs w:val="20"/>
+        </w:rPr>
+      </w:pPr>
+    </w:p>
+    <w:p>
+      <w:pPr>
+        <w:widowControl/>
+        <w:wordWrap/>
+        <w:autoSpaceDE/>
+        <w:autoSpaceDN/>
+        <w:ind w:leftChars="100" w:left="200"/>
+        <w:jc w:val="left"/>
+        <w:rPr>
+          <w:rFonts w:asciiTheme="majorHAnsi" w:eastAsiaTheme="majorHAnsi" w:hAnsiTheme="majorHAnsi"/>
+          <w:szCs w:val="20"/>
+        </w:rPr>
+      </w:pPr>
+      <w:r>
+        <w:rPr>
+          <w:rFonts w:asciiTheme="majorHAnsi" w:eastAsiaTheme="majorHAnsi" w:hAnsiTheme="majorHAnsi" w:hint="eastAsia"/>
+          <w:szCs w:val="20"/>
+        </w:rPr>
+        <w:t xml:space="preserve"> 원격 저장소에는 "툴에서 지정한 로컬 저장소 이름"/"플렛폼명" 의 폴더를 생성해야 하며, 이 하위 폴더에 해당하는 데이터들을 복사하시기 바랍니다.</w:t>
+      </w:r>
+    </w:p>
+    <w:p>
+      <w:pPr>
+        <w:widowControl/>
+        <w:wordWrap/>
+        <w:autoSpaceDE/>
+        <w:autoSpaceDN/>
+        <w:ind w:leftChars="100" w:left="200"/>
+        <w:jc w:val="left"/>
+        <w:rPr>
+          <w:rFonts w:asciiTheme="majorHAnsi" w:eastAsiaTheme="majorHAnsi" w:hAnsiTheme="majorHAnsi"/>
+          <w:szCs w:val="20"/>
+        </w:rPr>
+      </w:pPr>
+    </w:p>
+    <w:p>
+      <w:pPr>
+        <w:widowControl/>
+        <w:wordWrap/>
+        <w:autoSpaceDE/>
+        <w:autoSpaceDN/>
+        <w:ind w:leftChars="100" w:left="200"/>
+        <w:jc w:val="left"/>
+        <w:rPr>
+          <w:rFonts w:asciiTheme="majorHAnsi" w:eastAsiaTheme="majorHAnsi" w:hAnsiTheme="majorHAnsi"/>
+          <w:szCs w:val="20"/>
+        </w:rPr>
+      </w:pPr>
+      <w:r>
+        <w:rPr>
+          <w:rFonts w:asciiTheme="majorHAnsi" w:eastAsiaTheme="majorHAnsi" w:hAnsiTheme="majorHAnsi" w:hint="eastAsia"/>
+          <w:szCs w:val="20"/>
+        </w:rPr>
+        <w:t xml:space="preserve"> 이제 </w:t>
+      </w:r>
+      <w:r>
+        <w:rPr>
+          <w:rFonts w:asciiTheme="majorHAnsi" w:eastAsiaTheme="majorHAnsi" w:hAnsiTheme="majorHAnsi" w:hint="eastAsia"/>
+          <w:b/>
+          <w:szCs w:val="20"/>
+        </w:rPr>
+        <w:t>EasyPatcher</w:t>
+      </w:r>
+      <w:r>
+        <w:rPr>
+          <w:rFonts w:asciiTheme="majorHAnsi" w:eastAsiaTheme="majorHAnsi" w:hAnsiTheme="majorHAnsi" w:hint="eastAsia"/>
+          <w:szCs w:val="20"/>
+        </w:rPr>
+        <w:t>를 클라이언트 최초 실행하는 코드에 아래 코드를 삽입하시기 바랍니다. 이 예제에서는 LoadAssets.cs 파일의 Start 함수를 아래와 같이 교체하시면 됩니다.</w:t>
+      </w:r>
+    </w:p>
+    <w:p>
+      <w:pPr>
+        <w:widowControl/>
+        <w:wordWrap/>
+        <w:autoSpaceDE/>
+        <w:autoSpaceDN/>
+        <w:ind w:leftChars="100" w:left="200"/>
+        <w:jc w:val="left"/>
+        <w:rPr>
+          <w:rFonts w:asciiTheme="majorHAnsi" w:eastAsiaTheme="majorHAnsi" w:hAnsiTheme="majorHAnsi"/>
+          <w:szCs w:val="20"/>
+        </w:rPr>
+      </w:pPr>
+    </w:p>
+    <w:tbl>
+      <w:tblPr>
+        <w:tblStyle w:val="a8"/>
+        <w:tblW w:w="0" w:type="auto"/>
+        <w:tblInd w:w="200" w:type="dxa"/>
+        <w:tblLook w:val="04A0"/>
+      </w:tblPr>
+      <w:tblGrid>
+        <w:gridCol w:w="9042"/>
+      </w:tblGrid>
+      <w:tr>
+        <w:tc>
+          <w:tcPr>
+            <w:tcW w:w="9224" w:type="dxa"/>
+          </w:tcPr>
+          <w:p>
+            <w:pPr>
+              <w:widowControl/>
+              <w:wordWrap/>
+              <w:autoSpaceDE/>
+              <w:autoSpaceDN/>
+              <w:ind w:leftChars="100" w:left="200"/>
+              <w:jc w:val="left"/>
+              <w:rPr>
+                <w:rFonts w:asciiTheme="majorHAnsi" w:eastAsiaTheme="majorHAnsi" w:hAnsiTheme="majorHAnsi"/>
+                <w:szCs w:val="20"/>
+              </w:rPr>
+            </w:pPr>
+            <w:r>
+              <w:rPr>
+                <w:rFonts w:asciiTheme="majorHAnsi" w:eastAsiaTheme="majorHAnsi" w:hAnsiTheme="majorHAnsi" w:hint="eastAsia"/>
+                <w:szCs w:val="20"/>
+              </w:rPr>
+              <w:t>I</w:t>
+            </w:r>
+            <w:r>
+              <w:rPr>
+                <w:rFonts w:asciiTheme="majorHAnsi" w:eastAsiaTheme="majorHAnsi" w:hAnsiTheme="majorHAnsi"/>
+                <w:szCs w:val="20"/>
+              </w:rPr>
+              <w:t>Enumerator Start () {</w:t>
+            </w:r>
+          </w:p>
+          <w:p>
+            <w:pPr>
+              <w:widowControl/>
+              <w:wordWrap/>
+              <w:autoSpaceDE/>
+              <w:autoSpaceDN/>
+              <w:ind w:leftChars="100" w:left="200"/>
+              <w:jc w:val="left"/>
+              <w:rPr>
+                <w:rFonts w:asciiTheme="majorHAnsi" w:eastAsiaTheme="majorHAnsi" w:hAnsiTheme="majorHAnsi"/>
+                <w:szCs w:val="20"/>
+              </w:rPr>
+            </w:pPr>
+            <w:r>
+              <w:rPr>
+                <w:rFonts w:asciiTheme="majorHAnsi" w:eastAsiaTheme="majorHAnsi" w:hAnsiTheme="majorHAnsi"/>
+                <w:szCs w:val="20"/>
+              </w:rPr>
+              <w:tab/>
+              <w:t>yield return StartCoroutine(</w:t>
+            </w:r>
+            <w:r>
+              <w:rPr>
+                <w:rFonts w:asciiTheme="majorHAnsi" w:eastAsiaTheme="majorHAnsi" w:hAnsiTheme="majorHAnsi" w:hint="eastAsia"/>
+                <w:szCs w:val="20"/>
+              </w:rPr>
+              <w:t xml:space="preserve"> </w:t>
+            </w:r>
+            <w:r>
+              <w:rPr>
+                <w:rFonts w:asciiTheme="majorHAnsi" w:eastAsiaTheme="majorHAnsi" w:hAnsiTheme="majorHAnsi"/>
+                <w:szCs w:val="20"/>
+              </w:rPr>
+              <w:t>Initialize() );</w:t>
+            </w:r>
+          </w:p>
+          <w:p>
+            <w:pPr>
+              <w:widowControl/>
+              <w:wordWrap/>
+              <w:autoSpaceDE/>
+              <w:autoSpaceDN/>
+              <w:ind w:leftChars="100" w:left="200"/>
+              <w:jc w:val="left"/>
+              <w:rPr>
+                <w:rFonts w:asciiTheme="majorHAnsi" w:eastAsiaTheme="majorHAnsi" w:hAnsiTheme="majorHAnsi"/>
+                <w:szCs w:val="20"/>
+              </w:rPr>
+            </w:pPr>
+            <w:r>
+              <w:rPr>
+                <w:rFonts w:asciiTheme="majorHAnsi" w:eastAsiaTheme="majorHAnsi" w:hAnsiTheme="majorHAnsi"/>
+                <w:szCs w:val="20"/>
+              </w:rPr>
+              <w:tab/>
+              <w:t>EasyPatcher patcher = GameObject.Find("EasyPatcherPrefab").GetComponent&lt;EasyPatcher&gt; ();</w:t>
+            </w:r>
+          </w:p>
+          <w:p>
+            <w:pPr>
+              <w:widowControl/>
+              <w:wordWrap/>
+              <w:autoSpaceDE/>
+              <w:autoSpaceDN/>
+              <w:ind w:leftChars="100" w:left="200"/>
+              <w:jc w:val="left"/>
+              <w:rPr>
+                <w:rFonts w:asciiTheme="majorHAnsi" w:eastAsiaTheme="majorHAnsi" w:hAnsiTheme="majorHAnsi"/>
+                <w:color w:val="548DD4" w:themeColor="text2" w:themeTint="99"/>
+                <w:szCs w:val="20"/>
+              </w:rPr>
+            </w:pPr>
+            <w:r>
+              <w:rPr>
+                <w:rFonts w:asciiTheme="majorHAnsi" w:eastAsiaTheme="majorHAnsi" w:hAnsiTheme="majorHAnsi"/>
+                <w:color w:val="548DD4" w:themeColor="text2" w:themeTint="99"/>
+                <w:szCs w:val="20"/>
+              </w:rPr>
+              <w:tab/>
+              <w:t>EasyPatcher.SetRepogitory("</w:t>
+            </w:r>
+            <w:r>
+              <w:rPr>
+                <w:rFonts w:asciiTheme="majorHAnsi" w:eastAsiaTheme="majorHAnsi" w:hAnsiTheme="majorHAnsi" w:hint="eastAsia"/>
+                <w:b/>
+                <w:color w:val="548DD4" w:themeColor="text2" w:themeTint="99"/>
+                <w:szCs w:val="20"/>
+              </w:rPr>
+              <w:t>원격저장소</w:t>
+            </w:r>
+            <w:r>
+              <w:rPr>
+                <w:rFonts w:asciiTheme="majorHAnsi" w:eastAsiaTheme="majorHAnsi" w:hAnsiTheme="majorHAnsi"/>
+                <w:b/>
+                <w:color w:val="548DD4" w:themeColor="text2" w:themeTint="99"/>
+                <w:szCs w:val="20"/>
+              </w:rPr>
+              <w:t>/</w:t>
+            </w:r>
+            <w:r>
+              <w:rPr>
+                <w:rFonts w:asciiTheme="majorHAnsi" w:eastAsiaTheme="majorHAnsi" w:hAnsiTheme="majorHAnsi" w:hint="eastAsia"/>
+                <w:b/>
+                <w:color w:val="548DD4" w:themeColor="text2" w:themeTint="99"/>
+                <w:szCs w:val="20"/>
+              </w:rPr>
+              <w:t>로컬저장소로 지정한 이름</w:t>
+            </w:r>
+            <w:r>
+              <w:rPr>
+                <w:rFonts w:asciiTheme="majorHAnsi" w:eastAsiaTheme="majorHAnsi" w:hAnsiTheme="majorHAnsi"/>
+                <w:b/>
+                <w:color w:val="548DD4" w:themeColor="text2" w:themeTint="99"/>
+                <w:szCs w:val="20"/>
+              </w:rPr>
+              <w:t>/</w:t>
+            </w:r>
+            <w:r>
+              <w:rPr>
+                <w:rFonts w:asciiTheme="majorHAnsi" w:eastAsiaTheme="majorHAnsi" w:hAnsiTheme="majorHAnsi"/>
+                <w:color w:val="548DD4" w:themeColor="text2" w:themeTint="99"/>
+                <w:szCs w:val="20"/>
+              </w:rPr>
+              <w:t>");</w:t>
+            </w:r>
+          </w:p>
+          <w:p>
+            <w:pPr>
+              <w:widowControl/>
+              <w:wordWrap/>
+              <w:autoSpaceDE/>
+              <w:autoSpaceDN/>
+              <w:ind w:leftChars="100" w:left="200"/>
+              <w:jc w:val="left"/>
+              <w:rPr>
+                <w:rFonts w:asciiTheme="majorHAnsi" w:eastAsiaTheme="majorHAnsi" w:hAnsiTheme="majorHAnsi"/>
+                <w:szCs w:val="20"/>
+              </w:rPr>
+            </w:pPr>
+            <w:r>
+              <w:rPr>
+                <w:rFonts w:asciiTheme="majorHAnsi" w:eastAsiaTheme="majorHAnsi" w:hAnsiTheme="majorHAnsi"/>
+                <w:szCs w:val="20"/>
+              </w:rPr>
+              <w:tab/>
+              <w:t>yield return patcher.StartCoroutine (patcher.startPatch ());</w:t>
+            </w:r>
+          </w:p>
+          <w:p>
+            <w:pPr>
+              <w:widowControl/>
+              <w:wordWrap/>
+              <w:autoSpaceDE/>
+              <w:autoSpaceDN/>
+              <w:ind w:leftChars="100" w:left="200"/>
+              <w:jc w:val="left"/>
+              <w:rPr>
+                <w:rFonts w:asciiTheme="majorHAnsi" w:eastAsiaTheme="majorHAnsi" w:hAnsiTheme="majorHAnsi"/>
+                <w:szCs w:val="20"/>
+              </w:rPr>
+            </w:pPr>
+          </w:p>
+          <w:p>
+            <w:pPr>
+              <w:widowControl/>
+              <w:wordWrap/>
+              <w:autoSpaceDE/>
+              <w:autoSpaceDN/>
+              <w:ind w:leftChars="100" w:left="200"/>
+              <w:jc w:val="left"/>
+              <w:rPr>
+                <w:rFonts w:asciiTheme="majorHAnsi" w:eastAsiaTheme="majorHAnsi" w:hAnsiTheme="majorHAnsi"/>
+                <w:szCs w:val="20"/>
+              </w:rPr>
+            </w:pPr>
+            <w:r>
+              <w:rPr>
+                <w:rFonts w:asciiTheme="majorHAnsi" w:eastAsiaTheme="majorHAnsi" w:hAnsiTheme="majorHAnsi"/>
+                <w:szCs w:val="20"/>
+              </w:rPr>
+              <w:tab/>
+              <w:t>if (EasyPatcher.PatchErrorCount == 0) {</w:t>
+            </w:r>
+          </w:p>
+          <w:p>
+            <w:pPr>
+              <w:widowControl/>
+              <w:wordWrap/>
+              <w:autoSpaceDE/>
+              <w:autoSpaceDN/>
+              <w:ind w:leftChars="100" w:left="200"/>
+              <w:jc w:val="left"/>
+              <w:rPr>
+                <w:rFonts w:asciiTheme="majorHAnsi" w:eastAsiaTheme="majorHAnsi" w:hAnsiTheme="majorHAnsi"/>
+                <w:szCs w:val="20"/>
+              </w:rPr>
+            </w:pPr>
+            <w:r>
+              <w:rPr>
+                <w:rFonts w:asciiTheme="majorHAnsi" w:eastAsiaTheme="majorHAnsi" w:hAnsiTheme="majorHAnsi"/>
+                <w:szCs w:val="20"/>
+              </w:rPr>
+              <w:tab/>
+            </w:r>
+            <w:r>
+              <w:rPr>
+                <w:rFonts w:asciiTheme="majorHAnsi" w:eastAsiaTheme="majorHAnsi" w:hAnsiTheme="majorHAnsi"/>
+                <w:szCs w:val="20"/>
+              </w:rPr>
+              <w:tab/>
+              <w:t>// Load asset.</w:t>
+            </w:r>
+          </w:p>
+          <w:p>
+            <w:pPr>
+              <w:widowControl/>
+              <w:wordWrap/>
+              <w:autoSpaceDE/>
+              <w:autoSpaceDN/>
+              <w:ind w:leftChars="100" w:left="200"/>
+              <w:jc w:val="left"/>
+              <w:rPr>
+                <w:rFonts w:asciiTheme="majorHAnsi" w:eastAsiaTheme="majorHAnsi" w:hAnsiTheme="majorHAnsi"/>
+                <w:szCs w:val="20"/>
+              </w:rPr>
+            </w:pPr>
+            <w:r>
+              <w:rPr>
+                <w:rFonts w:asciiTheme="majorHAnsi" w:eastAsiaTheme="majorHAnsi" w:hAnsiTheme="majorHAnsi"/>
+                <w:szCs w:val="20"/>
+              </w:rPr>
+              <w:tab/>
+            </w:r>
+            <w:r>
+              <w:rPr>
+                <w:rFonts w:asciiTheme="majorHAnsi" w:eastAsiaTheme="majorHAnsi" w:hAnsiTheme="majorHAnsi"/>
+                <w:szCs w:val="20"/>
+              </w:rPr>
+              <w:tab/>
+              <w:t>yield return StartCoroutine (Load (assetBundleName, assetName));</w:t>
+            </w:r>
+          </w:p>
+          <w:p>
+            <w:pPr>
+              <w:widowControl/>
+              <w:wordWrap/>
+              <w:autoSpaceDE/>
+              <w:autoSpaceDN/>
+              <w:ind w:leftChars="100" w:left="200"/>
+              <w:jc w:val="left"/>
+              <w:rPr>
+                <w:rFonts w:asciiTheme="majorHAnsi" w:eastAsiaTheme="majorHAnsi" w:hAnsiTheme="majorHAnsi"/>
+                <w:szCs w:val="20"/>
+              </w:rPr>
+            </w:pPr>
+            <w:r>
+              <w:rPr>
+                <w:rFonts w:asciiTheme="majorHAnsi" w:eastAsiaTheme="majorHAnsi" w:hAnsiTheme="majorHAnsi"/>
+                <w:szCs w:val="20"/>
+              </w:rPr>
+              <w:lastRenderedPageBreak/>
+              <w:tab/>
+            </w:r>
+            <w:r>
+              <w:rPr>
+                <w:rFonts w:asciiTheme="majorHAnsi" w:eastAsiaTheme="majorHAnsi" w:hAnsiTheme="majorHAnsi"/>
+                <w:szCs w:val="20"/>
+              </w:rPr>
+              <w:tab/>
+              <w:t>// Unload assetBundles.</w:t>
+            </w:r>
+          </w:p>
+          <w:p>
+            <w:pPr>
+              <w:widowControl/>
+              <w:wordWrap/>
+              <w:autoSpaceDE/>
+              <w:autoSpaceDN/>
+              <w:ind w:leftChars="100" w:left="200"/>
+              <w:jc w:val="left"/>
+              <w:rPr>
+                <w:rFonts w:asciiTheme="majorHAnsi" w:eastAsiaTheme="majorHAnsi" w:hAnsiTheme="majorHAnsi"/>
+                <w:szCs w:val="20"/>
+              </w:rPr>
+            </w:pPr>
+            <w:r>
+              <w:rPr>
+                <w:rFonts w:asciiTheme="majorHAnsi" w:eastAsiaTheme="majorHAnsi" w:hAnsiTheme="majorHAnsi"/>
+                <w:szCs w:val="20"/>
+              </w:rPr>
+              <w:tab/>
+            </w:r>
+            <w:r>
+              <w:rPr>
+                <w:rFonts w:asciiTheme="majorHAnsi" w:eastAsiaTheme="majorHAnsi" w:hAnsiTheme="majorHAnsi"/>
+                <w:szCs w:val="20"/>
+              </w:rPr>
+              <w:tab/>
+              <w:t>AssetBundleManager.UnloadAssetBundle (assetBundleName);</w:t>
+            </w:r>
+          </w:p>
+          <w:p>
+            <w:pPr>
+              <w:widowControl/>
+              <w:wordWrap/>
+              <w:autoSpaceDE/>
+              <w:autoSpaceDN/>
+              <w:ind w:leftChars="100" w:left="200"/>
+              <w:jc w:val="left"/>
+              <w:rPr>
+                <w:rFonts w:asciiTheme="majorHAnsi" w:eastAsiaTheme="majorHAnsi" w:hAnsiTheme="majorHAnsi"/>
+                <w:szCs w:val="20"/>
+              </w:rPr>
+            </w:pPr>
+            <w:r>
+              <w:rPr>
+                <w:rFonts w:asciiTheme="majorHAnsi" w:eastAsiaTheme="majorHAnsi" w:hAnsiTheme="majorHAnsi"/>
+                <w:szCs w:val="20"/>
+              </w:rPr>
+              <w:tab/>
+              <w:t xml:space="preserve">} else </w:t>
+            </w:r>
+          </w:p>
+          <w:p>
+            <w:pPr>
+              <w:widowControl/>
+              <w:wordWrap/>
+              <w:autoSpaceDE/>
+              <w:autoSpaceDN/>
+              <w:ind w:leftChars="100" w:left="200"/>
+              <w:jc w:val="left"/>
+              <w:rPr>
+                <w:rFonts w:asciiTheme="majorHAnsi" w:eastAsiaTheme="majorHAnsi" w:hAnsiTheme="majorHAnsi"/>
+                <w:szCs w:val="20"/>
+              </w:rPr>
+            </w:pPr>
+            <w:r>
+              <w:rPr>
+                <w:rFonts w:asciiTheme="majorHAnsi" w:eastAsiaTheme="majorHAnsi" w:hAnsiTheme="majorHAnsi" w:hint="eastAsia"/>
+                <w:szCs w:val="20"/>
+              </w:rPr>
+              <w:tab/>
+            </w:r>
+            <w:r>
+              <w:rPr>
+                <w:rFonts w:asciiTheme="majorHAnsi" w:eastAsiaTheme="majorHAnsi" w:hAnsiTheme="majorHAnsi"/>
+                <w:szCs w:val="20"/>
+              </w:rPr>
+              <w:tab/>
+              <w:t>yield break;</w:t>
+            </w:r>
+          </w:p>
+          <w:p>
+            <w:pPr>
+              <w:widowControl/>
+              <w:wordWrap/>
+              <w:autoSpaceDE/>
+              <w:autoSpaceDN/>
+              <w:ind w:leftChars="100" w:left="200"/>
+              <w:jc w:val="left"/>
+              <w:rPr>
+                <w:rFonts w:asciiTheme="majorHAnsi" w:eastAsiaTheme="majorHAnsi" w:hAnsiTheme="majorHAnsi"/>
+                <w:szCs w:val="20"/>
+              </w:rPr>
+            </w:pPr>
+            <w:r>
+              <w:rPr>
+                <w:rFonts w:asciiTheme="majorHAnsi" w:eastAsiaTheme="majorHAnsi" w:hAnsiTheme="majorHAnsi"/>
+                <w:szCs w:val="20"/>
+              </w:rPr>
+              <w:tab/>
+              <w:t>}</w:t>
+            </w:r>
+          </w:p>
+        </w:tc>
+      </w:tr>
+    </w:tbl>
+    <w:p>
+      <w:pPr>
+        <w:widowControl/>
+        <w:wordWrap/>
+        <w:autoSpaceDE/>
+        <w:autoSpaceDN/>
+        <w:ind w:leftChars="100" w:left="200"/>
+        <w:jc w:val="left"/>
+        <w:rPr>
+          <w:rFonts w:asciiTheme="majorHAnsi" w:eastAsiaTheme="majorHAnsi" w:hAnsiTheme="majorHAnsi"/>
+          <w:szCs w:val="20"/>
+        </w:rPr>
+      </w:pPr>
+    </w:p>
+    <w:p>
+      <w:pPr>
+        <w:widowControl/>
+        <w:wordWrap/>
+        <w:autoSpaceDE/>
+        <w:autoSpaceDN/>
+        <w:ind w:leftChars="100" w:left="200"/>
+        <w:jc w:val="left"/>
+        <w:rPr>
+          <w:rFonts w:asciiTheme="majorHAnsi" w:eastAsiaTheme="majorHAnsi" w:hAnsiTheme="majorHAnsi"/>
+          <w:szCs w:val="20"/>
+        </w:rPr>
+      </w:pPr>
+      <w:r>
+        <w:rPr>
+          <w:rFonts w:asciiTheme="majorHAnsi" w:eastAsiaTheme="majorHAnsi" w:hAnsiTheme="majorHAnsi" w:hint="eastAsia"/>
+          <w:szCs w:val="20"/>
+        </w:rPr>
+        <w:t xml:space="preserve">이제 샘플을 빌드해서 모바일 </w:t>
+      </w:r>
+      <w:r>
+        <w:rPr>
+          <w:rFonts w:asciiTheme="majorHAnsi" w:eastAsiaTheme="majorHAnsi" w:hAnsiTheme="majorHAnsi" w:hint="eastAsia"/>
+          <w:szCs w:val="20"/>
+        </w:rPr>
+        <w:t>기기</w:t>
+      </w:r>
+      <w:r>
+        <w:rPr>
+          <w:rFonts w:asciiTheme="majorHAnsi" w:eastAsiaTheme="majorHAnsi" w:hAnsiTheme="majorHAnsi" w:hint="eastAsia"/>
+          <w:szCs w:val="20"/>
+        </w:rPr>
+        <w:t xml:space="preserve">에 인스톨 하시기 바랍니다. 그리고, 실행 전 10.1에서 세팅한 위치로 </w:t>
+      </w:r>
+      <w:r>
+        <w:rPr>
+          <w:rFonts w:asciiTheme="majorHAnsi" w:eastAsiaTheme="majorHAnsi" w:hAnsiTheme="majorHAnsi" w:hint="eastAsia"/>
+          <w:szCs w:val="20"/>
+        </w:rPr>
+        <w:t>모바일 기기에</w:t>
+      </w:r>
+      <w:r>
+        <w:rPr>
+          <w:rFonts w:asciiTheme="majorHAnsi" w:eastAsiaTheme="majorHAnsi" w:hAnsiTheme="majorHAnsi" w:hint="eastAsia"/>
+          <w:szCs w:val="20"/>
+        </w:rPr>
+        <w:t xml:space="preserve">서 정상적으로 접속되는지를 확인 후 실행해 보시기 바랍니다. </w:t>
+      </w:r>
+    </w:p>
+    <w:p>
+      <w:pPr>
+        <w:widowControl/>
+        <w:wordWrap/>
+        <w:autoSpaceDE/>
+        <w:autoSpaceDN/>
+        <w:ind w:leftChars="100" w:left="200"/>
+        <w:jc w:val="left"/>
+        <w:rPr>
+          <w:rFonts w:asciiTheme="majorHAnsi" w:eastAsiaTheme="majorHAnsi" w:hAnsiTheme="majorHAnsi"/>
+          <w:szCs w:val="20"/>
+        </w:rPr>
+      </w:pPr>
+    </w:p>
+    <w:p>
+      <w:pPr>
+        <w:widowControl/>
+        <w:wordWrap/>
+        <w:autoSpaceDE/>
+        <w:autoSpaceDN/>
+        <w:jc w:val="left"/>
+        <w:rPr>
+          <w:rFonts w:asciiTheme="majorHAnsi" w:eastAsiaTheme="majorHAnsi" w:hAnsiTheme="majorHAnsi"/>
+          <w:b/>
+          <w:szCs w:val="20"/>
+        </w:rPr>
+      </w:pPr>
+      <w:r>
+        <w:rPr>
+          <w:rFonts w:asciiTheme="majorHAnsi" w:eastAsiaTheme="majorHAnsi" w:hAnsiTheme="majorHAnsi" w:hint="eastAsia"/>
+          <w:b/>
+          <w:szCs w:val="20"/>
+        </w:rPr>
+        <w:t>10.</w:t>
+      </w:r>
+      <w:r>
+        <w:rPr>
+          <w:rFonts w:asciiTheme="majorHAnsi" w:eastAsiaTheme="majorHAnsi" w:hAnsiTheme="majorHAnsi" w:hint="eastAsia"/>
+          <w:b/>
+          <w:szCs w:val="20"/>
+        </w:rPr>
+        <w:t>6</w:t>
+      </w:r>
+      <w:r>
+        <w:rPr>
+          <w:rFonts w:asciiTheme="majorHAnsi" w:eastAsiaTheme="majorHAnsi" w:hAnsiTheme="majorHAnsi" w:hint="eastAsia"/>
+          <w:b/>
+          <w:szCs w:val="20"/>
+        </w:rPr>
+        <w:t xml:space="preserve"> </w:t>
+      </w:r>
+      <w:r>
+        <w:rPr>
+          <w:rFonts w:asciiTheme="majorHAnsi" w:eastAsiaTheme="majorHAnsi" w:hAnsiTheme="majorHAnsi" w:hint="eastAsia"/>
+          <w:b/>
+          <w:szCs w:val="20"/>
+        </w:rPr>
+        <w:t>첫 패치 제작</w:t>
+      </w:r>
+      <w:r>
+        <w:rPr>
+          <w:rFonts w:asciiTheme="majorHAnsi" w:eastAsiaTheme="majorHAnsi" w:hAnsiTheme="majorHAnsi" w:hint="eastAsia"/>
+          <w:b/>
+          <w:szCs w:val="20"/>
+        </w:rPr>
+        <w:t xml:space="preserve"> 및 테스트</w:t>
+      </w:r>
+    </w:p>
+    <w:p>
+      <w:pPr>
+        <w:widowControl/>
+        <w:wordWrap/>
+        <w:autoSpaceDE/>
+        <w:autoSpaceDN/>
+        <w:ind w:leftChars="100" w:left="200"/>
+        <w:jc w:val="left"/>
+        <w:rPr>
+          <w:rFonts w:asciiTheme="majorHAnsi" w:eastAsiaTheme="majorHAnsi" w:hAnsiTheme="majorHAnsi"/>
+          <w:szCs w:val="20"/>
+        </w:rPr>
+      </w:pPr>
+    </w:p>
+    <w:p>
+      <w:pPr>
+        <w:widowControl/>
+        <w:wordWrap/>
+        <w:autoSpaceDE/>
+        <w:autoSpaceDN/>
+        <w:ind w:leftChars="100" w:left="200"/>
+        <w:jc w:val="left"/>
+        <w:rPr>
+          <w:rFonts w:asciiTheme="majorHAnsi" w:eastAsiaTheme="majorHAnsi" w:hAnsiTheme="majorHAnsi"/>
+          <w:szCs w:val="20"/>
+        </w:rPr>
+      </w:pPr>
+      <w:r>
+        <w:rPr>
+          <w:rFonts w:asciiTheme="majorHAnsi" w:eastAsiaTheme="majorHAnsi" w:hAnsiTheme="majorHAnsi" w:hint="eastAsia"/>
+          <w:szCs w:val="20"/>
+        </w:rPr>
+        <w:t>지금까지 문제가 없었다면 이후는 더 간단합니다. 아래의 순서로 진행해 보세요.</w:t>
+      </w:r>
+    </w:p>
+    <w:p>
+      <w:pPr>
+        <w:widowControl/>
+        <w:wordWrap/>
+        <w:autoSpaceDE/>
+        <w:autoSpaceDN/>
+        <w:ind w:leftChars="100" w:left="200"/>
+        <w:jc w:val="left"/>
+        <w:rPr>
+          <w:rFonts w:asciiTheme="majorHAnsi" w:eastAsiaTheme="majorHAnsi" w:hAnsiTheme="majorHAnsi"/>
+          <w:szCs w:val="20"/>
+        </w:rPr>
+      </w:pPr>
+    </w:p>
+    <w:p>
+      <w:pPr>
+        <w:widowControl/>
+        <w:wordWrap/>
+        <w:autoSpaceDE/>
+        <w:autoSpaceDN/>
+        <w:ind w:leftChars="100" w:left="200"/>
+        <w:jc w:val="left"/>
+        <w:rPr>
+          <w:rFonts w:asciiTheme="majorHAnsi" w:eastAsiaTheme="majorHAnsi" w:hAnsiTheme="majorHAnsi"/>
+          <w:szCs w:val="20"/>
+        </w:rPr>
+      </w:pPr>
+      <w:r>
+        <w:rPr>
+          <w:rFonts w:asciiTheme="majorHAnsi" w:eastAsiaTheme="majorHAnsi" w:hAnsiTheme="majorHAnsi" w:hint="eastAsia"/>
+          <w:szCs w:val="20"/>
+        </w:rPr>
+        <w:t>1) "샘플프로젝트/</w:t>
+      </w:r>
+      <w:r>
+        <w:rPr>
+          <w:rFonts w:asciiTheme="majorHAnsi" w:eastAsiaTheme="majorHAnsi" w:hAnsiTheme="majorHAnsi"/>
+          <w:szCs w:val="20"/>
+        </w:rPr>
+        <w:t>Assets</w:t>
+      </w:r>
+      <w:r>
+        <w:rPr>
+          <w:rFonts w:asciiTheme="majorHAnsi" w:eastAsiaTheme="majorHAnsi" w:hAnsiTheme="majorHAnsi" w:hint="eastAsia"/>
+          <w:szCs w:val="20"/>
+        </w:rPr>
+        <w:t>/</w:t>
+      </w:r>
+      <w:r>
+        <w:rPr>
+          <w:rFonts w:asciiTheme="majorHAnsi" w:eastAsiaTheme="majorHAnsi" w:hAnsiTheme="majorHAnsi"/>
+          <w:szCs w:val="20"/>
+        </w:rPr>
+        <w:t>Easy Patcher</w:t>
+      </w:r>
+      <w:r>
+        <w:rPr>
+          <w:rFonts w:asciiTheme="majorHAnsi" w:eastAsiaTheme="majorHAnsi" w:hAnsiTheme="majorHAnsi" w:hint="eastAsia"/>
+          <w:szCs w:val="20"/>
+        </w:rPr>
+        <w:t>/</w:t>
+      </w:r>
+      <w:r>
+        <w:rPr>
+          <w:rFonts w:asciiTheme="majorHAnsi" w:eastAsiaTheme="majorHAnsi" w:hAnsiTheme="majorHAnsi"/>
+          <w:szCs w:val="20"/>
+        </w:rPr>
+        <w:t>Sample - unity5 Assetbundle demo</w:t>
+      </w:r>
+      <w:r>
+        <w:rPr>
+          <w:rFonts w:asciiTheme="majorHAnsi" w:eastAsiaTheme="majorHAnsi" w:hAnsiTheme="majorHAnsi" w:hint="eastAsia"/>
+          <w:szCs w:val="20"/>
+        </w:rPr>
+        <w:t>/</w:t>
+      </w:r>
+      <w:r>
+        <w:rPr>
+          <w:rFonts w:asciiTheme="majorHAnsi" w:eastAsiaTheme="majorHAnsi" w:hAnsiTheme="majorHAnsi"/>
+          <w:szCs w:val="20"/>
+        </w:rPr>
+        <w:t>TestAssets</w:t>
+      </w:r>
+      <w:r>
+        <w:rPr>
+          <w:rFonts w:asciiTheme="majorHAnsi" w:eastAsiaTheme="majorHAnsi" w:hAnsiTheme="majorHAnsi" w:hint="eastAsia"/>
+          <w:szCs w:val="20"/>
+        </w:rPr>
+        <w:t>/UnityLogo.png" 이미지를 열어 전혀 다른 이미지로 바꿔 보시기 바랍니다.</w:t>
+      </w:r>
+    </w:p>
+    <w:p>
+      <w:pPr>
+        <w:widowControl/>
+        <w:wordWrap/>
+        <w:autoSpaceDE/>
+        <w:autoSpaceDN/>
+        <w:ind w:leftChars="100" w:left="200"/>
+        <w:jc w:val="left"/>
+        <w:rPr>
+          <w:rFonts w:asciiTheme="majorHAnsi" w:eastAsiaTheme="majorHAnsi" w:hAnsiTheme="majorHAnsi"/>
+          <w:szCs w:val="20"/>
+        </w:rPr>
+      </w:pPr>
+    </w:p>
+    <w:p>
+      <w:pPr>
+        <w:widowControl/>
+        <w:wordWrap/>
+        <w:autoSpaceDE/>
+        <w:autoSpaceDN/>
+        <w:ind w:leftChars="100" w:left="200"/>
+        <w:jc w:val="left"/>
+        <w:rPr>
+          <w:rFonts w:asciiTheme="majorHAnsi" w:eastAsiaTheme="majorHAnsi" w:hAnsiTheme="majorHAnsi"/>
+          <w:szCs w:val="20"/>
+        </w:rPr>
+      </w:pPr>
+      <w:r>
+        <w:rPr>
+          <w:rFonts w:asciiTheme="majorHAnsi" w:eastAsiaTheme="majorHAnsi" w:hAnsiTheme="majorHAnsi" w:hint="eastAsia"/>
+          <w:szCs w:val="20"/>
+        </w:rPr>
+        <w:t xml:space="preserve">2) </w:t>
+      </w:r>
+      <w:r>
+        <w:rPr>
+          <w:rFonts w:asciiTheme="majorHAnsi" w:eastAsiaTheme="majorHAnsi" w:hAnsiTheme="majorHAnsi" w:hint="eastAsia"/>
+          <w:b/>
+          <w:szCs w:val="20"/>
+        </w:rPr>
+        <w:t>EasyPatcher</w:t>
+      </w:r>
+      <w:r>
+        <w:rPr>
+          <w:rFonts w:asciiTheme="majorHAnsi" w:eastAsiaTheme="majorHAnsi" w:hAnsiTheme="majorHAnsi" w:hint="eastAsia"/>
+          <w:szCs w:val="20"/>
+        </w:rPr>
+        <w:t xml:space="preserve">툴을 열어 "Apply" 버튼을 눌러 다음 버전의 로컬 저장소를 만드세요. </w:t>
+      </w:r>
+      <w:r>
+        <w:rPr>
+          <w:rFonts w:asciiTheme="majorHAnsi" w:eastAsiaTheme="majorHAnsi" w:hAnsiTheme="majorHAnsi" w:hint="eastAsia"/>
+          <w:szCs w:val="20"/>
+        </w:rPr>
+        <w:t xml:space="preserve">만약 </w:t>
+      </w:r>
+      <w:r>
+        <w:rPr>
+          <w:rFonts w:asciiTheme="majorHAnsi" w:eastAsiaTheme="majorHAnsi" w:hAnsiTheme="majorHAnsi" w:hint="eastAsia"/>
+          <w:szCs w:val="20"/>
+        </w:rPr>
+        <w:t>연속된 번호가 마음에 안든다면 당신이 원하는 버전으로 수정 후 "Apply"버튼을 누르시기 바랍니다.</w:t>
+      </w:r>
+      <w:r>
+        <w:rPr>
+          <w:rFonts w:asciiTheme="majorHAnsi" w:eastAsiaTheme="majorHAnsi" w:hAnsiTheme="majorHAnsi" w:hint="eastAsia"/>
+          <w:szCs w:val="20"/>
+        </w:rPr>
+        <w:t xml:space="preserve"> 굳이 연속된 버전이라도 상관없습니다.</w:t>
+      </w:r>
+    </w:p>
+    <w:p>
+      <w:pPr>
+        <w:widowControl/>
+        <w:wordWrap/>
+        <w:autoSpaceDE/>
+        <w:autoSpaceDN/>
+        <w:ind w:leftChars="100" w:left="200"/>
+        <w:jc w:val="left"/>
+        <w:rPr>
+          <w:rFonts w:asciiTheme="majorHAnsi" w:eastAsiaTheme="majorHAnsi" w:hAnsiTheme="majorHAnsi"/>
+          <w:szCs w:val="20"/>
+        </w:rPr>
+      </w:pPr>
+    </w:p>
+    <w:p>
+      <w:pPr>
+        <w:widowControl/>
+        <w:wordWrap/>
+        <w:autoSpaceDE/>
+        <w:autoSpaceDN/>
+        <w:ind w:leftChars="100" w:left="200"/>
+        <w:jc w:val="left"/>
+        <w:rPr>
+          <w:rFonts w:asciiTheme="majorHAnsi" w:eastAsiaTheme="majorHAnsi" w:hAnsiTheme="majorHAnsi"/>
+          <w:szCs w:val="20"/>
+        </w:rPr>
+      </w:pPr>
+      <w:r>
+        <w:rPr>
+          <w:rFonts w:asciiTheme="majorHAnsi" w:eastAsiaTheme="majorHAnsi" w:hAnsiTheme="majorHAnsi" w:hint="eastAsia"/>
+          <w:szCs w:val="20"/>
+        </w:rPr>
+        <w:t>3) "Upload to repository"버튼을 누른 후 로컬 저장소 위치로 가서 해당 버전의 정보를 확인해 보시기 바랍니다. cube.unity3d</w:t>
+      </w:r>
+      <w:r>
+        <w:rPr>
+          <w:rFonts w:asciiTheme="majorHAnsi" w:eastAsiaTheme="majorHAnsi" w:hAnsiTheme="majorHAnsi" w:hint="eastAsia"/>
+          <w:szCs w:val="20"/>
+        </w:rPr>
+        <w:t xml:space="preserve"> 관련 정보들만 해당 폴더 위치에 업데이트 된 것을 확인할 수 있습니다. 이 과정에서 추가 데이타 혹은 다른 문제가 발생했다면 "Rollback" 버튼으로 정보를 되돌리고 다시 2번부터 과정을 반복하면 됩니다. </w:t>
+      </w:r>
+    </w:p>
+    <w:p>
+      <w:pPr>
+        <w:widowControl/>
+        <w:wordWrap/>
+        <w:autoSpaceDE/>
+        <w:autoSpaceDN/>
+        <w:ind w:leftChars="100" w:left="200"/>
+        <w:jc w:val="left"/>
+        <w:rPr>
+          <w:rFonts w:asciiTheme="majorHAnsi" w:eastAsiaTheme="majorHAnsi" w:hAnsiTheme="majorHAnsi"/>
+          <w:szCs w:val="20"/>
+        </w:rPr>
+      </w:pPr>
+    </w:p>
+    <w:p>
+      <w:pPr>
+        <w:widowControl/>
+        <w:wordWrap/>
+        <w:autoSpaceDE/>
+        <w:autoSpaceDN/>
+        <w:ind w:leftChars="100" w:left="200"/>
+        <w:jc w:val="left"/>
+        <w:rPr>
+          <w:rFonts w:asciiTheme="majorHAnsi" w:eastAsiaTheme="majorHAnsi" w:hAnsiTheme="majorHAnsi"/>
+          <w:szCs w:val="20"/>
+        </w:rPr>
+      </w:pPr>
+      <w:r>
+        <w:rPr>
+          <w:rFonts w:asciiTheme="majorHAnsi" w:eastAsiaTheme="majorHAnsi" w:hAnsiTheme="majorHAnsi" w:hint="eastAsia"/>
+          <w:szCs w:val="20"/>
+        </w:rPr>
+        <w:t xml:space="preserve">4) 다시 원격 저장소에 수정된 파일들을 업데이트 하시기 바랍니다. 업데이트 할 데이타는 이전과 유사합니다. patch.xml 파일과 VER_00/002 폴더입니다. </w:t>
+      </w:r>
+    </w:p>
+    <w:p>
+      <w:pPr>
+        <w:widowControl/>
+        <w:wordWrap/>
+        <w:autoSpaceDE/>
+        <w:autoSpaceDN/>
+        <w:ind w:leftChars="100" w:left="200"/>
+        <w:jc w:val="left"/>
+        <w:rPr>
+          <w:rFonts w:asciiTheme="majorHAnsi" w:eastAsiaTheme="majorHAnsi" w:hAnsiTheme="majorHAnsi"/>
+          <w:szCs w:val="20"/>
+        </w:rPr>
+      </w:pPr>
+    </w:p>
+    <w:p>
+      <w:pPr>
+        <w:widowControl/>
+        <w:wordWrap/>
+        <w:autoSpaceDE/>
+        <w:autoSpaceDN/>
+        <w:ind w:leftChars="100" w:left="200"/>
+        <w:jc w:val="left"/>
+        <w:rPr>
+          <w:rFonts w:asciiTheme="majorHAnsi" w:eastAsiaTheme="majorHAnsi" w:hAnsiTheme="majorHAnsi"/>
+          <w:szCs w:val="20"/>
+        </w:rPr>
+      </w:pPr>
+      <w:r>
+        <w:rPr>
+          <w:rFonts w:asciiTheme="majorHAnsi" w:eastAsiaTheme="majorHAnsi" w:hAnsiTheme="majorHAnsi" w:hint="eastAsia"/>
+          <w:szCs w:val="20"/>
+        </w:rPr>
+        <w:t xml:space="preserve">5) 모바일 </w:t>
+      </w:r>
+      <w:r>
+        <w:rPr>
+          <w:rFonts w:asciiTheme="majorHAnsi" w:eastAsiaTheme="majorHAnsi" w:hAnsiTheme="majorHAnsi" w:hint="eastAsia"/>
+          <w:szCs w:val="20"/>
+        </w:rPr>
+        <w:t>기기</w:t>
+      </w:r>
+      <w:r>
+        <w:rPr>
+          <w:rFonts w:asciiTheme="majorHAnsi" w:eastAsiaTheme="majorHAnsi" w:hAnsiTheme="majorHAnsi" w:hint="eastAsia"/>
+          <w:szCs w:val="20"/>
+        </w:rPr>
+        <w:t>에서 재실행 하시면 변경된 텍스쳐를 출력하는 결과물을 보실 수 있습니다.</w:t>
+      </w:r>
+    </w:p>
+    <w:p>
+      <w:pPr>
+        <w:widowControl/>
+        <w:wordWrap/>
+        <w:autoSpaceDE/>
+        <w:autoSpaceDN/>
+        <w:jc w:val="left"/>
+        <w:rPr>
+          <w:rFonts w:asciiTheme="majorHAnsi" w:eastAsiaTheme="majorHAnsi" w:hAnsiTheme="majorHAnsi"/>
+          <w:szCs w:val="20"/>
+        </w:rPr>
+      </w:pPr>
+    </w:p>
+    <w:p>
+      <w:pPr>
+        <w:widowControl/>
+        <w:wordWrap/>
+        <w:autoSpaceDE/>
+        <w:autoSpaceDN/>
+        <w:jc w:val="left"/>
+        <w:rPr>
+          <w:rFonts w:asciiTheme="majorHAnsi" w:eastAsiaTheme="majorHAnsi" w:hAnsiTheme="majorHAnsi"/>
+          <w:szCs w:val="20"/>
+        </w:rPr>
+      </w:pPr>
+    </w:p>
+    <w:p>
+      <w:pPr>
+        <w:widowControl/>
+        <w:wordWrap/>
+        <w:autoSpaceDE/>
+        <w:autoSpaceDN/>
+        <w:jc w:val="left"/>
+        <w:rPr>
+          <w:rFonts w:asciiTheme="majorHAnsi" w:eastAsiaTheme="majorHAnsi" w:hAnsiTheme="majorHAnsi"/>
+          <w:szCs w:val="20"/>
+        </w:rPr>
+      </w:pPr>
+    </w:p>
+    <w:p>
+      <w:pPr>
+        <w:widowControl/>
+        <w:wordWrap/>
+        <w:autoSpaceDE/>
+        <w:autoSpaceDN/>
+        <w:jc w:val="left"/>
+        <w:rPr>
+          <w:rFonts w:asciiTheme="majorHAnsi" w:eastAsiaTheme="majorHAnsi" w:hAnsiTheme="majorHAnsi"/>
+          <w:szCs w:val="20"/>
+        </w:rPr>
+      </w:pPr>
+    </w:p>
+    <w:p>
+      <w:pPr>
+        <w:widowControl/>
+        <w:wordWrap/>
+        <w:autoSpaceDE/>
+        <w:autoSpaceDN/>
+        <w:jc w:val="left"/>
+        <w:rPr>
+          <w:rFonts w:asciiTheme="majorHAnsi" w:eastAsiaTheme="majorHAnsi" w:hAnsiTheme="majorHAnsi"/>
+          <w:szCs w:val="20"/>
+        </w:rPr>
+      </w:pPr>
+    </w:p>
+    <w:p>
+      <w:pPr>
+        <w:widowControl/>
+        <w:wordWrap/>
+        <w:autoSpaceDE/>
+        <w:autoSpaceDN/>
+        <w:jc w:val="left"/>
+        <w:rPr>
+          <w:rFonts w:asciiTheme="majorHAnsi" w:eastAsiaTheme="majorHAnsi" w:hAnsiTheme="majorHAnsi"/>
+          <w:szCs w:val="20"/>
+        </w:rPr>
+      </w:pPr>
+    </w:p>
+    <w:p>
+      <w:pPr>
+        <w:widowControl/>
+        <w:wordWrap/>
+        <w:autoSpaceDE/>
+        <w:autoSpaceDN/>
+        <w:jc w:val="left"/>
+        <w:rPr>
+          <w:rFonts w:asciiTheme="majorHAnsi" w:eastAsiaTheme="majorHAnsi" w:hAnsiTheme="majorHAnsi"/>
+          <w:b/>
+          <w:sz w:val="24"/>
+          <w:szCs w:val="24"/>
+        </w:rPr>
+      </w:pPr>
+      <w:r>
+        <w:rPr>
+          <w:rFonts w:asciiTheme="majorHAnsi" w:eastAsiaTheme="majorHAnsi" w:hAnsiTheme="majorHAnsi"/>
+          <w:b/>
+          <w:sz w:val="24"/>
+          <w:szCs w:val="24"/>
+        </w:rPr>
+        <w:br w:type="page"/>
+      </w:r>
+    </w:p>
+    <w:p>
+      <w:pPr>
+        <w:widowControl/>
+        <w:wordWrap/>
+        <w:autoSpaceDE/>
+        <w:autoSpaceDN/>
+        <w:jc w:val="left"/>
+        <w:rPr>
+          <w:rFonts w:asciiTheme="majorHAnsi" w:eastAsiaTheme="majorHAnsi" w:hAnsiTheme="majorHAnsi"/>
+          <w:b/>
+          <w:sz w:val="24"/>
+          <w:szCs w:val="24"/>
+        </w:rPr>
+      </w:pPr>
+      <w:r>
+        <w:rPr>
+          <w:rFonts w:asciiTheme="majorHAnsi" w:eastAsiaTheme="majorHAnsi" w:hAnsiTheme="majorHAnsi" w:hint="eastAsia"/>
+          <w:b/>
+          <w:sz w:val="24"/>
+          <w:szCs w:val="24"/>
+        </w:rPr>
         <w:lastRenderedPageBreak/>
         <w:t xml:space="preserve">Chapter </w:t>
       </w:r>
@@ -13694,7 +17744,7 @@
           <w:sz w:val="24"/>
           <w:szCs w:val="24"/>
         </w:rPr>
-        <w:t>10</w:t>
+        <w:t>11</w:t>
       </w:r>
       <w:r>
         <w:rPr>
@@ -13743,16 +17793,17 @@
       <w:r>
         <w:rPr>
           <w:rFonts w:asciiTheme="majorHAnsi" w:eastAsiaTheme="majorHAnsi" w:hAnsiTheme="majorHAnsi" w:hint="eastAsia"/>
-          <w:szCs w:val="20"/>
-        </w:rPr>
-        <w:t>Easy</w:t>
-      </w:r>
-      <w:r>
-        <w:rPr>
-          <w:rFonts w:asciiTheme="majorHAnsi" w:eastAsiaTheme="majorHAnsi" w:hAnsiTheme="majorHAnsi" w:hint="eastAsia"/>
-          <w:szCs w:val="20"/>
-        </w:rPr>
-        <w:t xml:space="preserve"> Patcher는 GPL 라이센스 하에 오픈된 프로젝트로, 공식적인 서포트를 지원하지 않습니다.</w:t>
+          <w:b/>
+          <w:szCs w:val="20"/>
+        </w:rPr>
+        <w:t>EasyPatcher</w:t>
+      </w:r>
+      <w:r>
+        <w:rPr>
+          <w:rFonts w:asciiTheme="majorHAnsi" w:eastAsiaTheme="majorHAnsi" w:hAnsiTheme="majorHAnsi" w:hint="eastAsia"/>
+          <w:szCs w:val="20"/>
+        </w:rPr>
+        <w:t>는 GPL 라이센스 하에 오픈된 프로젝트로, 공식적인 서포트를 지원하지 않습니다.</w:t>
       </w:r>
     </w:p>
     <w:p>
@@ -13846,7 +17897,7 @@
 <file path=word/numbering.xml><?xml version="1.0" encoding="utf-8"?>
 <w:numbering xmlns:ve="http://schemas.openxmlformats.org/markup-compatibility/2006" xmlns:o="urn:schemas-microsoft-com:office:office" xmlns:r="http://schemas.openxmlformats.org/officeDocument/2006/relationships" xmlns:m="http://schemas.openxmlformats.org/officeDocument/2006/math" xmlns:v="urn:schemas-microsoft-com:vml" xmlns:wp="http://schemas.openxmlformats.org/drawingml/2006/wordprocessingDrawing" xmlns:w10="urn:schemas-microsoft-com:office:word" xmlns:w="http://schemas.openxmlformats.org/wordprocessingml/2006/main" xmlns:wne="http://schemas.microsoft.com/office/word/2006/wordml">
   <w:abstractNum w:abstractNumId="0">
-    <w:nsid w:val="444A1C7B"/>
+    <w:nsid w:val="1A4B5EF5"/>
     <w:multiLevelType w:val="hybridMultilevel"/>
     <w:tmpl w:val="3E303A84"/>
     <w:lvl w:ilvl="0" w:tplc="0409000F">
@@ -13935,6 +17986,95 @@
     </w:lvl>
   </w:abstractNum>
   <w:abstractNum w:abstractNumId="1">
+    <w:nsid w:val="444A1C7B"/>
+    <w:multiLevelType w:val="hybridMultilevel"/>
+    <w:tmpl w:val="3E303A84"/>
+    <w:lvl w:ilvl="0" w:tplc="0409000F">
+      <w:start w:val="1"/>
+      <w:numFmt w:val="decimal"/>
+      <w:lvlText w:val="%1."/>
+      <w:lvlJc w:val="left"/>
+      <w:pPr>
+        <w:ind w:left="800" w:hanging="400"/>
+      </w:pPr>
+    </w:lvl>
+    <w:lvl w:ilvl="1" w:tplc="D65E8400">
+      <w:start w:val="1"/>
+      <w:numFmt w:val="decimal"/>
+      <w:lvlText w:val="%2."/>
+      <w:lvlJc w:val="left"/>
+      <w:pPr>
+        <w:ind w:left="1160" w:hanging="360"/>
+      </w:pPr>
+      <w:rPr>
+        <w:rFonts w:hint="default"/>
+      </w:rPr>
+    </w:lvl>
+    <w:lvl w:ilvl="2" w:tplc="0409001B" w:tentative="1">
+      <w:start w:val="1"/>
+      <w:numFmt w:val="lowerRoman"/>
+      <w:lvlText w:val="%3."/>
+      <w:lvlJc w:val="right"/>
+      <w:pPr>
+        <w:ind w:left="1600" w:hanging="400"/>
+      </w:pPr>
+    </w:lvl>
+    <w:lvl w:ilvl="3" w:tplc="0409000F" w:tentative="1">
+      <w:start w:val="1"/>
+      <w:numFmt w:val="decimal"/>
+      <w:lvlText w:val="%4."/>
+      <w:lvlJc w:val="left"/>
+      <w:pPr>
+        <w:ind w:left="2000" w:hanging="400"/>
+      </w:pPr>
+    </w:lvl>
+    <w:lvl w:ilvl="4" w:tplc="04090019" w:tentative="1">
+      <w:start w:val="1"/>
+      <w:numFmt w:val="upperLetter"/>
+      <w:lvlText w:val="%5."/>
+      <w:lvlJc w:val="left"/>
+      <w:pPr>
+        <w:ind w:left="2400" w:hanging="400"/>
+      </w:pPr>
+    </w:lvl>
+    <w:lvl w:ilvl="5" w:tplc="0409001B" w:tentative="1">
+      <w:start w:val="1"/>
+      <w:numFmt w:val="lowerRoman"/>
+      <w:lvlText w:val="%6."/>
+      <w:lvlJc w:val="right"/>
+      <w:pPr>
+        <w:ind w:left="2800" w:hanging="400"/>
+      </w:pPr>
+    </w:lvl>
+    <w:lvl w:ilvl="6" w:tplc="0409000F" w:tentative="1">
+      <w:start w:val="1"/>
+      <w:numFmt w:val="decimal"/>
+      <w:lvlText w:val="%7."/>
+      <w:lvlJc w:val="left"/>
+      <w:pPr>
+        <w:ind w:left="3200" w:hanging="400"/>
+      </w:pPr>
+    </w:lvl>
+    <w:lvl w:ilvl="7" w:tplc="04090019" w:tentative="1">
+      <w:start w:val="1"/>
+      <w:numFmt w:val="upperLetter"/>
+      <w:lvlText w:val="%8."/>
+      <w:lvlJc w:val="left"/>
+      <w:pPr>
+        <w:ind w:left="3600" w:hanging="400"/>
+      </w:pPr>
+    </w:lvl>
+    <w:lvl w:ilvl="8" w:tplc="0409001B" w:tentative="1">
+      <w:start w:val="1"/>
+      <w:numFmt w:val="lowerRoman"/>
+      <w:lvlText w:val="%9."/>
+      <w:lvlJc w:val="right"/>
+      <w:pPr>
+        <w:ind w:left="4000" w:hanging="400"/>
+      </w:pPr>
+    </w:lvl>
+  </w:abstractNum>
+  <w:abstractNum w:abstractNumId="2">
     <w:nsid w:val="4AB72157"/>
     <w:multiLevelType w:val="hybridMultilevel"/>
     <w:tmpl w:val="7CECC7DC"/>
@@ -14047,7 +18187,7 @@
       </w:rPr>
     </w:lvl>
   </w:abstractNum>
-  <w:abstractNum w:abstractNumId="2">
+  <w:abstractNum w:abstractNumId="3">
     <w:nsid w:val="4D5C79F7"/>
     <w:multiLevelType w:val="hybridMultilevel"/>
     <w:tmpl w:val="3E303A84"/>
@@ -14137,12 +18277,15 @@
     </w:lvl>
   </w:abstractNum>
   <w:num w:numId="1">
+    <w:abstractNumId w:val="3"/>
+  </w:num>
+  <w:num w:numId="2">
     <w:abstractNumId w:val="2"/>
   </w:num>
-  <w:num w:numId="2">
+  <w:num w:numId="3">
     <w:abstractNumId w:val="1"/>
   </w:num>
-  <w:num w:numId="3">
+  <w:num w:numId="4">
     <w:abstractNumId w:val="0"/>
   </w:num>
 </w:numbering>
@@ -14477,6 +18620,47 @@
       <w:szCs w:val="24"/>
     </w:rPr>
   </w:style>
+  <w:style w:type="paragraph" w:styleId="a7">
+    <w:name w:val="Date"/>
+    <w:basedOn w:val="a"/>
+    <w:next w:val="a"/>
+    <w:link w:val="Char2"/>
+    <w:uiPriority w:val="99"/>
+    <w:semiHidden/>
+    <w:unhideWhenUsed/>
+    <w:rsid w:val="000C45D7"/>
+  </w:style>
+  <w:style w:type="character" w:customStyle="1" w:styleId="Char2">
+    <w:name w:val="날짜 Char"/>
+    <w:basedOn w:val="a0"/>
+    <w:link w:val="a7"/>
+    <w:uiPriority w:val="99"/>
+    <w:semiHidden/>
+    <w:rsid w:val="000C45D7"/>
+  </w:style>
+  <w:style w:type="table" w:styleId="a8">
+    <w:name w:val="Table Grid"/>
+    <w:basedOn w:val="a1"/>
+    <w:uiPriority w:val="59"/>
+    <w:rsid w:val="00C96B3A"/>
+    <w:tblPr>
+      <w:tblInd w:w="0" w:type="dxa"/>
+      <w:tblBorders>
+        <w:top w:val="single" w:sz="4" w:space="0" w:color="000000" w:themeColor="text1"/>
+        <w:left w:val="single" w:sz="4" w:space="0" w:color="000000" w:themeColor="text1"/>
+        <w:bottom w:val="single" w:sz="4" w:space="0" w:color="000000" w:themeColor="text1"/>
+        <w:right w:val="single" w:sz="4" w:space="0" w:color="000000" w:themeColor="text1"/>
+        <w:insideH w:val="single" w:sz="4" w:space="0" w:color="000000" w:themeColor="text1"/>
+        <w:insideV w:val="single" w:sz="4" w:space="0" w:color="000000" w:themeColor="text1"/>
+      </w:tblBorders>
+      <w:tblCellMar>
+        <w:top w:w="0" w:type="dxa"/>
+        <w:left w:w="108" w:type="dxa"/>
+        <w:bottom w:w="0" w:type="dxa"/>
+        <w:right w:w="108" w:type="dxa"/>
+      </w:tblCellMar>
+    </w:tblPr>
+  </w:style>
 </w:styles>
 </file>
 

</xml_diff>